<commit_message>
Take out move card
</commit_message>
<xml_diff>
--- a/3- Design Artifacts/CRC-Cards.docx
+++ b/3- Design Artifacts/CRC-Cards.docx
@@ -1,6 +1,6 @@
 
 <file path=word/document.xml><?xml version="1.0" encoding="utf-8"?>
-<w:document xmlns:wpc="http://schemas.microsoft.com/office/word/2010/wordprocessingCanvas" xmlns:cx="http://schemas.microsoft.com/office/drawing/2014/chartex" xmlns:cx1="http://schemas.microsoft.com/office/drawing/2015/9/8/chartex" xmlns:cx2="http://schemas.microsoft.com/office/drawing/2015/10/21/chartex" xmlns:cx3="http://schemas.microsoft.com/office/drawing/2016/5/9/chartex" xmlns:cx4="http://schemas.microsoft.com/office/drawing/2016/5/10/chartex" xmlns:cx5="http://schemas.microsoft.com/office/drawing/2016/5/11/chartex" xmlns:cx6="http://schemas.microsoft.com/office/drawing/2016/5/12/chartex" xmlns:cx7="http://schemas.microsoft.com/office/drawing/2016/5/13/chartex" xmlns:cx8="http://schemas.microsoft.com/office/drawing/2016/5/14/chartex" xmlns:mc="http://schemas.openxmlformats.org/markup-compatibility/2006" xmlns:aink="http://schemas.microsoft.com/office/drawing/2016/ink" xmlns:am3d="http://schemas.microsoft.com/office/drawing/2017/model3d" xmlns:o="urn:schemas-microsoft-com:office:office" xmlns:r="http://schemas.openxmlformats.org/officeDocument/2006/relationships" xmlns:m="http://schemas.openxmlformats.org/officeDocument/2006/math" xmlns:v="urn:schemas-microsoft-com:vml" xmlns:wp14="http://schemas.microsoft.com/office/word/2010/wordprocessingDrawing" xmlns:wp="http://schemas.openxmlformats.org/drawingml/2006/wordprocessingDrawing" xmlns:w10="urn:schemas-microsoft-com:office:word" xmlns:w="http://schemas.openxmlformats.org/wordprocessingml/2006/main" xmlns:w14="http://schemas.microsoft.com/office/word/2010/wordml" xmlns:w15="http://schemas.microsoft.com/office/word/2012/wordml" xmlns:w16cex="http://schemas.microsoft.com/office/word/2018/wordml/cex" xmlns:w16cid="http://schemas.microsoft.com/office/word/2016/wordml/cid" xmlns:w16="http://schemas.microsoft.com/office/word/2018/wordml" xmlns:w16se="http://schemas.microsoft.com/office/word/2015/wordml/symex" xmlns:wpg="http://schemas.microsoft.com/office/word/2010/wordprocessingGroup" xmlns:wpi="http://schemas.microsoft.com/office/word/2010/wordprocessingInk" xmlns:wne="http://schemas.microsoft.com/office/word/2006/wordml" xmlns:wps="http://schemas.microsoft.com/office/word/2010/wordprocessingShape" mc:Ignorable="w14 w15 w16se w16cid w16 w16cex wp14">
+<w:document xmlns:wpc="http://schemas.microsoft.com/office/word/2010/wordprocessingCanvas" xmlns:cx="http://schemas.microsoft.com/office/drawing/2014/chartex" xmlns:cx1="http://schemas.microsoft.com/office/drawing/2015/9/8/chartex" xmlns:cx2="http://schemas.microsoft.com/office/drawing/2015/10/21/chartex" xmlns:cx3="http://schemas.microsoft.com/office/drawing/2016/5/9/chartex" xmlns:cx4="http://schemas.microsoft.com/office/drawing/2016/5/10/chartex" xmlns:cx5="http://schemas.microsoft.com/office/drawing/2016/5/11/chartex" xmlns:cx6="http://schemas.microsoft.com/office/drawing/2016/5/12/chartex" xmlns:cx7="http://schemas.microsoft.com/office/drawing/2016/5/13/chartex" xmlns:cx8="http://schemas.microsoft.com/office/drawing/2016/5/14/chartex" xmlns:mc="http://schemas.openxmlformats.org/markup-compatibility/2006" xmlns:aink="http://schemas.microsoft.com/office/drawing/2016/ink" xmlns:am3d="http://schemas.microsoft.com/office/drawing/2017/model3d" xmlns:o="urn:schemas-microsoft-com:office:office" xmlns:r="http://schemas.openxmlformats.org/officeDocument/2006/relationships" xmlns:m="http://schemas.openxmlformats.org/officeDocument/2006/math" xmlns:v="urn:schemas-microsoft-com:vml" xmlns:wp14="http://schemas.microsoft.com/office/word/2010/wordprocessingDrawing" xmlns:wp="http://schemas.openxmlformats.org/drawingml/2006/wordprocessingDrawing" xmlns:w10="urn:schemas-microsoft-com:office:word" xmlns:w="http://schemas.openxmlformats.org/wordprocessingml/2006/main" xmlns:w14="http://schemas.microsoft.com/office/word/2010/wordml" xmlns:w15="http://schemas.microsoft.com/office/word/2012/wordml" xmlns:w16cid="http://schemas.microsoft.com/office/word/2016/wordml/cid" xmlns:w16se="http://schemas.microsoft.com/office/word/2015/wordml/symex" xmlns:wpg="http://schemas.microsoft.com/office/word/2010/wordprocessingGroup" xmlns:wpi="http://schemas.microsoft.com/office/word/2010/wordprocessingInk" xmlns:wne="http://schemas.microsoft.com/office/word/2006/wordml" xmlns:wps="http://schemas.microsoft.com/office/word/2010/wordprocessingShape" mc:Ignorable="w14 w15 w16se w16cid wp14">
   <w:body>
     <w:p>
       <w:r>
@@ -1160,625 +1160,17 @@
       </w:r>
     </w:p>
     <w:p>
+      <w:bookmarkStart w:id="0" w:name="_GoBack"/>
+      <w:bookmarkEnd w:id="0"/>
       <w:r>
         <w:rPr>
           <w:noProof/>
         </w:rPr>
+        <w:lastRenderedPageBreak/>
         <mc:AlternateContent>
           <mc:Choice Requires="wps">
             <w:drawing>
-              <wp:anchor distT="0" distB="0" distL="114300" distR="114300" simplePos="0" relativeHeight="251681844" behindDoc="0" locked="0" layoutInCell="1" allowOverlap="1" wp14:anchorId="2116D6B5" wp14:editId="7D5DC2BC">
-                <wp:simplePos x="0" y="0"/>
-                <wp:positionH relativeFrom="page">
-                  <wp:align>left</wp:align>
-                </wp:positionH>
-                <wp:positionV relativeFrom="paragraph">
-                  <wp:posOffset>-10869</wp:posOffset>
-                </wp:positionV>
-                <wp:extent cx="641268" cy="273132"/>
-                <wp:effectExtent l="0" t="0" r="0" b="0"/>
-                <wp:wrapNone/>
-                <wp:docPr id="199" name="Text Box 199"/>
-                <wp:cNvGraphicFramePr/>
-                <a:graphic xmlns:a="http://schemas.openxmlformats.org/drawingml/2006/main">
-                  <a:graphicData uri="http://schemas.microsoft.com/office/word/2010/wordprocessingShape">
-                    <wps:wsp>
-                      <wps:cNvSpPr txBox="1"/>
-                      <wps:spPr>
-                        <a:xfrm>
-                          <a:off x="0" y="0"/>
-                          <a:ext cx="641268" cy="273132"/>
-                        </a:xfrm>
-                        <a:prstGeom prst="rect">
-                          <a:avLst/>
-                        </a:prstGeom>
-                        <a:noFill/>
-                        <a:ln>
-                          <a:noFill/>
-                        </a:ln>
-                      </wps:spPr>
-                      <wps:style>
-                        <a:lnRef idx="0">
-                          <a:scrgbClr r="0" g="0" b="0"/>
-                        </a:lnRef>
-                        <a:fillRef idx="0">
-                          <a:scrgbClr r="0" g="0" b="0"/>
-                        </a:fillRef>
-                        <a:effectRef idx="0">
-                          <a:scrgbClr r="0" g="0" b="0"/>
-                        </a:effectRef>
-                        <a:fontRef idx="minor">
-                          <a:schemeClr val="dk1"/>
-                        </a:fontRef>
-                      </wps:style>
-                      <wps:txbx>
-                        <w:txbxContent>
-                          <w:p>
-                            <w:pPr>
-                              <w:rPr>
-                                <w:sz w:val="18"/>
-                                <w:szCs w:val="18"/>
-                              </w:rPr>
-                            </w:pPr>
-                            <w:r>
-                              <w:rPr>
-                                <w:sz w:val="18"/>
-                                <w:szCs w:val="18"/>
-                              </w:rPr>
-                              <w:t>frontend</w:t>
-                            </w:r>
-                          </w:p>
-                        </w:txbxContent>
-                      </wps:txbx>
-                      <wps:bodyPr rot="0" spcFirstLastPara="0" vertOverflow="overflow" horzOverflow="overflow" vert="horz" wrap="square" lIns="91440" tIns="45720" rIns="91440" bIns="45720" numCol="1" spcCol="0" rtlCol="0" fromWordArt="0" anchor="t" anchorCtr="0" forceAA="0" compatLnSpc="1">
-                        <a:prstTxWarp prst="textNoShape">
-                          <a:avLst/>
-                        </a:prstTxWarp>
-                        <a:noAutofit/>
-                      </wps:bodyPr>
-                    </wps:wsp>
-                  </a:graphicData>
-                </a:graphic>
-                <wp14:sizeRelH relativeFrom="margin">
-                  <wp14:pctWidth>0</wp14:pctWidth>
-                </wp14:sizeRelH>
-                <wp14:sizeRelV relativeFrom="margin">
-                  <wp14:pctHeight>0</wp14:pctHeight>
-                </wp14:sizeRelV>
-              </wp:anchor>
-            </w:drawing>
-          </mc:Choice>
-          <mc:Fallback>
-            <w:pict>
-              <v:shape w14:anchorId="2116D6B5" id="Text Box 199" o:spid="_x0000_s1030" type="#_x0000_t202" style="position:absolute;margin-left:0;margin-top:-.85pt;width:50.5pt;height:21.5pt;z-index:251681844;visibility:visible;mso-wrap-style:square;mso-width-percent:0;mso-height-percent:0;mso-wrap-distance-left:9pt;mso-wrap-distance-top:0;mso-wrap-distance-right:9pt;mso-wrap-distance-bottom:0;mso-position-horizontal:left;mso-position-horizontal-relative:page;mso-position-vertical:absolute;mso-position-vertical-relative:text;mso-width-percent:0;mso-height-percent:0;mso-width-relative:margin;mso-height-relative:margin;v-text-anchor:top" o:gfxdata="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" filled="f" stroked="f">
-                <v:textbox>
-                  <w:txbxContent>
-                    <w:p>
-                      <w:pPr>
-                        <w:rPr>
-                          <w:sz w:val="18"/>
-                          <w:szCs w:val="18"/>
-                        </w:rPr>
-                      </w:pPr>
-                      <w:r>
-                        <w:rPr>
-                          <w:sz w:val="18"/>
-                          <w:szCs w:val="18"/>
-                        </w:rPr>
-                        <w:t>frontend</w:t>
-                      </w:r>
-                    </w:p>
-                  </w:txbxContent>
-                </v:textbox>
-                <w10:wrap anchorx="page"/>
-              </v:shape>
-            </w:pict>
-          </mc:Fallback>
-        </mc:AlternateContent>
-      </w:r>
-      <w:r>
-        <w:rPr>
-          <w:noProof/>
-        </w:rPr>
-        <mc:AlternateContent>
-          <mc:Choice Requires="wps">
-            <w:drawing>
-              <wp:anchor distT="45720" distB="45720" distL="114300" distR="114300" simplePos="0" relativeHeight="251658259" behindDoc="0" locked="0" layoutInCell="1" allowOverlap="1" wp14:anchorId="7F3CDEE2" wp14:editId="3D51EA42">
-                <wp:simplePos x="0" y="0"/>
-                <wp:positionH relativeFrom="margin">
-                  <wp:posOffset>-546735</wp:posOffset>
-                </wp:positionH>
-                <wp:positionV relativeFrom="paragraph">
-                  <wp:posOffset>0</wp:posOffset>
-                </wp:positionV>
-                <wp:extent cx="4448175" cy="438150"/>
-                <wp:effectExtent l="0" t="0" r="0" b="0"/>
-                <wp:wrapSquare wrapText="bothSides"/>
-                <wp:docPr id="36" name="Text Box 2"/>
-                <wp:cNvGraphicFramePr>
-                  <a:graphicFrameLocks xmlns:a="http://schemas.openxmlformats.org/drawingml/2006/main"/>
-                </wp:cNvGraphicFramePr>
-                <a:graphic xmlns:a="http://schemas.openxmlformats.org/drawingml/2006/main">
-                  <a:graphicData uri="http://schemas.microsoft.com/office/word/2010/wordprocessingShape">
-                    <wps:wsp>
-                      <wps:cNvSpPr txBox="1">
-                        <a:spLocks noChangeArrowheads="1"/>
-                      </wps:cNvSpPr>
-                      <wps:spPr bwMode="auto">
-                        <a:xfrm>
-                          <a:off x="0" y="0"/>
-                          <a:ext cx="4448175" cy="438150"/>
-                        </a:xfrm>
-                        <a:prstGeom prst="rect">
-                          <a:avLst/>
-                        </a:prstGeom>
-                        <a:noFill/>
-                        <a:ln>
-                          <a:noFill/>
-                        </a:ln>
-                      </wps:spPr>
-                      <wps:style>
-                        <a:lnRef idx="0">
-                          <a:scrgbClr r="0" g="0" b="0"/>
-                        </a:lnRef>
-                        <a:fillRef idx="0">
-                          <a:scrgbClr r="0" g="0" b="0"/>
-                        </a:fillRef>
-                        <a:effectRef idx="0">
-                          <a:scrgbClr r="0" g="0" b="0"/>
-                        </a:effectRef>
-                        <a:fontRef idx="minor">
-                          <a:schemeClr val="dk1"/>
-                        </a:fontRef>
-                      </wps:style>
-                      <wps:txbx>
-                        <w:txbxContent>
-                          <w:p>
-                            <w:pPr>
-                              <w:jc w:val="center"/>
-                              <w:rPr>
-                                <w:b/>
-                                <w:bCs/>
-                                <w:sz w:val="32"/>
-                                <w:szCs w:val="32"/>
-                                <w:u w:val="single"/>
-                              </w:rPr>
-                            </w:pPr>
-                            <w:r>
-                              <w:rPr>
-                                <w:b/>
-                                <w:bCs/>
-                                <w:sz w:val="32"/>
-                                <w:szCs w:val="32"/>
-                                <w:u w:val="single"/>
-                              </w:rPr>
-                              <w:t>Move</w:t>
-                            </w:r>
-                          </w:p>
-                        </w:txbxContent>
-                      </wps:txbx>
-                      <wps:bodyPr rot="0" vert="horz" wrap="square" lIns="91440" tIns="45720" rIns="91440" bIns="45720" anchor="t" anchorCtr="0">
-                        <a:noAutofit/>
-                      </wps:bodyPr>
-                    </wps:wsp>
-                  </a:graphicData>
-                </a:graphic>
-                <wp14:sizeRelH relativeFrom="margin">
-                  <wp14:pctWidth>0</wp14:pctWidth>
-                </wp14:sizeRelH>
-                <wp14:sizeRelV relativeFrom="margin">
-                  <wp14:pctHeight>0</wp14:pctHeight>
-                </wp14:sizeRelV>
-              </wp:anchor>
-            </w:drawing>
-          </mc:Choice>
-          <mc:Fallback>
-            <w:pict>
-              <v:shape w14:anchorId="7F3CDEE2" id="_x0000_s1031" type="#_x0000_t202" style="position:absolute;margin-left:-43.05pt;margin-top:0;width:350.25pt;height:34.5pt;z-index:251658259;visibility:visible;mso-wrap-style:square;mso-width-percent:0;mso-height-percent:0;mso-wrap-distance-left:9pt;mso-wrap-distance-top:3.6pt;mso-wrap-distance-right:9pt;mso-wrap-distance-bottom:3.6pt;mso-position-horizontal:absolute;mso-position-horizontal-relative:margin;mso-position-vertical:absolute;mso-position-vertical-relative:text;mso-width-percent:0;mso-height-percent:0;mso-width-relative:margin;mso-height-relative:margin;v-text-anchor:top" o:gfxdata="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" filled="f" stroked="f">
-                <v:textbox>
-                  <w:txbxContent>
-                    <w:p>
-                      <w:pPr>
-                        <w:jc w:val="center"/>
-                        <w:rPr>
-                          <w:b/>
-                          <w:bCs/>
-                          <w:sz w:val="32"/>
-                          <w:szCs w:val="32"/>
-                          <w:u w:val="single"/>
-                        </w:rPr>
-                      </w:pPr>
-                      <w:r>
-                        <w:rPr>
-                          <w:b/>
-                          <w:bCs/>
-                          <w:sz w:val="32"/>
-                          <w:szCs w:val="32"/>
-                          <w:u w:val="single"/>
-                        </w:rPr>
-                        <w:t>Move</w:t>
-                      </w:r>
-                    </w:p>
-                  </w:txbxContent>
-                </v:textbox>
-                <w10:wrap type="square" anchorx="margin"/>
-              </v:shape>
-            </w:pict>
-          </mc:Fallback>
-        </mc:AlternateContent>
-      </w:r>
-      <w:r>
-        <w:rPr>
-          <w:noProof/>
-        </w:rPr>
-        <mc:AlternateContent>
-          <mc:Choice Requires="wps">
-            <w:drawing>
-              <wp:anchor distT="45720" distB="45720" distL="114300" distR="114300" simplePos="0" relativeHeight="251658260" behindDoc="0" locked="0" layoutInCell="1" allowOverlap="1" wp14:anchorId="6AD17E7D" wp14:editId="336173FF">
-                <wp:simplePos x="0" y="0"/>
-                <wp:positionH relativeFrom="page">
-                  <wp:posOffset>3810</wp:posOffset>
-                </wp:positionH>
-                <wp:positionV relativeFrom="paragraph">
-                  <wp:posOffset>442595</wp:posOffset>
-                </wp:positionV>
-                <wp:extent cx="2324100" cy="2085975"/>
-                <wp:effectExtent l="0" t="0" r="19050" b="28575"/>
-                <wp:wrapSquare wrapText="bothSides"/>
-                <wp:docPr id="37" name="Text Box 2"/>
-                <wp:cNvGraphicFramePr>
-                  <a:graphicFrameLocks xmlns:a="http://schemas.openxmlformats.org/drawingml/2006/main"/>
-                </wp:cNvGraphicFramePr>
-                <a:graphic xmlns:a="http://schemas.openxmlformats.org/drawingml/2006/main">
-                  <a:graphicData uri="http://schemas.microsoft.com/office/word/2010/wordprocessingShape">
-                    <wps:wsp>
-                      <wps:cNvSpPr txBox="1">
-                        <a:spLocks noChangeArrowheads="1"/>
-                      </wps:cNvSpPr>
-                      <wps:spPr bwMode="auto">
-                        <a:xfrm>
-                          <a:off x="0" y="0"/>
-                          <a:ext cx="2324100" cy="2085975"/>
-                        </a:xfrm>
-                        <a:prstGeom prst="rect">
-                          <a:avLst/>
-                        </a:prstGeom>
-                        <a:solidFill>
-                          <a:srgbClr val="FFFFFF"/>
-                        </a:solidFill>
-                        <a:ln w="9525">
-                          <a:solidFill>
-                            <a:srgbClr val="000000"/>
-                          </a:solidFill>
-                          <a:miter lim="800000"/>
-                          <a:headEnd/>
-                          <a:tailEnd/>
-                        </a:ln>
-                      </wps:spPr>
-                      <wps:txbx>
-                        <w:txbxContent>
-                          <w:p>
-                            <w:pPr>
-                              <w:jc w:val="center"/>
-                              <w:rPr>
-                                <w:b/>
-                                <w:bCs/>
-                                <w:u w:val="single"/>
-                              </w:rPr>
-                            </w:pPr>
-                            <w:r>
-                              <w:rPr>
-                                <w:b/>
-                                <w:bCs/>
-                                <w:u w:val="single"/>
-                              </w:rPr>
-                              <w:t>Responsibilities</w:t>
-                            </w:r>
-                          </w:p>
-                          <w:p>
-                            <w:pPr>
-                              <w:pStyle w:val="ListParagraph"/>
-                              <w:numPr>
-                                <w:ilvl w:val="0"/>
-                                <w:numId w:val="1"/>
-                              </w:numPr>
-                              <w:rPr>
-                                <w:sz w:val="21"/>
-                                <w:szCs w:val="21"/>
-                              </w:rPr>
-                            </w:pPr>
-                            <w:r>
-                              <w:rPr>
-                                <w:sz w:val="21"/>
-                                <w:szCs w:val="21"/>
-                              </w:rPr>
-                              <w:t>Allow players to move a piece</w:t>
-                            </w:r>
-                          </w:p>
-                          <w:p>
-                            <w:pPr>
-                              <w:pStyle w:val="ListParagraph"/>
-                              <w:numPr>
-                                <w:ilvl w:val="0"/>
-                                <w:numId w:val="1"/>
-                              </w:numPr>
-                              <w:rPr>
-                                <w:sz w:val="21"/>
-                                <w:szCs w:val="21"/>
-                              </w:rPr>
-                            </w:pPr>
-                            <w:r>
-                              <w:rPr>
-                                <w:sz w:val="21"/>
-                                <w:szCs w:val="21"/>
-                              </w:rPr>
-                              <w:t>Check if the move is valid</w:t>
-                            </w:r>
-                          </w:p>
-                        </w:txbxContent>
-                      </wps:txbx>
-                      <wps:bodyPr rot="0" vert="horz" wrap="square" lIns="91440" tIns="45720" rIns="91440" bIns="45720" anchor="t" anchorCtr="0">
-                        <a:noAutofit/>
-                      </wps:bodyPr>
-                    </wps:wsp>
-                  </a:graphicData>
-                </a:graphic>
-                <wp14:sizeRelH relativeFrom="margin">
-                  <wp14:pctWidth>0</wp14:pctWidth>
-                </wp14:sizeRelH>
-                <wp14:sizeRelV relativeFrom="margin">
-                  <wp14:pctHeight>0</wp14:pctHeight>
-                </wp14:sizeRelV>
-              </wp:anchor>
-            </w:drawing>
-          </mc:Choice>
-          <mc:Fallback>
-            <w:pict>
-              <v:shape w14:anchorId="6AD17E7D" id="_x0000_s1032" type="#_x0000_t202" style="position:absolute;margin-left:.3pt;margin-top:34.85pt;width:183pt;height:164.25pt;z-index:251658260;visibility:visible;mso-wrap-style:square;mso-width-percent:0;mso-height-percent:0;mso-wrap-distance-left:9pt;mso-wrap-distance-top:3.6pt;mso-wrap-distance-right:9pt;mso-wrap-distance-bottom:3.6pt;mso-position-horizontal:absolute;mso-position-horizontal-relative:page;mso-position-vertical:absolute;mso-position-vertical-relative:text;mso-width-percent:0;mso-height-percent:0;mso-width-relative:margin;mso-height-relative:margin;v-text-anchor:top" o:gfxdata="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">
-                <v:textbox>
-                  <w:txbxContent>
-                    <w:p>
-                      <w:pPr>
-                        <w:jc w:val="center"/>
-                        <w:rPr>
-                          <w:b/>
-                          <w:bCs/>
-                          <w:u w:val="single"/>
-                        </w:rPr>
-                      </w:pPr>
-                      <w:r>
-                        <w:rPr>
-                          <w:b/>
-                          <w:bCs/>
-                          <w:u w:val="single"/>
-                        </w:rPr>
-                        <w:t>Responsibilities</w:t>
-                      </w:r>
-                    </w:p>
-                    <w:p>
-                      <w:pPr>
-                        <w:pStyle w:val="ListParagraph"/>
-                        <w:numPr>
-                          <w:ilvl w:val="0"/>
-                          <w:numId w:val="1"/>
-                        </w:numPr>
-                        <w:rPr>
-                          <w:sz w:val="21"/>
-                          <w:szCs w:val="21"/>
-                        </w:rPr>
-                      </w:pPr>
-                      <w:r>
-                        <w:rPr>
-                          <w:sz w:val="21"/>
-                          <w:szCs w:val="21"/>
-                        </w:rPr>
-                        <w:t>Allow players to move a piece</w:t>
-                      </w:r>
-                    </w:p>
-                    <w:p>
-                      <w:pPr>
-                        <w:pStyle w:val="ListParagraph"/>
-                        <w:numPr>
-                          <w:ilvl w:val="0"/>
-                          <w:numId w:val="1"/>
-                        </w:numPr>
-                        <w:rPr>
-                          <w:sz w:val="21"/>
-                          <w:szCs w:val="21"/>
-                        </w:rPr>
-                      </w:pPr>
-                      <w:r>
-                        <w:rPr>
-                          <w:sz w:val="21"/>
-                          <w:szCs w:val="21"/>
-                        </w:rPr>
-                        <w:t>Check if the move is valid</w:t>
-                      </w:r>
-                    </w:p>
-                  </w:txbxContent>
-                </v:textbox>
-                <w10:wrap type="square" anchorx="page"/>
-              </v:shape>
-            </w:pict>
-          </mc:Fallback>
-        </mc:AlternateContent>
-      </w:r>
-      <w:r>
-        <w:br w:type="page"/>
-      </w:r>
-      <w:r>
-        <w:rPr>
-          <w:noProof/>
-        </w:rPr>
-        <mc:AlternateContent>
-          <mc:Choice Requires="wps">
-            <w:drawing>
-              <wp:anchor distT="45720" distB="45720" distL="114300" distR="114300" simplePos="0" relativeHeight="251658261" behindDoc="0" locked="0" layoutInCell="1" allowOverlap="1" wp14:anchorId="342BEA29" wp14:editId="13C3090E">
-                <wp:simplePos x="0" y="0"/>
-                <wp:positionH relativeFrom="page">
-                  <wp:posOffset>2228850</wp:posOffset>
-                </wp:positionH>
-                <wp:positionV relativeFrom="paragraph">
-                  <wp:posOffset>442595</wp:posOffset>
-                </wp:positionV>
-                <wp:extent cx="2324100" cy="2085975"/>
-                <wp:effectExtent l="0" t="0" r="19050" b="28575"/>
-                <wp:wrapSquare wrapText="bothSides"/>
-                <wp:docPr id="38" name="Text Box 38"/>
-                <wp:cNvGraphicFramePr>
-                  <a:graphicFrameLocks xmlns:a="http://schemas.openxmlformats.org/drawingml/2006/main"/>
-                </wp:cNvGraphicFramePr>
-                <a:graphic xmlns:a="http://schemas.openxmlformats.org/drawingml/2006/main">
-                  <a:graphicData uri="http://schemas.microsoft.com/office/word/2010/wordprocessingShape">
-                    <wps:wsp>
-                      <wps:cNvSpPr txBox="1">
-                        <a:spLocks noChangeArrowheads="1"/>
-                      </wps:cNvSpPr>
-                      <wps:spPr bwMode="auto">
-                        <a:xfrm>
-                          <a:off x="0" y="0"/>
-                          <a:ext cx="2324100" cy="2085975"/>
-                        </a:xfrm>
-                        <a:prstGeom prst="rect">
-                          <a:avLst/>
-                        </a:prstGeom>
-                        <a:solidFill>
-                          <a:srgbClr val="FFFFFF"/>
-                        </a:solidFill>
-                        <a:ln w="9525">
-                          <a:solidFill>
-                            <a:srgbClr val="000000"/>
-                          </a:solidFill>
-                          <a:miter lim="800000"/>
-                          <a:headEnd/>
-                          <a:tailEnd/>
-                        </a:ln>
-                      </wps:spPr>
-                      <wps:txbx>
-                        <w:txbxContent>
-                          <w:p>
-                            <w:pPr>
-                              <w:jc w:val="center"/>
-                              <w:rPr>
-                                <w:b/>
-                                <w:bCs/>
-                                <w:u w:val="single"/>
-                              </w:rPr>
-                            </w:pPr>
-                            <w:r>
-                              <w:rPr>
-                                <w:b/>
-                                <w:bCs/>
-                                <w:u w:val="single"/>
-                              </w:rPr>
-                              <w:t>Collaborators</w:t>
-                            </w:r>
-                          </w:p>
-                          <w:p>
-                            <w:pPr>
-                              <w:pStyle w:val="ListParagraph"/>
-                              <w:numPr>
-                                <w:ilvl w:val="0"/>
-                                <w:numId w:val="6"/>
-                              </w:numPr>
-                            </w:pPr>
-                            <w:r>
-                              <w:t>Chess Piece</w:t>
-                            </w:r>
-                          </w:p>
-                          <w:p>
-                            <w:pPr>
-                              <w:pStyle w:val="ListParagraph"/>
-                              <w:numPr>
-                                <w:ilvl w:val="0"/>
-                                <w:numId w:val="6"/>
-                              </w:numPr>
-                            </w:pPr>
-                            <w:r>
-                              <w:t>Chess Board</w:t>
-                            </w:r>
-                          </w:p>
-                          <w:p/>
-                        </w:txbxContent>
-                      </wps:txbx>
-                      <wps:bodyPr rot="0" vert="horz" wrap="square" lIns="91440" tIns="45720" rIns="91440" bIns="45720" anchor="t" anchorCtr="0">
-                        <a:noAutofit/>
-                      </wps:bodyPr>
-                    </wps:wsp>
-                  </a:graphicData>
-                </a:graphic>
-                <wp14:sizeRelH relativeFrom="margin">
-                  <wp14:pctWidth>0</wp14:pctWidth>
-                </wp14:sizeRelH>
-                <wp14:sizeRelV relativeFrom="margin">
-                  <wp14:pctHeight>0</wp14:pctHeight>
-                </wp14:sizeRelV>
-              </wp:anchor>
-            </w:drawing>
-          </mc:Choice>
-          <mc:Fallback>
-            <w:pict>
-              <v:shape w14:anchorId="342BEA29" id="Text Box 38" o:spid="_x0000_s1033" type="#_x0000_t202" style="position:absolute;margin-left:175.5pt;margin-top:34.85pt;width:183pt;height:164.25pt;z-index:251658261;visibility:visible;mso-wrap-style:square;mso-width-percent:0;mso-height-percent:0;mso-wrap-distance-left:9pt;mso-wrap-distance-top:3.6pt;mso-wrap-distance-right:9pt;mso-wrap-distance-bottom:3.6pt;mso-position-horizontal:absolute;mso-position-horizontal-relative:page;mso-position-vertical:absolute;mso-position-vertical-relative:text;mso-width-percent:0;mso-height-percent:0;mso-width-relative:margin;mso-height-relative:margin;v-text-anchor:top" o:gfxdata="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">
-                <v:textbox>
-                  <w:txbxContent>
-                    <w:p>
-                      <w:pPr>
-                        <w:jc w:val="center"/>
-                        <w:rPr>
-                          <w:b/>
-                          <w:bCs/>
-                          <w:u w:val="single"/>
-                        </w:rPr>
-                      </w:pPr>
-                      <w:r>
-                        <w:rPr>
-                          <w:b/>
-                          <w:bCs/>
-                          <w:u w:val="single"/>
-                        </w:rPr>
-                        <w:t>Collaborators</w:t>
-                      </w:r>
-                    </w:p>
-                    <w:p>
-                      <w:pPr>
-                        <w:pStyle w:val="ListParagraph"/>
-                        <w:numPr>
-                          <w:ilvl w:val="0"/>
-                          <w:numId w:val="6"/>
-                        </w:numPr>
-                      </w:pPr>
-                      <w:r>
-                        <w:t>Chess Piece</w:t>
-                      </w:r>
-                    </w:p>
-                    <w:p>
-                      <w:pPr>
-                        <w:pStyle w:val="ListParagraph"/>
-                        <w:numPr>
-                          <w:ilvl w:val="0"/>
-                          <w:numId w:val="6"/>
-                        </w:numPr>
-                      </w:pPr>
-                      <w:r>
-                        <w:t>Chess Board</w:t>
-                      </w:r>
-                    </w:p>
-                    <w:p/>
-                  </w:txbxContent>
-                </v:textbox>
-                <w10:wrap type="square" anchorx="page"/>
-              </v:shape>
-            </w:pict>
-          </mc:Fallback>
-        </mc:AlternateContent>
-      </w:r>
-    </w:p>
-    <w:p>
-      <w:r>
-        <mc:AlternateContent>
-          <mc:Choice Requires="wps">
-            <w:drawing>
-              <wp:anchor distT="45720" distB="45720" distL="114300" distR="114300" simplePos="0" relativeHeight="251728948" behindDoc="0" locked="0" layoutInCell="1" allowOverlap="1" wp14:anchorId="725C4FFC" wp14:editId="54798A85">
+              <wp:anchor distT="45720" distB="45720" distL="114300" distR="114300" simplePos="0" relativeHeight="251728948" behindDoc="0" locked="0" layoutInCell="1" allowOverlap="1" wp14:anchorId="725C4FFC" wp14:editId="11293F6B">
                 <wp:simplePos x="0" y="0"/>
                 <wp:positionH relativeFrom="page">
                   <wp:align>left</wp:align>
@@ -1869,7 +1261,7 @@
           </mc:Choice>
           <mc:Fallback>
             <w:pict>
-              <v:shape w14:anchorId="725C4FFC" id="_x0000_s1034" type="#_x0000_t202" style="position:absolute;margin-left:0;margin-top:.05pt;width:350.25pt;height:34.5pt;z-index:251728948;visibility:visible;mso-wrap-style:square;mso-width-percent:0;mso-height-percent:0;mso-wrap-distance-left:9pt;mso-wrap-distance-top:3.6pt;mso-wrap-distance-right:9pt;mso-wrap-distance-bottom:3.6pt;mso-position-horizontal:left;mso-position-horizontal-relative:page;mso-position-vertical:absolute;mso-position-vertical-relative:text;mso-width-percent:0;mso-height-percent:0;mso-width-relative:margin;mso-height-relative:margin;v-text-anchor:top" o:gfxdata="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" filled="f" stroked="f">
+              <v:shape w14:anchorId="725C4FFC" id="_x0000_s1030" type="#_x0000_t202" style="position:absolute;margin-left:0;margin-top:.05pt;width:350.25pt;height:34.5pt;z-index:251728948;visibility:visible;mso-wrap-style:square;mso-width-percent:0;mso-height-percent:0;mso-wrap-distance-left:9pt;mso-wrap-distance-top:3.6pt;mso-wrap-distance-right:9pt;mso-wrap-distance-bottom:3.6pt;mso-position-horizontal:left;mso-position-horizontal-relative:page;mso-position-vertical:absolute;mso-position-vertical-relative:text;mso-width-percent:0;mso-height-percent:0;mso-width-relative:margin;mso-height-relative:margin;v-text-anchor:top" o:gfxdata="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" filled="f" stroked="f">
                 <v:textbox>
                   <w:txbxContent>
                     <w:p>
@@ -1903,10 +1295,13 @@
         </mc:AlternateContent>
       </w:r>
       <w:r>
+        <w:rPr>
+          <w:noProof/>
+        </w:rPr>
         <mc:AlternateContent>
           <mc:Choice Requires="wps">
             <w:drawing>
-              <wp:anchor distT="0" distB="0" distL="114300" distR="114300" simplePos="0" relativeHeight="251732020" behindDoc="0" locked="0" layoutInCell="1" allowOverlap="1" wp14:anchorId="364F1C81" wp14:editId="422728F3">
+              <wp:anchor distT="0" distB="0" distL="114300" distR="114300" simplePos="0" relativeHeight="251732020" behindDoc="0" locked="0" layoutInCell="1" allowOverlap="1" wp14:anchorId="364F1C81" wp14:editId="7672B8BF">
                 <wp:simplePos x="0" y="0"/>
                 <wp:positionH relativeFrom="page">
                   <wp:posOffset>36195</wp:posOffset>
@@ -1989,7 +1384,7 @@
           </mc:Choice>
           <mc:Fallback>
             <w:pict>
-              <v:shape w14:anchorId="364F1C81" id="Text Box 230" o:spid="_x0000_s1035" type="#_x0000_t202" style="position:absolute;margin-left:2.85pt;margin-top:-.05pt;width:50.45pt;height:21.5pt;z-index:251732020;visibility:visible;mso-wrap-style:square;mso-width-percent:0;mso-height-percent:0;mso-wrap-distance-left:9pt;mso-wrap-distance-top:0;mso-wrap-distance-right:9pt;mso-wrap-distance-bottom:0;mso-position-horizontal:absolute;mso-position-horizontal-relative:page;mso-position-vertical:absolute;mso-position-vertical-relative:text;mso-width-percent:0;mso-height-percent:0;mso-width-relative:margin;mso-height-relative:margin;v-text-anchor:top" o:gfxdata="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" filled="f" stroked="f">
+              <v:shape w14:anchorId="364F1C81" id="Text Box 230" o:spid="_x0000_s1031" type="#_x0000_t202" style="position:absolute;margin-left:2.85pt;margin-top:-.05pt;width:50.45pt;height:21.5pt;z-index:251732020;visibility:visible;mso-wrap-style:square;mso-width-percent:0;mso-height-percent:0;mso-wrap-distance-left:9pt;mso-wrap-distance-top:0;mso-wrap-distance-right:9pt;mso-wrap-distance-bottom:0;mso-position-horizontal:absolute;mso-position-horizontal-relative:page;mso-position-vertical:absolute;mso-position-vertical-relative:text;mso-width-percent:0;mso-height-percent:0;mso-width-relative:margin;mso-height-relative:margin;v-text-anchor:top" o:gfxdata="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" filled="f" stroked="f">
                 <v:textbox>
                   <w:txbxContent>
                     <w:p>
@@ -2016,10 +1411,13 @@
         </mc:AlternateContent>
       </w:r>
       <w:r>
+        <w:rPr>
+          <w:noProof/>
+        </w:rPr>
         <mc:AlternateContent>
           <mc:Choice Requires="wps">
             <w:drawing>
-              <wp:anchor distT="45720" distB="45720" distL="114300" distR="114300" simplePos="0" relativeHeight="251729972" behindDoc="0" locked="0" layoutInCell="1" allowOverlap="1" wp14:anchorId="6556EC92" wp14:editId="3597C7F9">
+              <wp:anchor distT="45720" distB="45720" distL="114300" distR="114300" simplePos="0" relativeHeight="251729972" behindDoc="0" locked="0" layoutInCell="1" allowOverlap="1" wp14:anchorId="6556EC92" wp14:editId="2A265F2A">
                 <wp:simplePos x="0" y="0"/>
                 <wp:positionH relativeFrom="page">
                   <wp:align>left</wp:align>
@@ -2161,7 +1559,7 @@
           </mc:Choice>
           <mc:Fallback>
             <w:pict>
-              <v:shape w14:anchorId="6556EC92" id="_x0000_s1036" type="#_x0000_t202" style="position:absolute;margin-left:0;margin-top:34.85pt;width:183pt;height:164.25pt;z-index:251729972;visibility:visible;mso-wrap-style:square;mso-width-percent:0;mso-height-percent:0;mso-wrap-distance-left:9pt;mso-wrap-distance-top:3.6pt;mso-wrap-distance-right:9pt;mso-wrap-distance-bottom:3.6pt;mso-position-horizontal:left;mso-position-horizontal-relative:page;mso-position-vertical:absolute;mso-position-vertical-relative:text;mso-width-percent:0;mso-height-percent:0;mso-width-relative:margin;mso-height-relative:margin;v-text-anchor:top" o:gfxdata="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">
+              <v:shape w14:anchorId="6556EC92" id="_x0000_s1032" type="#_x0000_t202" style="position:absolute;margin-left:0;margin-top:34.85pt;width:183pt;height:164.25pt;z-index:251729972;visibility:visible;mso-wrap-style:square;mso-width-percent:0;mso-height-percent:0;mso-wrap-distance-left:9pt;mso-wrap-distance-top:3.6pt;mso-wrap-distance-right:9pt;mso-wrap-distance-bottom:3.6pt;mso-position-horizontal:left;mso-position-horizontal-relative:page;mso-position-vertical:absolute;mso-position-vertical-relative:text;mso-width-percent:0;mso-height-percent:0;mso-width-relative:margin;mso-height-relative:margin;v-text-anchor:top" o:gfxdata="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">
                 <v:textbox>
                   <w:txbxContent>
                     <w:p>
@@ -2256,6 +1654,9 @@
         <w:br w:type="page"/>
       </w:r>
       <w:r>
+        <w:rPr>
+          <w:noProof/>
+        </w:rPr>
         <mc:AlternateContent>
           <mc:Choice Requires="wps">
             <w:drawing>
@@ -2340,7 +1741,7 @@
           </mc:Choice>
           <mc:Fallback>
             <w:pict>
-              <v:shape w14:anchorId="7122790D" id="Text Box 229" o:spid="_x0000_s1037" type="#_x0000_t202" style="position:absolute;margin-left:175.5pt;margin-top:34.85pt;width:183pt;height:164.25pt;z-index:251730996;visibility:visible;mso-wrap-style:square;mso-width-percent:0;mso-height-percent:0;mso-wrap-distance-left:9pt;mso-wrap-distance-top:3.6pt;mso-wrap-distance-right:9pt;mso-wrap-distance-bottom:3.6pt;mso-position-horizontal:absolute;mso-position-horizontal-relative:page;mso-position-vertical:absolute;mso-position-vertical-relative:text;mso-width-percent:0;mso-height-percent:0;mso-width-relative:margin;mso-height-relative:margin;v-text-anchor:top" o:gfxdata="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">
+              <v:shape w14:anchorId="7122790D" id="Text Box 229" o:spid="_x0000_s1033" type="#_x0000_t202" style="position:absolute;margin-left:175.5pt;margin-top:34.85pt;width:183pt;height:164.25pt;z-index:251730996;visibility:visible;mso-wrap-style:square;mso-width-percent:0;mso-height-percent:0;mso-wrap-distance-left:9pt;mso-wrap-distance-top:3.6pt;mso-wrap-distance-right:9pt;mso-wrap-distance-bottom:3.6pt;mso-position-horizontal:absolute;mso-position-horizontal-relative:page;mso-position-vertical:absolute;mso-position-vertical-relative:text;mso-width-percent:0;mso-height-percent:0;mso-width-relative:margin;mso-height-relative:margin;v-text-anchor:top" o:gfxdata="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">
                 <v:textbox>
                   <w:txbxContent>
                     <w:p>
@@ -2373,6 +1774,10 @@
     </w:p>
     <w:p>
       <w:r>
+        <w:rPr>
+          <w:noProof/>
+        </w:rPr>
+        <w:lastRenderedPageBreak/>
         <mc:AlternateContent>
           <mc:Choice Requires="wps">
             <w:drawing>
@@ -2459,7 +1864,7 @@
           </mc:Choice>
           <mc:Fallback>
             <w:pict>
-              <v:shape w14:anchorId="2B1E4090" id="Text Box 234" o:spid="_x0000_s1038" type="#_x0000_t202" style="position:absolute;margin-left:0;margin-top:-1pt;width:50.45pt;height:21.5pt;z-index:251737140;visibility:visible;mso-wrap-style:square;mso-width-percent:0;mso-height-percent:0;mso-wrap-distance-left:9pt;mso-wrap-distance-top:0;mso-wrap-distance-right:9pt;mso-wrap-distance-bottom:0;mso-position-horizontal:left;mso-position-horizontal-relative:page;mso-position-vertical:absolute;mso-position-vertical-relative:text;mso-width-percent:0;mso-height-percent:0;mso-width-relative:margin;mso-height-relative:margin;v-text-anchor:top" o:gfxdata="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" filled="f" stroked="f">
+              <v:shape w14:anchorId="2B1E4090" id="Text Box 234" o:spid="_x0000_s1034" type="#_x0000_t202" style="position:absolute;margin-left:0;margin-top:-1pt;width:50.45pt;height:21.5pt;z-index:251737140;visibility:visible;mso-wrap-style:square;mso-width-percent:0;mso-height-percent:0;mso-wrap-distance-left:9pt;mso-wrap-distance-top:0;mso-wrap-distance-right:9pt;mso-wrap-distance-bottom:0;mso-position-horizontal:left;mso-position-horizontal-relative:page;mso-position-vertical:absolute;mso-position-vertical-relative:text;mso-width-percent:0;mso-height-percent:0;mso-width-relative:margin;mso-height-relative:margin;v-text-anchor:top" o:gfxdata="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" filled="f" stroked="f">
                 <v:textbox>
                   <w:txbxContent>
                     <w:p>
@@ -2486,6 +1891,9 @@
         </mc:AlternateContent>
       </w:r>
       <w:r>
+        <w:rPr>
+          <w:noProof/>
+        </w:rPr>
         <mc:AlternateContent>
           <mc:Choice Requires="wps">
             <w:drawing>
@@ -2580,7 +1988,7 @@
           </mc:Choice>
           <mc:Fallback>
             <w:pict>
-              <v:shape w14:anchorId="7636A034" id="_x0000_s1039" type="#_x0000_t202" style="position:absolute;margin-left:0;margin-top:.05pt;width:350.25pt;height:34.5pt;z-index:251734068;visibility:visible;mso-wrap-style:square;mso-width-percent:0;mso-height-percent:0;mso-wrap-distance-left:9pt;mso-wrap-distance-top:3.6pt;mso-wrap-distance-right:9pt;mso-wrap-distance-bottom:3.6pt;mso-position-horizontal:left;mso-position-horizontal-relative:page;mso-position-vertical:absolute;mso-position-vertical-relative:text;mso-width-percent:0;mso-height-percent:0;mso-width-relative:margin;mso-height-relative:margin;v-text-anchor:top" o:gfxdata="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" filled="f" stroked="f">
+              <v:shape w14:anchorId="7636A034" id="_x0000_s1035" type="#_x0000_t202" style="position:absolute;margin-left:0;margin-top:.05pt;width:350.25pt;height:34.5pt;z-index:251734068;visibility:visible;mso-wrap-style:square;mso-width-percent:0;mso-height-percent:0;mso-wrap-distance-left:9pt;mso-wrap-distance-top:3.6pt;mso-wrap-distance-right:9pt;mso-wrap-distance-bottom:3.6pt;mso-position-horizontal:left;mso-position-horizontal-relative:page;mso-position-vertical:absolute;mso-position-vertical-relative:text;mso-width-percent:0;mso-height-percent:0;mso-width-relative:margin;mso-height-relative:margin;v-text-anchor:top" o:gfxdata="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" filled="f" stroked="f">
                 <v:textbox>
                   <w:txbxContent>
                     <w:p>
@@ -2614,6 +2022,9 @@
         </mc:AlternateContent>
       </w:r>
       <w:r>
+        <w:rPr>
+          <w:noProof/>
+        </w:rPr>
         <mc:AlternateContent>
           <mc:Choice Requires="wps">
             <w:drawing>
@@ -2710,7 +2121,7 @@
           </mc:Choice>
           <mc:Fallback>
             <w:pict>
-              <v:shape w14:anchorId="7C94DC83" id="Text Box 233" o:spid="_x0000_s1040" type="#_x0000_t202" style="position:absolute;margin-left:131.8pt;margin-top:34.85pt;width:183pt;height:164.25pt;z-index:251736116;visibility:visible;mso-wrap-style:square;mso-width-percent:0;mso-height-percent:0;mso-wrap-distance-left:9pt;mso-wrap-distance-top:3.6pt;mso-wrap-distance-right:9pt;mso-wrap-distance-bottom:3.6pt;mso-position-horizontal:right;mso-position-horizontal-relative:page;mso-position-vertical:absolute;mso-position-vertical-relative:text;mso-width-percent:0;mso-height-percent:0;mso-width-relative:margin;mso-height-relative:margin;v-text-anchor:top" o:gfxdata="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">
+              <v:shape w14:anchorId="7C94DC83" id="Text Box 233" o:spid="_x0000_s1036" type="#_x0000_t202" style="position:absolute;margin-left:131.8pt;margin-top:34.85pt;width:183pt;height:164.25pt;z-index:251736116;visibility:visible;mso-wrap-style:square;mso-width-percent:0;mso-height-percent:0;mso-wrap-distance-left:9pt;mso-wrap-distance-top:3.6pt;mso-wrap-distance-right:9pt;mso-wrap-distance-bottom:3.6pt;mso-position-horizontal:right;mso-position-horizontal-relative:page;mso-position-vertical:absolute;mso-position-vertical-relative:text;mso-width-percent:0;mso-height-percent:0;mso-width-relative:margin;mso-height-relative:margin;v-text-anchor:top" o:gfxdata="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">
                 <v:textbox>
                   <w:txbxContent>
                     <w:p>
@@ -2753,6 +2164,9 @@
         </mc:AlternateContent>
       </w:r>
       <w:r>
+        <w:rPr>
+          <w:noProof/>
+        </w:rPr>
         <mc:AlternateContent>
           <mc:Choice Requires="wps">
             <w:drawing>
@@ -2890,7 +2304,7 @@
           </mc:Choice>
           <mc:Fallback>
             <w:pict>
-              <v:shape w14:anchorId="0AF7DE29" id="_x0000_s1041" type="#_x0000_t202" style="position:absolute;margin-left:0;margin-top:34.85pt;width:183pt;height:164.25pt;z-index:251735092;visibility:visible;mso-wrap-style:square;mso-width-percent:0;mso-height-percent:0;mso-wrap-distance-left:9pt;mso-wrap-distance-top:3.6pt;mso-wrap-distance-right:9pt;mso-wrap-distance-bottom:3.6pt;mso-position-horizontal:left;mso-position-horizontal-relative:page;mso-position-vertical:absolute;mso-position-vertical-relative:text;mso-width-percent:0;mso-height-percent:0;mso-width-relative:margin;mso-height-relative:margin;v-text-anchor:top" o:gfxdata="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">
+              <v:shape w14:anchorId="0AF7DE29" id="_x0000_s1037" type="#_x0000_t202" style="position:absolute;margin-left:0;margin-top:34.85pt;width:183pt;height:164.25pt;z-index:251735092;visibility:visible;mso-wrap-style:square;mso-width-percent:0;mso-height-percent:0;mso-wrap-distance-left:9pt;mso-wrap-distance-top:3.6pt;mso-wrap-distance-right:9pt;mso-wrap-distance-bottom:3.6pt;mso-position-horizontal:left;mso-position-horizontal-relative:page;mso-position-vertical:absolute;mso-position-vertical-relative:text;mso-width-percent:0;mso-height-percent:0;mso-width-relative:margin;mso-height-relative:margin;v-text-anchor:top" o:gfxdata="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">
                 <v:textbox>
                   <w:txbxContent>
                     <w:p>
@@ -2979,6 +2393,10 @@
     </w:p>
     <w:p>
       <w:r>
+        <w:rPr>
+          <w:noProof/>
+        </w:rPr>
+        <w:lastRenderedPageBreak/>
         <mc:AlternateContent>
           <mc:Choice Requires="wps">
             <w:drawing>
@@ -3065,7 +2483,7 @@
           </mc:Choice>
           <mc:Fallback>
             <w:pict>
-              <v:shape w14:anchorId="5694BC9A" id="Text Box 242" o:spid="_x0000_s1042" type="#_x0000_t202" style="position:absolute;margin-left:1pt;margin-top:-1pt;width:50.5pt;height:21.5pt;z-index:251742260;visibility:visible;mso-wrap-style:square;mso-width-percent:0;mso-height-percent:0;mso-wrap-distance-left:9pt;mso-wrap-distance-top:0;mso-wrap-distance-right:9pt;mso-wrap-distance-bottom:0;mso-position-horizontal:absolute;mso-position-horizontal-relative:page;mso-position-vertical:absolute;mso-position-vertical-relative:text;mso-width-percent:0;mso-height-percent:0;mso-width-relative:margin;mso-height-relative:margin;v-text-anchor:top" o:gfxdata="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" filled="f" stroked="f">
+              <v:shape w14:anchorId="5694BC9A" id="Text Box 242" o:spid="_x0000_s1038" type="#_x0000_t202" style="position:absolute;margin-left:1pt;margin-top:-1pt;width:50.5pt;height:21.5pt;z-index:251742260;visibility:visible;mso-wrap-style:square;mso-width-percent:0;mso-height-percent:0;mso-wrap-distance-left:9pt;mso-wrap-distance-top:0;mso-wrap-distance-right:9pt;mso-wrap-distance-bottom:0;mso-position-horizontal:absolute;mso-position-horizontal-relative:page;mso-position-vertical:absolute;mso-position-vertical-relative:text;mso-width-percent:0;mso-height-percent:0;mso-width-relative:margin;mso-height-relative:margin;v-text-anchor:top" o:gfxdata="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" filled="f" stroked="f">
                 <v:textbox>
                   <w:txbxContent>
                     <w:p>
@@ -3092,6 +2510,9 @@
         </mc:AlternateContent>
       </w:r>
       <w:r>
+        <w:rPr>
+          <w:noProof/>
+        </w:rPr>
         <mc:AlternateContent>
           <mc:Choice Requires="wps">
             <w:drawing>
@@ -3186,7 +2607,7 @@
           </mc:Choice>
           <mc:Fallback>
             <w:pict>
-              <v:shape w14:anchorId="4CD7AEC6" id="_x0000_s1043" type="#_x0000_t202" style="position:absolute;margin-left:0;margin-top:.05pt;width:350.25pt;height:34.5pt;z-index:251739188;visibility:visible;mso-wrap-style:square;mso-width-percent:0;mso-height-percent:0;mso-wrap-distance-left:9pt;mso-wrap-distance-top:3.6pt;mso-wrap-distance-right:9pt;mso-wrap-distance-bottom:3.6pt;mso-position-horizontal:left;mso-position-horizontal-relative:page;mso-position-vertical:absolute;mso-position-vertical-relative:text;mso-width-percent:0;mso-height-percent:0;mso-width-relative:margin;mso-height-relative:margin;v-text-anchor:top" o:gfxdata="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" filled="f" stroked="f">
+              <v:shape w14:anchorId="4CD7AEC6" id="_x0000_s1039" type="#_x0000_t202" style="position:absolute;margin-left:0;margin-top:.05pt;width:350.25pt;height:34.5pt;z-index:251739188;visibility:visible;mso-wrap-style:square;mso-width-percent:0;mso-height-percent:0;mso-wrap-distance-left:9pt;mso-wrap-distance-top:3.6pt;mso-wrap-distance-right:9pt;mso-wrap-distance-bottom:3.6pt;mso-position-horizontal:left;mso-position-horizontal-relative:page;mso-position-vertical:absolute;mso-position-vertical-relative:text;mso-width-percent:0;mso-height-percent:0;mso-width-relative:margin;mso-height-relative:margin;v-text-anchor:top" o:gfxdata="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" filled="f" stroked="f">
                 <v:textbox>
                   <w:txbxContent>
                     <w:p>
@@ -3220,6 +2641,9 @@
         </mc:AlternateContent>
       </w:r>
       <w:r>
+        <w:rPr>
+          <w:noProof/>
+        </w:rPr>
         <mc:AlternateContent>
           <mc:Choice Requires="wps">
             <w:drawing>
@@ -3323,7 +2747,7 @@
           </mc:Choice>
           <mc:Fallback>
             <w:pict>
-              <v:shape w14:anchorId="2A7359E6" id="_x0000_s1044" type="#_x0000_t202" style="position:absolute;margin-left:0;margin-top:34.9pt;width:183pt;height:164.25pt;z-index:251740212;visibility:visible;mso-wrap-style:square;mso-width-percent:0;mso-height-percent:0;mso-wrap-distance-left:9pt;mso-wrap-distance-top:3.6pt;mso-wrap-distance-right:9pt;mso-wrap-distance-bottom:3.6pt;mso-position-horizontal:left;mso-position-horizontal-relative:page;mso-position-vertical:absolute;mso-position-vertical-relative:text;mso-width-percent:0;mso-height-percent:0;mso-width-relative:margin;mso-height-relative:margin;v-text-anchor:top" o:gfxdata="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">
+              <v:shape w14:anchorId="2A7359E6" id="_x0000_s1040" type="#_x0000_t202" style="position:absolute;margin-left:0;margin-top:34.9pt;width:183pt;height:164.25pt;z-index:251740212;visibility:visible;mso-wrap-style:square;mso-width-percent:0;mso-height-percent:0;mso-wrap-distance-left:9pt;mso-wrap-distance-top:3.6pt;mso-wrap-distance-right:9pt;mso-wrap-distance-bottom:3.6pt;mso-position-horizontal:left;mso-position-horizontal-relative:page;mso-position-vertical:absolute;mso-position-vertical-relative:text;mso-width-percent:0;mso-height-percent:0;mso-width-relative:margin;mso-height-relative:margin;v-text-anchor:top" o:gfxdata="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">
                 <v:textbox>
                   <w:txbxContent>
                     <w:p>
@@ -3376,6 +2800,9 @@
         <w:br w:type="page"/>
       </w:r>
       <w:r>
+        <w:rPr>
+          <w:noProof/>
+        </w:rPr>
         <mc:AlternateContent>
           <mc:Choice Requires="wps">
             <w:drawing>
@@ -3460,7 +2887,7 @@
           </mc:Choice>
           <mc:Fallback>
             <w:pict>
-              <v:shape w14:anchorId="61AA2FA0" id="Text Box 241" o:spid="_x0000_s1045" type="#_x0000_t202" style="position:absolute;margin-left:175.5pt;margin-top:34.85pt;width:183pt;height:164.25pt;z-index:251741236;visibility:visible;mso-wrap-style:square;mso-width-percent:0;mso-height-percent:0;mso-wrap-distance-left:9pt;mso-wrap-distance-top:3.6pt;mso-wrap-distance-right:9pt;mso-wrap-distance-bottom:3.6pt;mso-position-horizontal:absolute;mso-position-horizontal-relative:page;mso-position-vertical:absolute;mso-position-vertical-relative:text;mso-width-percent:0;mso-height-percent:0;mso-width-relative:margin;mso-height-relative:margin;v-text-anchor:top" o:gfxdata="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">
+              <v:shape w14:anchorId="61AA2FA0" id="Text Box 241" o:spid="_x0000_s1041" type="#_x0000_t202" style="position:absolute;margin-left:175.5pt;margin-top:34.85pt;width:183pt;height:164.25pt;z-index:251741236;visibility:visible;mso-wrap-style:square;mso-width-percent:0;mso-height-percent:0;mso-wrap-distance-left:9pt;mso-wrap-distance-top:3.6pt;mso-wrap-distance-right:9pt;mso-wrap-distance-bottom:3.6pt;mso-position-horizontal:absolute;mso-position-horizontal-relative:page;mso-position-vertical:absolute;mso-position-vertical-relative:text;mso-width-percent:0;mso-height-percent:0;mso-width-relative:margin;mso-height-relative:margin;v-text-anchor:top" o:gfxdata="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">
                 <v:textbox>
                   <w:txbxContent>
                     <w:p>
@@ -3496,6 +2923,7 @@
         <w:rPr>
           <w:noProof/>
         </w:rPr>
+        <w:lastRenderedPageBreak/>
         <mc:AlternateContent>
           <mc:Choice Requires="wps">
             <w:drawing>
@@ -3582,7 +3010,7 @@
           </mc:Choice>
           <mc:Fallback>
             <w:pict>
-              <v:shape w14:anchorId="2A4D77B0" id="Text Box 200" o:spid="_x0000_s1046" type="#_x0000_t202" style="position:absolute;margin-left:0;margin-top:-.85pt;width:50.5pt;height:21.5pt;z-index:251683892;visibility:visible;mso-wrap-style:square;mso-width-percent:0;mso-height-percent:0;mso-wrap-distance-left:9pt;mso-wrap-distance-top:0;mso-wrap-distance-right:9pt;mso-wrap-distance-bottom:0;mso-position-horizontal:left;mso-position-horizontal-relative:page;mso-position-vertical:absolute;mso-position-vertical-relative:text;mso-width-percent:0;mso-height-percent:0;mso-width-relative:margin;mso-height-relative:margin;v-text-anchor:top" o:gfxdata="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" filled="f" stroked="f">
+              <v:shape w14:anchorId="2A4D77B0" id="Text Box 200" o:spid="_x0000_s1042" type="#_x0000_t202" style="position:absolute;margin-left:0;margin-top:-.85pt;width:50.5pt;height:21.5pt;z-index:251683892;visibility:visible;mso-wrap-style:square;mso-width-percent:0;mso-height-percent:0;mso-wrap-distance-left:9pt;mso-wrap-distance-top:0;mso-wrap-distance-right:9pt;mso-wrap-distance-bottom:0;mso-position-horizontal:left;mso-position-horizontal-relative:page;mso-position-vertical:absolute;mso-position-vertical-relative:text;mso-width-percent:0;mso-height-percent:0;mso-width-relative:margin;mso-height-relative:margin;v-text-anchor:top" o:gfxdata="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" filled="f" stroked="f">
                 <v:textbox>
                   <w:txbxContent>
                     <w:p>
@@ -3729,7 +3157,7 @@
           </mc:Choice>
           <mc:Fallback>
             <w:pict>
-              <v:shape w14:anchorId="35C4E6AC" id="_x0000_s1047" type="#_x0000_t202" style="position:absolute;margin-left:0;margin-top:34.85pt;width:183pt;height:164.25pt;z-index:251658263;visibility:visible;mso-wrap-style:square;mso-width-percent:0;mso-height-percent:0;mso-wrap-distance-left:9pt;mso-wrap-distance-top:3.6pt;mso-wrap-distance-right:9pt;mso-wrap-distance-bottom:3.6pt;mso-position-horizontal:absolute;mso-position-horizontal-relative:page;mso-position-vertical:absolute;mso-position-vertical-relative:text;mso-width-percent:0;mso-height-percent:0;mso-width-relative:margin;mso-height-relative:margin;v-text-anchor:top" o:gfxdata="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">
+              <v:shape w14:anchorId="35C4E6AC" id="_x0000_s1043" type="#_x0000_t202" style="position:absolute;margin-left:0;margin-top:34.85pt;width:183pt;height:164.25pt;z-index:251658263;visibility:visible;mso-wrap-style:square;mso-width-percent:0;mso-height-percent:0;mso-wrap-distance-left:9pt;mso-wrap-distance-top:3.6pt;mso-wrap-distance-right:9pt;mso-wrap-distance-bottom:3.6pt;mso-position-horizontal:absolute;mso-position-horizontal-relative:page;mso-position-vertical:absolute;mso-position-vertical-relative:text;mso-width-percent:0;mso-height-percent:0;mso-width-relative:margin;mso-height-relative:margin;v-text-anchor:top" o:gfxdata="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">
                 <v:textbox>
                   <w:txbxContent>
                     <w:p>
@@ -3890,7 +3318,7 @@
           </mc:Choice>
           <mc:Fallback>
             <w:pict>
-              <v:shape w14:anchorId="46FEB9F7" id="_x0000_s1048" type="#_x0000_t202" style="position:absolute;margin-left:-43.05pt;margin-top:1.3pt;width:350.25pt;height:34.5pt;z-index:251658262;visibility:visible;mso-wrap-style:square;mso-width-percent:0;mso-height-percent:0;mso-wrap-distance-left:9pt;mso-wrap-distance-top:3.6pt;mso-wrap-distance-right:9pt;mso-wrap-distance-bottom:3.6pt;mso-position-horizontal:absolute;mso-position-horizontal-relative:margin;mso-position-vertical:absolute;mso-position-vertical-relative:text;mso-width-percent:0;mso-height-percent:0;mso-width-relative:margin;mso-height-relative:margin;v-text-anchor:top" o:gfxdata="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" filled="f" stroked="f">
+              <v:shape w14:anchorId="46FEB9F7" id="_x0000_s1044" type="#_x0000_t202" style="position:absolute;margin-left:-43.05pt;margin-top:1.3pt;width:350.25pt;height:34.5pt;z-index:251658262;visibility:visible;mso-wrap-style:square;mso-width-percent:0;mso-height-percent:0;mso-wrap-distance-left:9pt;mso-wrap-distance-top:3.6pt;mso-wrap-distance-right:9pt;mso-wrap-distance-bottom:3.6pt;mso-position-horizontal:absolute;mso-position-horizontal-relative:margin;mso-position-vertical:absolute;mso-position-vertical-relative:text;mso-width-percent:0;mso-height-percent:0;mso-width-relative:margin;mso-height-relative:margin;v-text-anchor:top" o:gfxdata="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" filled="f" stroked="f">
                 <v:textbox>
                   <w:txbxContent>
                     <w:p>
@@ -4023,7 +3451,7 @@
           </mc:Choice>
           <mc:Fallback>
             <w:pict>
-              <v:shape w14:anchorId="5F0688D6" id="Text Box 41" o:spid="_x0000_s1049" type="#_x0000_t202" style="position:absolute;margin-left:175.5pt;margin-top:34.85pt;width:183pt;height:164.25pt;z-index:251658264;visibility:visible;mso-wrap-style:square;mso-width-percent:0;mso-height-percent:0;mso-wrap-distance-left:9pt;mso-wrap-distance-top:3.6pt;mso-wrap-distance-right:9pt;mso-wrap-distance-bottom:3.6pt;mso-position-horizontal:absolute;mso-position-horizontal-relative:page;mso-position-vertical:absolute;mso-position-vertical-relative:text;mso-width-percent:0;mso-height-percent:0;mso-width-relative:margin;mso-height-relative:margin;v-text-anchor:top" o:gfxdata="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">
+              <v:shape w14:anchorId="5F0688D6" id="Text Box 41" o:spid="_x0000_s1045" type="#_x0000_t202" style="position:absolute;margin-left:175.5pt;margin-top:34.85pt;width:183pt;height:164.25pt;z-index:251658264;visibility:visible;mso-wrap-style:square;mso-width-percent:0;mso-height-percent:0;mso-wrap-distance-left:9pt;mso-wrap-distance-top:3.6pt;mso-wrap-distance-right:9pt;mso-wrap-distance-bottom:3.6pt;mso-position-horizontal:absolute;mso-position-horizontal-relative:page;mso-position-vertical:absolute;mso-position-vertical-relative:text;mso-width-percent:0;mso-height-percent:0;mso-width-relative:margin;mso-height-relative:margin;v-text-anchor:top" o:gfxdata="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">
                 <v:textbox>
                   <w:txbxContent>
                     <w:p>
@@ -4074,6 +3502,7 @@
         <w:rPr>
           <w:noProof/>
         </w:rPr>
+        <w:lastRenderedPageBreak/>
         <mc:AlternateContent>
           <mc:Choice Requires="wps">
             <w:drawing>
@@ -4160,7 +3589,7 @@
           </mc:Choice>
           <mc:Fallback>
             <w:pict>
-              <v:shape w14:anchorId="0C774B1D" id="Text Box 201" o:spid="_x0000_s1050" type="#_x0000_t202" style="position:absolute;margin-left:-.7pt;margin-top:-.85pt;width:50.5pt;height:21.5pt;z-index:251685940;visibility:visible;mso-wrap-style:square;mso-width-percent:0;mso-height-percent:0;mso-wrap-distance-left:9pt;mso-wrap-distance-top:0;mso-wrap-distance-right:9pt;mso-wrap-distance-bottom:0;mso-position-horizontal:right;mso-position-horizontal-relative:left-margin-area;mso-position-vertical:absolute;mso-position-vertical-relative:text;mso-width-percent:0;mso-height-percent:0;mso-width-relative:margin;mso-height-relative:margin;v-text-anchor:top" o:gfxdata="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" filled="f" stroked="f">
+              <v:shape w14:anchorId="0C774B1D" id="Text Box 201" o:spid="_x0000_s1046" type="#_x0000_t202" style="position:absolute;margin-left:-.7pt;margin-top:-.85pt;width:50.5pt;height:21.5pt;z-index:251685940;visibility:visible;mso-wrap-style:square;mso-width-percent:0;mso-height-percent:0;mso-wrap-distance-left:9pt;mso-wrap-distance-top:0;mso-wrap-distance-right:9pt;mso-wrap-distance-bottom:0;mso-position-horizontal:right;mso-position-horizontal-relative:left-margin-area;mso-position-vertical:absolute;mso-position-vertical-relative:text;mso-width-percent:0;mso-height-percent:0;mso-width-relative:margin;mso-height-relative:margin;v-text-anchor:top" o:gfxdata="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" filled="f" stroked="f">
                 <v:textbox>
                   <w:txbxContent>
                     <w:p>
@@ -4313,7 +3742,7 @@
           </mc:Choice>
           <mc:Fallback>
             <w:pict>
-              <v:shape w14:anchorId="6644E238" id="_x0000_s1051" type="#_x0000_t202" style="position:absolute;margin-left:1.05pt;margin-top:34.85pt;width:183pt;height:164.25pt;z-index:251658266;visibility:visible;mso-wrap-style:square;mso-width-percent:0;mso-height-percent:0;mso-wrap-distance-left:9pt;mso-wrap-distance-top:3.6pt;mso-wrap-distance-right:9pt;mso-wrap-distance-bottom:3.6pt;mso-position-horizontal:absolute;mso-position-horizontal-relative:page;mso-position-vertical:absolute;mso-position-vertical-relative:text;mso-width-percent:0;mso-height-percent:0;mso-width-relative:margin;mso-height-relative:margin;v-text-anchor:top" o:gfxdata="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">
+              <v:shape w14:anchorId="6644E238" id="_x0000_s1047" type="#_x0000_t202" style="position:absolute;margin-left:1.05pt;margin-top:34.85pt;width:183pt;height:164.25pt;z-index:251658266;visibility:visible;mso-wrap-style:square;mso-width-percent:0;mso-height-percent:0;mso-wrap-distance-left:9pt;mso-wrap-distance-top:3.6pt;mso-wrap-distance-right:9pt;mso-wrap-distance-bottom:3.6pt;mso-position-horizontal:absolute;mso-position-horizontal-relative:page;mso-position-vertical:absolute;mso-position-vertical-relative:text;mso-width-percent:0;mso-height-percent:0;mso-width-relative:margin;mso-height-relative:margin;v-text-anchor:top" o:gfxdata="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">
                 <v:textbox>
                   <w:txbxContent>
                     <w:p>
@@ -4480,7 +3909,7 @@
           </mc:Choice>
           <mc:Fallback>
             <w:pict>
-              <v:shape w14:anchorId="09A591A0" id="_x0000_s1052" type="#_x0000_t202" style="position:absolute;margin-left:-40.8pt;margin-top:0;width:350.25pt;height:34.5pt;z-index:251658265;visibility:visible;mso-wrap-style:square;mso-width-percent:0;mso-height-percent:0;mso-wrap-distance-left:9pt;mso-wrap-distance-top:3.6pt;mso-wrap-distance-right:9pt;mso-wrap-distance-bottom:3.6pt;mso-position-horizontal:absolute;mso-position-horizontal-relative:margin;mso-position-vertical:absolute;mso-position-vertical-relative:text;mso-width-percent:0;mso-height-percent:0;mso-width-relative:margin;mso-height-relative:margin;v-text-anchor:top" o:gfxdata="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" filled="f" stroked="f">
+              <v:shape w14:anchorId="09A591A0" id="_x0000_s1048" type="#_x0000_t202" style="position:absolute;margin-left:-40.8pt;margin-top:0;width:350.25pt;height:34.5pt;z-index:251658265;visibility:visible;mso-wrap-style:square;mso-width-percent:0;mso-height-percent:0;mso-wrap-distance-left:9pt;mso-wrap-distance-top:3.6pt;mso-wrap-distance-right:9pt;mso-wrap-distance-bottom:3.6pt;mso-position-horizontal:absolute;mso-position-horizontal-relative:margin;mso-position-vertical:absolute;mso-position-vertical-relative:text;mso-width-percent:0;mso-height-percent:0;mso-width-relative:margin;mso-height-relative:margin;v-text-anchor:top" o:gfxdata="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" filled="f" stroked="f">
                 <v:textbox>
                   <w:txbxContent>
                     <w:p>
@@ -4615,7 +4044,7 @@
           </mc:Choice>
           <mc:Fallback>
             <w:pict>
-              <v:shape w14:anchorId="62839FFB" id="Text Box 44" o:spid="_x0000_s1053" type="#_x0000_t202" style="position:absolute;margin-left:175.5pt;margin-top:34.85pt;width:183pt;height:164.25pt;z-index:251658267;visibility:visible;mso-wrap-style:square;mso-width-percent:0;mso-height-percent:0;mso-wrap-distance-left:9pt;mso-wrap-distance-top:3.6pt;mso-wrap-distance-right:9pt;mso-wrap-distance-bottom:3.6pt;mso-position-horizontal:absolute;mso-position-horizontal-relative:page;mso-position-vertical:absolute;mso-position-vertical-relative:text;mso-width-percent:0;mso-height-percent:0;mso-width-relative:margin;mso-height-relative:margin;v-text-anchor:top" o:gfxdata="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">
+              <v:shape w14:anchorId="62839FFB" id="Text Box 44" o:spid="_x0000_s1049" type="#_x0000_t202" style="position:absolute;margin-left:175.5pt;margin-top:34.85pt;width:183pt;height:164.25pt;z-index:251658267;visibility:visible;mso-wrap-style:square;mso-width-percent:0;mso-height-percent:0;mso-wrap-distance-left:9pt;mso-wrap-distance-top:3.6pt;mso-wrap-distance-right:9pt;mso-wrap-distance-bottom:3.6pt;mso-position-horizontal:absolute;mso-position-horizontal-relative:page;mso-position-vertical:absolute;mso-position-vertical-relative:text;mso-width-percent:0;mso-height-percent:0;mso-width-relative:margin;mso-height-relative:margin;v-text-anchor:top" o:gfxdata="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">
                 <v:textbox>
                   <w:txbxContent>
                     <w:p>
@@ -4662,6 +4091,7 @@
         <w:rPr>
           <w:noProof/>
         </w:rPr>
+        <w:lastRenderedPageBreak/>
         <mc:AlternateContent>
           <mc:Choice Requires="wps">
             <w:drawing>
@@ -4757,7 +4187,7 @@
           </mc:Choice>
           <mc:Fallback>
             <w:pict>
-              <v:shape w14:anchorId="53231920" id="Text Box 222" o:spid="_x0000_s1054" type="#_x0000_t202" style="position:absolute;margin-left:131.8pt;margin-top:34.9pt;width:183pt;height:164.25pt;z-index:251726900;visibility:visible;mso-wrap-style:square;mso-width-percent:0;mso-height-percent:0;mso-wrap-distance-left:9pt;mso-wrap-distance-top:3.6pt;mso-wrap-distance-right:9pt;mso-wrap-distance-bottom:3.6pt;mso-position-horizontal:right;mso-position-horizontal-relative:page;mso-position-vertical:absolute;mso-position-vertical-relative:text;mso-width-percent:0;mso-height-percent:0;mso-width-relative:margin;mso-height-relative:margin;v-text-anchor:top" o:gfxdata="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">
+              <v:shape w14:anchorId="53231920" id="Text Box 222" o:spid="_x0000_s1050" type="#_x0000_t202" style="position:absolute;margin-left:131.8pt;margin-top:34.9pt;width:183pt;height:164.25pt;z-index:251726900;visibility:visible;mso-wrap-style:square;mso-width-percent:0;mso-height-percent:0;mso-wrap-distance-left:9pt;mso-wrap-distance-top:3.6pt;mso-wrap-distance-right:9pt;mso-wrap-distance-bottom:3.6pt;mso-position-horizontal:right;mso-position-horizontal-relative:page;mso-position-vertical:absolute;mso-position-vertical-relative:text;mso-width-percent:0;mso-height-percent:0;mso-width-relative:margin;mso-height-relative:margin;v-text-anchor:top" o:gfxdata="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">
                 <v:textbox>
                   <w:txbxContent>
                     <w:p>
@@ -4888,7 +4318,7 @@
           </mc:Choice>
           <mc:Fallback>
             <w:pict>
-              <v:shape w14:anchorId="09233DEE" id="Text Box 202" o:spid="_x0000_s1055" type="#_x0000_t202" style="position:absolute;margin-left:-.7pt;margin-top:-.85pt;width:50.5pt;height:21.5pt;z-index:251687988;visibility:visible;mso-wrap-style:square;mso-width-percent:0;mso-height-percent:0;mso-wrap-distance-left:9pt;mso-wrap-distance-top:0;mso-wrap-distance-right:9pt;mso-wrap-distance-bottom:0;mso-position-horizontal:right;mso-position-horizontal-relative:left-margin-area;mso-position-vertical:absolute;mso-position-vertical-relative:text;mso-width-percent:0;mso-height-percent:0;mso-width-relative:margin;mso-height-relative:margin;v-text-anchor:top" o:gfxdata="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" filled="f" stroked="f">
+              <v:shape w14:anchorId="09233DEE" id="Text Box 202" o:spid="_x0000_s1051" type="#_x0000_t202" style="position:absolute;margin-left:-.7pt;margin-top:-.85pt;width:50.5pt;height:21.5pt;z-index:251687988;visibility:visible;mso-wrap-style:square;mso-width-percent:0;mso-height-percent:0;mso-wrap-distance-left:9pt;mso-wrap-distance-top:0;mso-wrap-distance-right:9pt;mso-wrap-distance-bottom:0;mso-position-horizontal:right;mso-position-horizontal-relative:left-margin-area;mso-position-vertical:absolute;mso-position-vertical-relative:text;mso-width-percent:0;mso-height-percent:0;mso-width-relative:margin;mso-height-relative:margin;v-text-anchor:top" o:gfxdata="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" filled="f" stroked="f">
                 <v:textbox>
                   <w:txbxContent>
                     <w:p>
@@ -5108,7 +4538,7 @@
           </mc:Choice>
           <mc:Fallback>
             <w:pict>
-              <v:shape w14:anchorId="054AD31F" id="_x0000_s1056" type="#_x0000_t202" style="position:absolute;margin-left:0;margin-top:34.85pt;width:175.75pt;height:164.25pt;z-index:251658269;visibility:visible;mso-wrap-style:square;mso-width-percent:0;mso-height-percent:0;mso-wrap-distance-left:9pt;mso-wrap-distance-top:3.6pt;mso-wrap-distance-right:9pt;mso-wrap-distance-bottom:3.6pt;mso-position-horizontal:left;mso-position-horizontal-relative:page;mso-position-vertical:absolute;mso-position-vertical-relative:text;mso-width-percent:0;mso-height-percent:0;mso-width-relative:margin;mso-height-relative:margin;v-text-anchor:top" o:gfxdata="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">
+              <v:shape w14:anchorId="054AD31F" id="_x0000_s1052" type="#_x0000_t202" style="position:absolute;margin-left:0;margin-top:34.85pt;width:175.75pt;height:164.25pt;z-index:251658269;visibility:visible;mso-wrap-style:square;mso-width-percent:0;mso-height-percent:0;mso-wrap-distance-left:9pt;mso-wrap-distance-top:3.6pt;mso-wrap-distance-right:9pt;mso-wrap-distance-bottom:3.6pt;mso-position-horizontal:left;mso-position-horizontal-relative:page;mso-position-vertical:absolute;mso-position-vertical-relative:text;mso-width-percent:0;mso-height-percent:0;mso-width-relative:margin;mso-height-relative:margin;v-text-anchor:top" o:gfxdata="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">
                 <v:textbox>
                   <w:txbxContent>
                     <w:p>
@@ -5342,7 +4772,7 @@
           </mc:Choice>
           <mc:Fallback>
             <w:pict>
-              <v:shape w14:anchorId="520297FE" id="_x0000_s1057" type="#_x0000_t202" style="position:absolute;margin-left:-42.3pt;margin-top:2.8pt;width:350.25pt;height:34.5pt;z-index:251658268;visibility:visible;mso-wrap-style:square;mso-width-percent:0;mso-height-percent:0;mso-wrap-distance-left:9pt;mso-wrap-distance-top:3.6pt;mso-wrap-distance-right:9pt;mso-wrap-distance-bottom:3.6pt;mso-position-horizontal:absolute;mso-position-horizontal-relative:margin;mso-position-vertical:absolute;mso-position-vertical-relative:text;mso-width-percent:0;mso-height-percent:0;mso-width-relative:margin;mso-height-relative:margin;v-text-anchor:top" o:gfxdata="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" filled="f" stroked="f">
+              <v:shape w14:anchorId="520297FE" id="_x0000_s1053" type="#_x0000_t202" style="position:absolute;margin-left:-42.3pt;margin-top:2.8pt;width:350.25pt;height:34.5pt;z-index:251658268;visibility:visible;mso-wrap-style:square;mso-width-percent:0;mso-height-percent:0;mso-wrap-distance-left:9pt;mso-wrap-distance-top:3.6pt;mso-wrap-distance-right:9pt;mso-wrap-distance-bottom:3.6pt;mso-position-horizontal:absolute;mso-position-horizontal-relative:margin;mso-position-vertical:absolute;mso-position-vertical-relative:text;mso-width-percent:0;mso-height-percent:0;mso-width-relative:margin;mso-height-relative:margin;v-text-anchor:top" o:gfxdata="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" filled="f" stroked="f">
                 <v:textbox>
                   <w:txbxContent>
                     <w:p>
@@ -5384,6 +4814,7 @@
         <w:rPr>
           <w:noProof/>
         </w:rPr>
+        <w:lastRenderedPageBreak/>
         <mc:AlternateContent>
           <mc:Choice Requires="wps">
             <w:drawing>
@@ -5470,7 +4901,7 @@
           </mc:Choice>
           <mc:Fallback>
             <w:pict>
-              <v:shape w14:anchorId="57FD4D03" id="Text Box 203" o:spid="_x0000_s1058" type="#_x0000_t202" style="position:absolute;margin-left:-.7pt;margin-top:-.85pt;width:50.5pt;height:21.5pt;z-index:251690036;visibility:visible;mso-wrap-style:square;mso-width-percent:0;mso-height-percent:0;mso-wrap-distance-left:9pt;mso-wrap-distance-top:0;mso-wrap-distance-right:9pt;mso-wrap-distance-bottom:0;mso-position-horizontal:right;mso-position-horizontal-relative:left-margin-area;mso-position-vertical:absolute;mso-position-vertical-relative:text;mso-width-percent:0;mso-height-percent:0;mso-width-relative:margin;mso-height-relative:margin;v-text-anchor:top" o:gfxdata="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" filled="f" stroked="f">
+              <v:shape w14:anchorId="57FD4D03" id="Text Box 203" o:spid="_x0000_s1054" type="#_x0000_t202" style="position:absolute;margin-left:-.7pt;margin-top:-.85pt;width:50.5pt;height:21.5pt;z-index:251690036;visibility:visible;mso-wrap-style:square;mso-width-percent:0;mso-height-percent:0;mso-wrap-distance-left:9pt;mso-wrap-distance-top:0;mso-wrap-distance-right:9pt;mso-wrap-distance-bottom:0;mso-position-horizontal:right;mso-position-horizontal-relative:left-margin-area;mso-position-vertical:absolute;mso-position-vertical-relative:text;mso-width-percent:0;mso-height-percent:0;mso-width-relative:margin;mso-height-relative:margin;v-text-anchor:top" o:gfxdata="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" filled="f" stroked="f">
                 <v:textbox>
                   <w:txbxContent>
                     <w:p>
@@ -5595,7 +5026,7 @@
           </mc:Choice>
           <mc:Fallback>
             <w:pict>
-              <v:shape w14:anchorId="56A72613" id="Text Box 50" o:spid="_x0000_s1059" type="#_x0000_t202" style="position:absolute;margin-left:131.8pt;margin-top:30.2pt;width:183pt;height:168.9pt;z-index:251658272;visibility:visible;mso-wrap-style:square;mso-width-percent:0;mso-height-percent:0;mso-wrap-distance-left:9pt;mso-wrap-distance-top:3.6pt;mso-wrap-distance-right:9pt;mso-wrap-distance-bottom:3.6pt;mso-position-horizontal:right;mso-position-horizontal-relative:page;mso-position-vertical:absolute;mso-position-vertical-relative:text;mso-width-percent:0;mso-height-percent:0;mso-width-relative:margin;mso-height-relative:margin;v-text-anchor:top" o:gfxdata="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">
+              <v:shape w14:anchorId="56A72613" id="Text Box 50" o:spid="_x0000_s1055" type="#_x0000_t202" style="position:absolute;margin-left:131.8pt;margin-top:30.2pt;width:183pt;height:168.9pt;z-index:251658272;visibility:visible;mso-wrap-style:square;mso-width-percent:0;mso-height-percent:0;mso-wrap-distance-left:9pt;mso-wrap-distance-top:3.6pt;mso-wrap-distance-right:9pt;mso-wrap-distance-bottom:3.6pt;mso-position-horizontal:right;mso-position-horizontal-relative:page;mso-position-vertical:absolute;mso-position-vertical-relative:text;mso-width-percent:0;mso-height-percent:0;mso-width-relative:margin;mso-height-relative:margin;v-text-anchor:top" o:gfxdata="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">
                 <v:textbox>
                   <w:txbxContent>
                     <w:p>
@@ -5841,7 +5272,7 @@
           </mc:Choice>
           <mc:Fallback>
             <w:pict>
-              <v:shape w14:anchorId="5F391D56" id="_x0000_s1060" type="#_x0000_t202" style="position:absolute;margin-left:0;margin-top:31.1pt;width:183pt;height:167.95pt;z-index:251658271;visibility:visible;mso-wrap-style:square;mso-width-percent:0;mso-height-percent:0;mso-wrap-distance-left:9pt;mso-wrap-distance-top:3.6pt;mso-wrap-distance-right:9pt;mso-wrap-distance-bottom:3.6pt;mso-position-horizontal:left;mso-position-horizontal-relative:page;mso-position-vertical:absolute;mso-position-vertical-relative:text;mso-width-percent:0;mso-height-percent:0;mso-width-relative:margin;mso-height-relative:margin;v-text-anchor:top" o:gfxdata="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">
+              <v:shape w14:anchorId="5F391D56" id="_x0000_s1056" type="#_x0000_t202" style="position:absolute;margin-left:0;margin-top:31.1pt;width:183pt;height:167.95pt;z-index:251658271;visibility:visible;mso-wrap-style:square;mso-width-percent:0;mso-height-percent:0;mso-wrap-distance-left:9pt;mso-wrap-distance-top:3.6pt;mso-wrap-distance-right:9pt;mso-wrap-distance-bottom:3.6pt;mso-position-horizontal:left;mso-position-horizontal-relative:page;mso-position-vertical:absolute;mso-position-vertical-relative:text;mso-width-percent:0;mso-height-percent:0;mso-width-relative:margin;mso-height-relative:margin;v-text-anchor:top" o:gfxdata="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">
                 <v:textbox>
                   <w:txbxContent>
                     <w:p>
@@ -6086,7 +5517,7 @@
           </mc:Choice>
           <mc:Fallback>
             <w:pict>
-              <v:shape w14:anchorId="3DA26597" id="_x0000_s1061" type="#_x0000_t202" style="position:absolute;margin-left:-41.2pt;margin-top:.25pt;width:350.25pt;height:26.15pt;z-index:251658270;visibility:visible;mso-wrap-style:square;mso-width-percent:0;mso-height-percent:0;mso-wrap-distance-left:9pt;mso-wrap-distance-top:3.6pt;mso-wrap-distance-right:9pt;mso-wrap-distance-bottom:3.6pt;mso-position-horizontal:absolute;mso-position-horizontal-relative:margin;mso-position-vertical:absolute;mso-position-vertical-relative:text;mso-width-percent:0;mso-height-percent:0;mso-width-relative:margin;mso-height-relative:margin;v-text-anchor:top" o:gfxdata="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" filled="f" stroked="f">
+              <v:shape w14:anchorId="3DA26597" id="_x0000_s1057" type="#_x0000_t202" style="position:absolute;margin-left:-41.2pt;margin-top:.25pt;width:350.25pt;height:26.15pt;z-index:251658270;visibility:visible;mso-wrap-style:square;mso-width-percent:0;mso-height-percent:0;mso-wrap-distance-left:9pt;mso-wrap-distance-top:3.6pt;mso-wrap-distance-right:9pt;mso-wrap-distance-bottom:3.6pt;mso-position-horizontal:absolute;mso-position-horizontal-relative:margin;mso-position-vertical:absolute;mso-position-vertical-relative:text;mso-width-percent:0;mso-height-percent:0;mso-width-relative:margin;mso-height-relative:margin;v-text-anchor:top" o:gfxdata="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" filled="f" stroked="f">
                 <v:textbox>
                   <w:txbxContent>
                     <w:p>
@@ -6126,6 +5557,7 @@
         <w:rPr>
           <w:noProof/>
         </w:rPr>
+        <w:lastRenderedPageBreak/>
         <mc:AlternateContent>
           <mc:Choice Requires="wps">
             <w:drawing>
@@ -6212,7 +5644,7 @@
           </mc:Choice>
           <mc:Fallback>
             <w:pict>
-              <v:shape w14:anchorId="4AAAD9CD" id="Text Box 204" o:spid="_x0000_s1062" type="#_x0000_t202" style="position:absolute;margin-left:-.7pt;margin-top:-.85pt;width:50.5pt;height:21.5pt;z-index:251692084;visibility:visible;mso-wrap-style:square;mso-width-percent:0;mso-height-percent:0;mso-wrap-distance-left:9pt;mso-wrap-distance-top:0;mso-wrap-distance-right:9pt;mso-wrap-distance-bottom:0;mso-position-horizontal:right;mso-position-horizontal-relative:left-margin-area;mso-position-vertical:absolute;mso-position-vertical-relative:text;mso-width-percent:0;mso-height-percent:0;mso-width-relative:margin;mso-height-relative:margin;v-text-anchor:top" o:gfxdata="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" filled="f" stroked="f">
+              <v:shape w14:anchorId="4AAAD9CD" id="Text Box 204" o:spid="_x0000_s1058" type="#_x0000_t202" style="position:absolute;margin-left:-.7pt;margin-top:-.85pt;width:50.5pt;height:21.5pt;z-index:251692084;visibility:visible;mso-wrap-style:square;mso-width-percent:0;mso-height-percent:0;mso-wrap-distance-left:9pt;mso-wrap-distance-top:0;mso-wrap-distance-right:9pt;mso-wrap-distance-bottom:0;mso-position-horizontal:right;mso-position-horizontal-relative:left-margin-area;mso-position-vertical:absolute;mso-position-vertical-relative:text;mso-width-percent:0;mso-height-percent:0;mso-width-relative:margin;mso-height-relative:margin;v-text-anchor:top" o:gfxdata="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" filled="f" stroked="f">
                 <v:textbox>
                   <w:txbxContent>
                     <w:p>
@@ -6336,7 +5768,7 @@
           </mc:Choice>
           <mc:Fallback>
             <w:pict>
-              <v:shape w14:anchorId="1C26F7AC" id="_x0000_s1063" type="#_x0000_t202" style="position:absolute;margin-left:0;margin-top:0;width:350.25pt;height:34.5pt;z-index:251658287;visibility:visible;mso-wrap-style:square;mso-width-percent:0;mso-height-percent:0;mso-wrap-distance-left:9pt;mso-wrap-distance-top:3.6pt;mso-wrap-distance-right:9pt;mso-wrap-distance-bottom:3.6pt;mso-position-horizontal:left;mso-position-horizontal-relative:page;mso-position-vertical:absolute;mso-position-vertical-relative:text;mso-width-percent:0;mso-height-percent:0;mso-width-relative:margin;mso-height-relative:margin;v-text-anchor:top" o:gfxdata="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" filled="f" stroked="f">
+              <v:shape w14:anchorId="1C26F7AC" id="_x0000_s1059" type="#_x0000_t202" style="position:absolute;margin-left:0;margin-top:0;width:350.25pt;height:34.5pt;z-index:251658287;visibility:visible;mso-wrap-style:square;mso-width-percent:0;mso-height-percent:0;mso-wrap-distance-left:9pt;mso-wrap-distance-top:3.6pt;mso-wrap-distance-right:9pt;mso-wrap-distance-bottom:3.6pt;mso-position-horizontal:left;mso-position-horizontal-relative:page;mso-position-vertical:absolute;mso-position-vertical-relative:text;mso-width-percent:0;mso-height-percent:0;mso-width-relative:margin;mso-height-relative:margin;v-text-anchor:top" o:gfxdata="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" filled="f" stroked="f">
                 <v:textbox>
                   <w:txbxContent>
                     <w:p>
@@ -6516,7 +5948,7 @@
           </mc:Choice>
           <mc:Fallback>
             <w:pict>
-              <v:shape w14:anchorId="6056016B" id="Text Box 3" o:spid="_x0000_s1064" type="#_x0000_t202" style="position:absolute;margin-left:123.5pt;margin-top:33.85pt;width:174.7pt;height:164.45pt;z-index:251658289;visibility:visible;mso-wrap-style:square;mso-width-percent:0;mso-height-percent:0;mso-wrap-distance-left:9pt;mso-wrap-distance-top:3.6pt;mso-wrap-distance-right:9pt;mso-wrap-distance-bottom:3.6pt;mso-position-horizontal:right;mso-position-horizontal-relative:page;mso-position-vertical:absolute;mso-position-vertical-relative:text;mso-width-percent:0;mso-height-percent:0;mso-width-relative:margin;mso-height-relative:margin;v-text-anchor:top" o:gfxdata="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">
+              <v:shape w14:anchorId="6056016B" id="Text Box 3" o:spid="_x0000_s1060" type="#_x0000_t202" style="position:absolute;margin-left:123.5pt;margin-top:33.85pt;width:174.7pt;height:164.45pt;z-index:251658289;visibility:visible;mso-wrap-style:square;mso-width-percent:0;mso-height-percent:0;mso-wrap-distance-left:9pt;mso-wrap-distance-top:3.6pt;mso-wrap-distance-right:9pt;mso-wrap-distance-bottom:3.6pt;mso-position-horizontal:right;mso-position-horizontal-relative:page;mso-position-vertical:absolute;mso-position-vertical-relative:text;mso-width-percent:0;mso-height-percent:0;mso-width-relative:margin;mso-height-relative:margin;v-text-anchor:top" o:gfxdata="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">
                 <v:textbox>
                   <w:txbxContent>
                     <w:p>
@@ -6720,7 +6152,7 @@
           </mc:Choice>
           <mc:Fallback>
             <w:pict>
-              <v:shape w14:anchorId="5892B654" id="_x0000_s1065" type="#_x0000_t202" style="position:absolute;margin-left:0;margin-top:33.85pt;width:183pt;height:164.25pt;z-index:251658288;visibility:visible;mso-wrap-style:square;mso-width-percent:0;mso-height-percent:0;mso-wrap-distance-left:9pt;mso-wrap-distance-top:3.6pt;mso-wrap-distance-right:9pt;mso-wrap-distance-bottom:3.6pt;mso-position-horizontal:left;mso-position-horizontal-relative:page;mso-position-vertical:absolute;mso-position-vertical-relative:text;mso-width-percent:0;mso-height-percent:0;mso-width-relative:margin;mso-height-relative:margin;v-text-anchor:top" o:gfxdata="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">
+              <v:shape w14:anchorId="5892B654" id="_x0000_s1061" type="#_x0000_t202" style="position:absolute;margin-left:0;margin-top:33.85pt;width:183pt;height:164.25pt;z-index:251658288;visibility:visible;mso-wrap-style:square;mso-width-percent:0;mso-height-percent:0;mso-wrap-distance-left:9pt;mso-wrap-distance-top:3.6pt;mso-wrap-distance-right:9pt;mso-wrap-distance-bottom:3.6pt;mso-position-horizontal:left;mso-position-horizontal-relative:page;mso-position-vertical:absolute;mso-position-vertical-relative:text;mso-width-percent:0;mso-height-percent:0;mso-width-relative:margin;mso-height-relative:margin;v-text-anchor:top" o:gfxdata="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">
                 <v:textbox>
                   <w:txbxContent>
                     <w:p>
@@ -6786,6 +6218,7 @@
         <w:rPr>
           <w:noProof/>
         </w:rPr>
+        <w:lastRenderedPageBreak/>
         <mc:AlternateContent>
           <mc:Choice Requires="wps">
             <w:drawing>
@@ -6872,7 +6305,7 @@
           </mc:Choice>
           <mc:Fallback>
             <w:pict>
-              <v:shape w14:anchorId="4B7889A2" id="Text Box 205" o:spid="_x0000_s1066" type="#_x0000_t202" style="position:absolute;margin-left:-.7pt;margin-top:-1.8pt;width:50.5pt;height:21.5pt;z-index:251694132;visibility:visible;mso-wrap-style:square;mso-width-percent:0;mso-height-percent:0;mso-wrap-distance-left:9pt;mso-wrap-distance-top:0;mso-wrap-distance-right:9pt;mso-wrap-distance-bottom:0;mso-position-horizontal:right;mso-position-horizontal-relative:left-margin-area;mso-position-vertical:absolute;mso-position-vertical-relative:text;mso-width-percent:0;mso-height-percent:0;mso-width-relative:margin;mso-height-relative:margin;v-text-anchor:top" o:gfxdata="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" filled="f" stroked="f">
+              <v:shape w14:anchorId="4B7889A2" id="Text Box 205" o:spid="_x0000_s1062" type="#_x0000_t202" style="position:absolute;margin-left:-.7pt;margin-top:-1.8pt;width:50.5pt;height:21.5pt;z-index:251694132;visibility:visible;mso-wrap-style:square;mso-width-percent:0;mso-height-percent:0;mso-wrap-distance-left:9pt;mso-wrap-distance-top:0;mso-wrap-distance-right:9pt;mso-wrap-distance-bottom:0;mso-position-horizontal:right;mso-position-horizontal-relative:left-margin-area;mso-position-vertical:absolute;mso-position-vertical-relative:text;mso-width-percent:0;mso-height-percent:0;mso-width-relative:margin;mso-height-relative:margin;v-text-anchor:top" o:gfxdata="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" filled="f" stroked="f">
                 <v:textbox>
                   <w:txbxContent>
                     <w:p>
@@ -7025,7 +6458,7 @@
           </mc:Choice>
           <mc:Fallback>
             <w:pict>
-              <v:shape w14:anchorId="29072028" id="_x0000_s1067" type="#_x0000_t202" style="position:absolute;margin-left:.3pt;margin-top:34.85pt;width:183pt;height:164.25pt;z-index:251658274;visibility:visible;mso-wrap-style:square;mso-width-percent:0;mso-height-percent:0;mso-wrap-distance-left:9pt;mso-wrap-distance-top:3.6pt;mso-wrap-distance-right:9pt;mso-wrap-distance-bottom:3.6pt;mso-position-horizontal:absolute;mso-position-horizontal-relative:page;mso-position-vertical:absolute;mso-position-vertical-relative:text;mso-width-percent:0;mso-height-percent:0;mso-width-relative:margin;mso-height-relative:margin;v-text-anchor:top" o:gfxdata="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">
+              <v:shape w14:anchorId="29072028" id="_x0000_s1063" type="#_x0000_t202" style="position:absolute;margin-left:.3pt;margin-top:34.85pt;width:183pt;height:164.25pt;z-index:251658274;visibility:visible;mso-wrap-style:square;mso-width-percent:0;mso-height-percent:0;mso-wrap-distance-left:9pt;mso-wrap-distance-top:3.6pt;mso-wrap-distance-right:9pt;mso-wrap-distance-bottom:3.6pt;mso-position-horizontal:absolute;mso-position-horizontal-relative:page;mso-position-vertical:absolute;mso-position-vertical-relative:text;mso-width-percent:0;mso-height-percent:0;mso-width-relative:margin;mso-height-relative:margin;v-text-anchor:top" o:gfxdata="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">
                 <v:textbox>
                   <w:txbxContent>
                     <w:p>
@@ -7212,7 +6645,7 @@
           </mc:Choice>
           <mc:Fallback>
             <w:pict>
-              <v:shape w14:anchorId="5B19FB3B" id="_x0000_s1068" type="#_x0000_t202" style="position:absolute;margin-left:-42.3pt;margin-top:0;width:350.25pt;height:34.5pt;z-index:251658273;visibility:visible;mso-wrap-style:square;mso-width-percent:0;mso-height-percent:0;mso-wrap-distance-left:9pt;mso-wrap-distance-top:3.6pt;mso-wrap-distance-right:9pt;mso-wrap-distance-bottom:3.6pt;mso-position-horizontal:absolute;mso-position-horizontal-relative:margin;mso-position-vertical:absolute;mso-position-vertical-relative:text;mso-width-percent:0;mso-height-percent:0;mso-width-relative:margin;mso-height-relative:margin;v-text-anchor:top" o:gfxdata="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" filled="f" stroked="f">
+              <v:shape w14:anchorId="5B19FB3B" id="_x0000_s1064" type="#_x0000_t202" style="position:absolute;margin-left:-42.3pt;margin-top:0;width:350.25pt;height:34.5pt;z-index:251658273;visibility:visible;mso-wrap-style:square;mso-width-percent:0;mso-height-percent:0;mso-wrap-distance-left:9pt;mso-wrap-distance-top:3.6pt;mso-wrap-distance-right:9pt;mso-wrap-distance-bottom:3.6pt;mso-position-horizontal:absolute;mso-position-horizontal-relative:margin;mso-position-vertical:absolute;mso-position-vertical-relative:text;mso-width-percent:0;mso-height-percent:0;mso-width-relative:margin;mso-height-relative:margin;v-text-anchor:top" o:gfxdata="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" filled="f" stroked="f">
                 <v:textbox>
                   <w:txbxContent>
                     <w:p>
@@ -7353,7 +6786,7 @@
           </mc:Choice>
           <mc:Fallback>
             <w:pict>
-              <v:shape w14:anchorId="16330693" id="Text Box 53" o:spid="_x0000_s1069" type="#_x0000_t202" style="position:absolute;margin-left:175.5pt;margin-top:34.85pt;width:183pt;height:164.25pt;z-index:251658275;visibility:visible;mso-wrap-style:square;mso-width-percent:0;mso-height-percent:0;mso-wrap-distance-left:9pt;mso-wrap-distance-top:3.6pt;mso-wrap-distance-right:9pt;mso-wrap-distance-bottom:3.6pt;mso-position-horizontal:absolute;mso-position-horizontal-relative:page;mso-position-vertical:absolute;mso-position-vertical-relative:text;mso-width-percent:0;mso-height-percent:0;mso-width-relative:margin;mso-height-relative:margin;v-text-anchor:top" o:gfxdata="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">
+              <v:shape w14:anchorId="16330693" id="Text Box 53" o:spid="_x0000_s1065" type="#_x0000_t202" style="position:absolute;margin-left:175.5pt;margin-top:34.85pt;width:183pt;height:164.25pt;z-index:251658275;visibility:visible;mso-wrap-style:square;mso-width-percent:0;mso-height-percent:0;mso-wrap-distance-left:9pt;mso-wrap-distance-top:3.6pt;mso-wrap-distance-right:9pt;mso-wrap-distance-bottom:3.6pt;mso-position-horizontal:absolute;mso-position-horizontal-relative:page;mso-position-vertical:absolute;mso-position-vertical-relative:text;mso-width-percent:0;mso-height-percent:0;mso-width-relative:margin;mso-height-relative:margin;v-text-anchor:top" o:gfxdata="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">
                 <v:textbox>
                   <w:txbxContent>
                     <w:p>
@@ -7390,6 +6823,7 @@
         <w:rPr>
           <w:noProof/>
         </w:rPr>
+        <w:lastRenderedPageBreak/>
         <mc:AlternateContent>
           <mc:Choice Requires="wps">
             <w:drawing>
@@ -7446,7 +6880,6 @@
                                 <w:szCs w:val="18"/>
                               </w:rPr>
                             </w:pPr>
-                            <w:proofErr w:type="gramStart"/>
                             <w:r>
                               <w:rPr>
                                 <w:sz w:val="18"/>
@@ -7461,7 +6894,6 @@
                               </w:rPr>
                               <w:t>.cs414.teamd</w:t>
                             </w:r>
-                            <w:proofErr w:type="gramEnd"/>
                           </w:p>
                         </w:txbxContent>
                       </wps:txbx>
@@ -7485,7 +6917,7 @@
           </mc:Choice>
           <mc:Fallback>
             <w:pict>
-              <v:shape w14:anchorId="6E0FFA39" id="Text Box 207" o:spid="_x0000_s1070" type="#_x0000_t202" style="position:absolute;margin-left:0;margin-top:-.8pt;width:105.65pt;height:22.45pt;z-index:251696180;visibility:visible;mso-wrap-style:square;mso-width-percent:0;mso-height-percent:0;mso-wrap-distance-left:9pt;mso-wrap-distance-top:0;mso-wrap-distance-right:9pt;mso-wrap-distance-bottom:0;mso-position-horizontal:left;mso-position-horizontal-relative:page;mso-position-vertical:absolute;mso-position-vertical-relative:text;mso-width-percent:0;mso-height-percent:0;mso-width-relative:margin;mso-height-relative:margin;v-text-anchor:top" o:gfxdata="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" filled="f" stroked="f">
+              <v:shape w14:anchorId="6E0FFA39" id="Text Box 207" o:spid="_x0000_s1066" type="#_x0000_t202" style="position:absolute;margin-left:0;margin-top:-.8pt;width:105.65pt;height:22.45pt;z-index:251696180;visibility:visible;mso-wrap-style:square;mso-width-percent:0;mso-height-percent:0;mso-wrap-distance-left:9pt;mso-wrap-distance-top:0;mso-wrap-distance-right:9pt;mso-wrap-distance-bottom:0;mso-position-horizontal:left;mso-position-horizontal-relative:page;mso-position-vertical:absolute;mso-position-vertical-relative:text;mso-width-percent:0;mso-height-percent:0;mso-width-relative:margin;mso-height-relative:margin;v-text-anchor:top" o:gfxdata="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" filled="f" stroked="f">
                 <v:textbox>
                   <w:txbxContent>
                     <w:p>
@@ -7495,7 +6927,6 @@
                           <w:szCs w:val="18"/>
                         </w:rPr>
                       </w:pPr>
-                      <w:proofErr w:type="gramStart"/>
                       <w:r>
                         <w:rPr>
                           <w:sz w:val="18"/>
@@ -7510,7 +6941,6 @@
                         </w:rPr>
                         <w:t>.cs414.teamd</w:t>
                       </w:r>
-                      <w:proofErr w:type="gramEnd"/>
                     </w:p>
                   </w:txbxContent>
                 </v:textbox>
@@ -7521,6 +6951,9 @@
         </mc:AlternateContent>
       </w:r>
       <w:r>
+        <w:rPr>
+          <w:noProof/>
+        </w:rPr>
         <mc:AlternateContent>
           <mc:Choice Requires="wps">
             <w:drawing>
@@ -7615,7 +7048,7 @@
           </mc:Choice>
           <mc:Fallback>
             <w:pict>
-              <v:shape w14:anchorId="3839BED1" id="_x0000_s1071" type="#_x0000_t202" style="position:absolute;margin-left:299.05pt;margin-top:0;width:350.25pt;height:34.5pt;z-index:251658290;visibility:visible;mso-wrap-style:square;mso-width-percent:0;mso-height-percent:0;mso-wrap-distance-left:9pt;mso-wrap-distance-top:3.6pt;mso-wrap-distance-right:9pt;mso-wrap-distance-bottom:3.6pt;mso-position-horizontal:right;mso-position-horizontal-relative:margin;mso-position-vertical:absolute;mso-position-vertical-relative:text;mso-width-percent:0;mso-height-percent:0;mso-width-relative:margin;mso-height-relative:margin;v-text-anchor:top" o:gfxdata="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" filled="f" stroked="f">
+              <v:shape w14:anchorId="3839BED1" id="_x0000_s1067" type="#_x0000_t202" style="position:absolute;margin-left:299.05pt;margin-top:0;width:350.25pt;height:34.5pt;z-index:251658290;visibility:visible;mso-wrap-style:square;mso-width-percent:0;mso-height-percent:0;mso-wrap-distance-left:9pt;mso-wrap-distance-top:3.6pt;mso-wrap-distance-right:9pt;mso-wrap-distance-bottom:3.6pt;mso-position-horizontal:right;mso-position-horizontal-relative:margin;mso-position-vertical:absolute;mso-position-vertical-relative:text;mso-width-percent:0;mso-height-percent:0;mso-width-relative:margin;mso-height-relative:margin;v-text-anchor:top" o:gfxdata="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" filled="f" stroked="f">
                 <v:textbox>
                   <w:txbxContent>
                     <w:p>
@@ -7649,6 +7082,9 @@
         </mc:AlternateContent>
       </w:r>
       <w:r>
+        <w:rPr>
+          <w:noProof/>
+        </w:rPr>
         <mc:AlternateContent>
           <mc:Choice Requires="wps">
             <w:drawing>
@@ -7747,7 +7183,7 @@
           </mc:Choice>
           <mc:Fallback>
             <w:pict>
-              <v:shape w14:anchorId="6C3B429F" id="Text Box 47" o:spid="_x0000_s1072" type="#_x0000_t202" style="position:absolute;margin-left:131.8pt;margin-top:33.9pt;width:183pt;height:164.25pt;z-index:251658292;visibility:visible;mso-wrap-style:square;mso-width-percent:0;mso-height-percent:0;mso-wrap-distance-left:9pt;mso-wrap-distance-top:3.6pt;mso-wrap-distance-right:9pt;mso-wrap-distance-bottom:3.6pt;mso-position-horizontal:right;mso-position-horizontal-relative:page;mso-position-vertical:absolute;mso-position-vertical-relative:text;mso-width-percent:0;mso-height-percent:0;mso-width-relative:margin;mso-height-relative:margin;v-text-anchor:top" o:gfxdata="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">
+              <v:shape w14:anchorId="6C3B429F" id="Text Box 47" o:spid="_x0000_s1068" type="#_x0000_t202" style="position:absolute;margin-left:131.8pt;margin-top:33.9pt;width:183pt;height:164.25pt;z-index:251658292;visibility:visible;mso-wrap-style:square;mso-width-percent:0;mso-height-percent:0;mso-wrap-distance-left:9pt;mso-wrap-distance-top:3.6pt;mso-wrap-distance-right:9pt;mso-wrap-distance-bottom:3.6pt;mso-position-horizontal:right;mso-position-horizontal-relative:page;mso-position-vertical:absolute;mso-position-vertical-relative:text;mso-width-percent:0;mso-height-percent:0;mso-width-relative:margin;mso-height-relative:margin;v-text-anchor:top" o:gfxdata="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">
                 <v:textbox>
                   <w:txbxContent>
                     <w:p>
@@ -7792,6 +7228,9 @@
         </mc:AlternateContent>
       </w:r>
       <w:r>
+        <w:rPr>
+          <w:noProof/>
+        </w:rPr>
         <mc:AlternateContent>
           <mc:Choice Requires="wps">
             <w:drawing>
@@ -7930,7 +7369,7 @@
           </mc:Choice>
           <mc:Fallback>
             <w:pict>
-              <v:shape w14:anchorId="11FD34D3" id="_x0000_s1073" type="#_x0000_t202" style="position:absolute;margin-left:0;margin-top:33.9pt;width:183pt;height:164.25pt;z-index:251658291;visibility:visible;mso-wrap-style:square;mso-width-percent:0;mso-height-percent:0;mso-wrap-distance-left:9pt;mso-wrap-distance-top:3.6pt;mso-wrap-distance-right:9pt;mso-wrap-distance-bottom:3.6pt;mso-position-horizontal:left;mso-position-horizontal-relative:page;mso-position-vertical:absolute;mso-position-vertical-relative:text;mso-width-percent:0;mso-height-percent:0;mso-width-relative:margin;mso-height-relative:margin;v-text-anchor:top" o:gfxdata="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">
+              <v:shape w14:anchorId="11FD34D3" id="_x0000_s1069" type="#_x0000_t202" style="position:absolute;margin-left:0;margin-top:33.9pt;width:183pt;height:164.25pt;z-index:251658291;visibility:visible;mso-wrap-style:square;mso-width-percent:0;mso-height-percent:0;mso-wrap-distance-left:9pt;mso-wrap-distance-top:3.6pt;mso-wrap-distance-right:9pt;mso-wrap-distance-bottom:3.6pt;mso-position-horizontal:left;mso-position-horizontal-relative:page;mso-position-vertical:absolute;mso-position-vertical-relative:text;mso-width-percent:0;mso-height-percent:0;mso-width-relative:margin;mso-height-relative:margin;v-text-anchor:top" o:gfxdata="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">
                 <v:textbox>
                   <w:txbxContent>
                     <w:p>
@@ -8023,6 +7462,7 @@
         <w:rPr>
           <w:noProof/>
         </w:rPr>
+        <w:lastRenderedPageBreak/>
         <mc:AlternateContent>
           <mc:Choice Requires="wps">
             <w:drawing>
@@ -8079,7 +7519,6 @@
                                 <w:szCs w:val="18"/>
                               </w:rPr>
                             </w:pPr>
-                            <w:proofErr w:type="gramStart"/>
                             <w:r>
                               <w:rPr>
                                 <w:sz w:val="18"/>
@@ -8087,7 +7526,6 @@
                               </w:rPr>
                               <w:t>java.cs414.teamd</w:t>
                             </w:r>
-                            <w:proofErr w:type="gramEnd"/>
                           </w:p>
                         </w:txbxContent>
                       </wps:txbx>
@@ -8111,7 +7549,7 @@
           </mc:Choice>
           <mc:Fallback>
             <w:pict>
-              <v:shape w14:anchorId="4A95027C" id="Text Box 208" o:spid="_x0000_s1074" type="#_x0000_t202" style="position:absolute;margin-left:0;margin-top:-.65pt;width:105.65pt;height:22.45pt;z-index:251698228;visibility:visible;mso-wrap-style:square;mso-width-percent:0;mso-height-percent:0;mso-wrap-distance-left:9pt;mso-wrap-distance-top:0;mso-wrap-distance-right:9pt;mso-wrap-distance-bottom:0;mso-position-horizontal:left;mso-position-horizontal-relative:page;mso-position-vertical:absolute;mso-position-vertical-relative:text;mso-width-percent:0;mso-height-percent:0;mso-width-relative:margin;mso-height-relative:margin;v-text-anchor:top" o:gfxdata="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" filled="f" stroked="f">
+              <v:shape w14:anchorId="4A95027C" id="Text Box 208" o:spid="_x0000_s1070" type="#_x0000_t202" style="position:absolute;margin-left:0;margin-top:-.65pt;width:105.65pt;height:22.45pt;z-index:251698228;visibility:visible;mso-wrap-style:square;mso-width-percent:0;mso-height-percent:0;mso-wrap-distance-left:9pt;mso-wrap-distance-top:0;mso-wrap-distance-right:9pt;mso-wrap-distance-bottom:0;mso-position-horizontal:left;mso-position-horizontal-relative:page;mso-position-vertical:absolute;mso-position-vertical-relative:text;mso-width-percent:0;mso-height-percent:0;mso-width-relative:margin;mso-height-relative:margin;v-text-anchor:top" o:gfxdata="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" filled="f" stroked="f">
                 <v:textbox>
                   <w:txbxContent>
                     <w:p>
@@ -8121,7 +7559,6 @@
                           <w:szCs w:val="18"/>
                         </w:rPr>
                       </w:pPr>
-                      <w:proofErr w:type="gramStart"/>
                       <w:r>
                         <w:rPr>
                           <w:sz w:val="18"/>
@@ -8129,7 +7566,6 @@
                         </w:rPr>
                         <w:t>java.cs414.teamd</w:t>
                       </w:r>
-                      <w:proofErr w:type="gramEnd"/>
                     </w:p>
                   </w:txbxContent>
                 </v:textbox>
@@ -8140,6 +7576,9 @@
         </mc:AlternateContent>
       </w:r>
       <w:r>
+        <w:rPr>
+          <w:noProof/>
+        </w:rPr>
         <mc:AlternateContent>
           <mc:Choice Requires="wps">
             <w:drawing>
@@ -8234,7 +7673,7 @@
           </mc:Choice>
           <mc:Fallback>
             <w:pict>
-              <v:shape w14:anchorId="475BBF1F" id="_x0000_s1075" type="#_x0000_t202" style="position:absolute;margin-left:0;margin-top:.8pt;width:350.25pt;height:34.5pt;z-index:251660340;visibility:visible;mso-wrap-style:square;mso-width-percent:0;mso-height-percent:0;mso-wrap-distance-left:9pt;mso-wrap-distance-top:3.6pt;mso-wrap-distance-right:9pt;mso-wrap-distance-bottom:3.6pt;mso-position-horizontal:center;mso-position-horizontal-relative:page;mso-position-vertical:absolute;mso-position-vertical-relative:text;mso-width-percent:0;mso-height-percent:0;mso-width-relative:margin;mso-height-relative:margin;v-text-anchor:top" o:gfxdata="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" filled="f" stroked="f">
+              <v:shape w14:anchorId="475BBF1F" id="_x0000_s1071" type="#_x0000_t202" style="position:absolute;margin-left:0;margin-top:.8pt;width:350.25pt;height:34.5pt;z-index:251660340;visibility:visible;mso-wrap-style:square;mso-width-percent:0;mso-height-percent:0;mso-wrap-distance-left:9pt;mso-wrap-distance-top:3.6pt;mso-wrap-distance-right:9pt;mso-wrap-distance-bottom:3.6pt;mso-position-horizontal:center;mso-position-horizontal-relative:page;mso-position-vertical:absolute;mso-position-vertical-relative:text;mso-width-percent:0;mso-height-percent:0;mso-width-relative:margin;mso-height-relative:margin;v-text-anchor:top" o:gfxdata="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" filled="f" stroked="f">
                 <v:textbox>
                   <w:txbxContent>
                     <w:p>
@@ -8268,6 +7707,9 @@
         </mc:AlternateContent>
       </w:r>
       <w:r>
+        <w:rPr>
+          <w:noProof/>
+        </w:rPr>
         <mc:AlternateContent>
           <mc:Choice Requires="wps">
             <w:drawing>
@@ -8376,7 +7818,7 @@
           </mc:Choice>
           <mc:Fallback>
             <w:pict>
-              <v:shape w14:anchorId="3411D8E9" id="Text Box 12" o:spid="_x0000_s1076" type="#_x0000_t202" style="position:absolute;margin-left:131.8pt;margin-top:34.9pt;width:183pt;height:164.25pt;z-index:251662388;visibility:visible;mso-wrap-style:square;mso-width-percent:0;mso-height-percent:0;mso-wrap-distance-left:9pt;mso-wrap-distance-top:3.6pt;mso-wrap-distance-right:9pt;mso-wrap-distance-bottom:3.6pt;mso-position-horizontal:right;mso-position-horizontal-relative:page;mso-position-vertical:absolute;mso-position-vertical-relative:text;mso-width-percent:0;mso-height-percent:0;mso-width-relative:margin;mso-height-relative:margin;v-text-anchor:top" o:gfxdata="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">
+              <v:shape w14:anchorId="3411D8E9" id="Text Box 12" o:spid="_x0000_s1072" type="#_x0000_t202" style="position:absolute;margin-left:131.8pt;margin-top:34.9pt;width:183pt;height:164.25pt;z-index:251662388;visibility:visible;mso-wrap-style:square;mso-width-percent:0;mso-height-percent:0;mso-wrap-distance-left:9pt;mso-wrap-distance-top:3.6pt;mso-wrap-distance-right:9pt;mso-wrap-distance-bottom:3.6pt;mso-position-horizontal:right;mso-position-horizontal-relative:page;mso-position-vertical:absolute;mso-position-vertical-relative:text;mso-width-percent:0;mso-height-percent:0;mso-width-relative:margin;mso-height-relative:margin;v-text-anchor:top" o:gfxdata="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">
                 <v:textbox>
                   <w:txbxContent>
                     <w:p>
@@ -8431,6 +7873,9 @@
         </mc:AlternateContent>
       </w:r>
       <w:r>
+        <w:rPr>
+          <w:noProof/>
+        </w:rPr>
         <mc:AlternateContent>
           <mc:Choice Requires="wps">
             <w:drawing>
@@ -8549,7 +7994,7 @@
           </mc:Choice>
           <mc:Fallback>
             <w:pict>
-              <v:shape w14:anchorId="4BB3E3BD" id="_x0000_s1077" type="#_x0000_t202" style="position:absolute;margin-left:0;margin-top:33.85pt;width:183pt;height:164.25pt;z-index:251661364;visibility:visible;mso-wrap-style:square;mso-width-percent:0;mso-height-percent:0;mso-wrap-distance-left:9pt;mso-wrap-distance-top:3.6pt;mso-wrap-distance-right:9pt;mso-wrap-distance-bottom:3.6pt;mso-position-horizontal:left;mso-position-horizontal-relative:page;mso-position-vertical:absolute;mso-position-vertical-relative:text;mso-width-percent:0;mso-height-percent:0;mso-width-relative:margin;mso-height-relative:margin;v-text-anchor:top" o:gfxdata="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">
+              <v:shape w14:anchorId="4BB3E3BD" id="_x0000_s1073" type="#_x0000_t202" style="position:absolute;margin-left:0;margin-top:33.85pt;width:183pt;height:164.25pt;z-index:251661364;visibility:visible;mso-wrap-style:square;mso-width-percent:0;mso-height-percent:0;mso-wrap-distance-left:9pt;mso-wrap-distance-top:3.6pt;mso-wrap-distance-right:9pt;mso-wrap-distance-bottom:3.6pt;mso-position-horizontal:left;mso-position-horizontal-relative:page;mso-position-vertical:absolute;mso-position-vertical-relative:text;mso-width-percent:0;mso-height-percent:0;mso-width-relative:margin;mso-height-relative:margin;v-text-anchor:top" o:gfxdata="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">
                 <v:textbox>
                   <w:txbxContent>
                     <w:p>
@@ -8620,6 +8065,7 @@
         <w:rPr>
           <w:noProof/>
         </w:rPr>
+        <w:lastRenderedPageBreak/>
         <mc:AlternateContent>
           <mc:Choice Requires="wps">
             <w:drawing>
@@ -8676,7 +8122,6 @@
                                 <w:szCs w:val="18"/>
                               </w:rPr>
                             </w:pPr>
-                            <w:proofErr w:type="gramStart"/>
                             <w:r>
                               <w:rPr>
                                 <w:sz w:val="18"/>
@@ -8684,7 +8129,6 @@
                               </w:rPr>
                               <w:t>java.cs414.teamd</w:t>
                             </w:r>
-                            <w:proofErr w:type="gramEnd"/>
                           </w:p>
                         </w:txbxContent>
                       </wps:txbx>
@@ -8708,7 +8152,7 @@
           </mc:Choice>
           <mc:Fallback>
             <w:pict>
-              <v:shape w14:anchorId="52D2B06A" id="Text Box 209" o:spid="_x0000_s1078" type="#_x0000_t202" style="position:absolute;margin-left:0;margin-top:-1.8pt;width:105.65pt;height:22.45pt;z-index:251700276;visibility:visible;mso-wrap-style:square;mso-width-percent:0;mso-height-percent:0;mso-wrap-distance-left:9pt;mso-wrap-distance-top:0;mso-wrap-distance-right:9pt;mso-wrap-distance-bottom:0;mso-position-horizontal:left;mso-position-horizontal-relative:page;mso-position-vertical:absolute;mso-position-vertical-relative:text;mso-width-percent:0;mso-height-percent:0;mso-width-relative:margin;mso-height-relative:margin;v-text-anchor:top" o:gfxdata="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" filled="f" stroked="f">
+              <v:shape w14:anchorId="52D2B06A" id="Text Box 209" o:spid="_x0000_s1074" type="#_x0000_t202" style="position:absolute;margin-left:0;margin-top:-1.8pt;width:105.65pt;height:22.45pt;z-index:251700276;visibility:visible;mso-wrap-style:square;mso-width-percent:0;mso-height-percent:0;mso-wrap-distance-left:9pt;mso-wrap-distance-top:0;mso-wrap-distance-right:9pt;mso-wrap-distance-bottom:0;mso-position-horizontal:left;mso-position-horizontal-relative:page;mso-position-vertical:absolute;mso-position-vertical-relative:text;mso-width-percent:0;mso-height-percent:0;mso-width-relative:margin;mso-height-relative:margin;v-text-anchor:top" o:gfxdata="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" filled="f" stroked="f">
                 <v:textbox>
                   <w:txbxContent>
                     <w:p>
@@ -8718,7 +8162,6 @@
                           <w:szCs w:val="18"/>
                         </w:rPr>
                       </w:pPr>
-                      <w:proofErr w:type="gramStart"/>
                       <w:r>
                         <w:rPr>
                           <w:sz w:val="18"/>
@@ -8726,7 +8169,6 @@
                         </w:rPr>
                         <w:t>java.cs414.teamd</w:t>
                       </w:r>
-                      <w:proofErr w:type="gramEnd"/>
                     </w:p>
                   </w:txbxContent>
                 </v:textbox>
@@ -8737,6 +8179,9 @@
         </mc:AlternateContent>
       </w:r>
       <w:r>
+        <w:rPr>
+          <w:noProof/>
+        </w:rPr>
         <mc:AlternateContent>
           <mc:Choice Requires="wps">
             <w:drawing>
@@ -8831,7 +8276,7 @@
           </mc:Choice>
           <mc:Fallback>
             <w:pict>
-              <v:shape w14:anchorId="58C1EF2B" id="_x0000_s1079" type="#_x0000_t202" style="position:absolute;margin-left:0;margin-top:.05pt;width:350.25pt;height:34.5pt;z-index:251664436;visibility:visible;mso-wrap-style:square;mso-width-percent:0;mso-height-percent:0;mso-wrap-distance-left:9pt;mso-wrap-distance-top:3.6pt;mso-wrap-distance-right:9pt;mso-wrap-distance-bottom:3.6pt;mso-position-horizontal:left;mso-position-horizontal-relative:page;mso-position-vertical:absolute;mso-position-vertical-relative:text;mso-width-percent:0;mso-height-percent:0;mso-width-relative:margin;mso-height-relative:margin;v-text-anchor:top" o:gfxdata="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" filled="f" stroked="f">
+              <v:shape w14:anchorId="58C1EF2B" id="_x0000_s1075" type="#_x0000_t202" style="position:absolute;margin-left:0;margin-top:.05pt;width:350.25pt;height:34.5pt;z-index:251664436;visibility:visible;mso-wrap-style:square;mso-width-percent:0;mso-height-percent:0;mso-wrap-distance-left:9pt;mso-wrap-distance-top:3.6pt;mso-wrap-distance-right:9pt;mso-wrap-distance-bottom:3.6pt;mso-position-horizontal:left;mso-position-horizontal-relative:page;mso-position-vertical:absolute;mso-position-vertical-relative:text;mso-width-percent:0;mso-height-percent:0;mso-width-relative:margin;mso-height-relative:margin;v-text-anchor:top" o:gfxdata="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" filled="f" stroked="f">
                 <v:textbox>
                   <w:txbxContent>
                     <w:p>
@@ -8865,6 +8310,9 @@
         </mc:AlternateContent>
       </w:r>
       <w:r>
+        <w:rPr>
+          <w:noProof/>
+        </w:rPr>
         <mc:AlternateContent>
           <mc:Choice Requires="wps">
             <w:drawing>
@@ -8983,7 +8431,7 @@
           </mc:Choice>
           <mc:Fallback>
             <w:pict>
-              <v:shape w14:anchorId="7E507725" id="_x0000_s1080" type="#_x0000_t202" style="position:absolute;margin-left:0;margin-top:34.85pt;width:183pt;height:164.25pt;z-index:251665460;visibility:visible;mso-wrap-style:square;mso-width-percent:0;mso-height-percent:0;mso-wrap-distance-left:9pt;mso-wrap-distance-top:3.6pt;mso-wrap-distance-right:9pt;mso-wrap-distance-bottom:3.6pt;mso-position-horizontal:left;mso-position-horizontal-relative:page;mso-position-vertical:absolute;mso-position-vertical-relative:text;mso-width-percent:0;mso-height-percent:0;mso-width-relative:margin;mso-height-relative:margin;v-text-anchor:top" o:gfxdata="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">
+              <v:shape w14:anchorId="7E507725" id="_x0000_s1076" type="#_x0000_t202" style="position:absolute;margin-left:0;margin-top:34.85pt;width:183pt;height:164.25pt;z-index:251665460;visibility:visible;mso-wrap-style:square;mso-width-percent:0;mso-height-percent:0;mso-wrap-distance-left:9pt;mso-wrap-distance-top:3.6pt;mso-wrap-distance-right:9pt;mso-wrap-distance-bottom:3.6pt;mso-position-horizontal:left;mso-position-horizontal-relative:page;mso-position-vertical:absolute;mso-position-vertical-relative:text;mso-width-percent:0;mso-height-percent:0;mso-width-relative:margin;mso-height-relative:margin;v-text-anchor:top" o:gfxdata="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">
                 <v:textbox>
                   <w:txbxContent>
                     <w:p>
@@ -9051,6 +8499,9 @@
         <w:br w:type="page"/>
       </w:r>
       <w:r>
+        <w:rPr>
+          <w:noProof/>
+        </w:rPr>
         <mc:AlternateContent>
           <mc:Choice Requires="wps">
             <w:drawing>
@@ -9159,7 +8610,7 @@
           </mc:Choice>
           <mc:Fallback>
             <w:pict>
-              <v:shape w14:anchorId="10BA4C0A" id="Text Box 21" o:spid="_x0000_s1081" type="#_x0000_t202" style="position:absolute;margin-left:175.5pt;margin-top:34.85pt;width:183pt;height:164.25pt;z-index:251666484;visibility:visible;mso-wrap-style:square;mso-width-percent:0;mso-height-percent:0;mso-wrap-distance-left:9pt;mso-wrap-distance-top:3.6pt;mso-wrap-distance-right:9pt;mso-wrap-distance-bottom:3.6pt;mso-position-horizontal:absolute;mso-position-horizontal-relative:page;mso-position-vertical:absolute;mso-position-vertical-relative:text;mso-width-percent:0;mso-height-percent:0;mso-width-relative:margin;mso-height-relative:margin;v-text-anchor:top" o:gfxdata="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">
+              <v:shape w14:anchorId="10BA4C0A" id="Text Box 21" o:spid="_x0000_s1077" type="#_x0000_t202" style="position:absolute;margin-left:175.5pt;margin-top:34.85pt;width:183pt;height:164.25pt;z-index:251666484;visibility:visible;mso-wrap-style:square;mso-width-percent:0;mso-height-percent:0;mso-wrap-distance-left:9pt;mso-wrap-distance-top:3.6pt;mso-wrap-distance-right:9pt;mso-wrap-distance-bottom:3.6pt;mso-position-horizontal:absolute;mso-position-horizontal-relative:page;mso-position-vertical:absolute;mso-position-vertical-relative:text;mso-width-percent:0;mso-height-percent:0;mso-width-relative:margin;mso-height-relative:margin;v-text-anchor:top" o:gfxdata="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">
                 <v:textbox>
                   <w:txbxContent>
                     <w:p>
@@ -9219,6 +8670,7 @@
         <w:rPr>
           <w:noProof/>
         </w:rPr>
+        <w:lastRenderedPageBreak/>
         <mc:AlternateContent>
           <mc:Choice Requires="wps">
             <w:drawing>
@@ -9275,7 +8727,6 @@
                                 <w:szCs w:val="18"/>
                               </w:rPr>
                             </w:pPr>
-                            <w:proofErr w:type="gramStart"/>
                             <w:r>
                               <w:rPr>
                                 <w:sz w:val="18"/>
@@ -9283,7 +8734,6 @@
                               </w:rPr>
                               <w:t>java.cs414.teamd</w:t>
                             </w:r>
-                            <w:proofErr w:type="gramEnd"/>
                           </w:p>
                         </w:txbxContent>
                       </wps:txbx>
@@ -9307,7 +8757,7 @@
           </mc:Choice>
           <mc:Fallback>
             <w:pict>
-              <v:shape w14:anchorId="6DA47A61" id="Text Box 210" o:spid="_x0000_s1082" type="#_x0000_t202" style="position:absolute;margin-left:0;margin-top:-.6pt;width:105.65pt;height:22.45pt;z-index:251702324;visibility:visible;mso-wrap-style:square;mso-width-percent:0;mso-height-percent:0;mso-wrap-distance-left:9pt;mso-wrap-distance-top:0;mso-wrap-distance-right:9pt;mso-wrap-distance-bottom:0;mso-position-horizontal:left;mso-position-horizontal-relative:page;mso-position-vertical:absolute;mso-position-vertical-relative:text;mso-width-percent:0;mso-height-percent:0;mso-width-relative:margin;mso-height-relative:margin;v-text-anchor:top" o:gfxdata="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" filled="f" stroked="f">
+              <v:shape w14:anchorId="6DA47A61" id="Text Box 210" o:spid="_x0000_s1078" type="#_x0000_t202" style="position:absolute;margin-left:0;margin-top:-.6pt;width:105.65pt;height:22.45pt;z-index:251702324;visibility:visible;mso-wrap-style:square;mso-width-percent:0;mso-height-percent:0;mso-wrap-distance-left:9pt;mso-wrap-distance-top:0;mso-wrap-distance-right:9pt;mso-wrap-distance-bottom:0;mso-position-horizontal:left;mso-position-horizontal-relative:page;mso-position-vertical:absolute;mso-position-vertical-relative:text;mso-width-percent:0;mso-height-percent:0;mso-width-relative:margin;mso-height-relative:margin;v-text-anchor:top" o:gfxdata="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" filled="f" stroked="f">
                 <v:textbox>
                   <w:txbxContent>
                     <w:p>
@@ -9317,7 +8767,6 @@
                           <w:szCs w:val="18"/>
                         </w:rPr>
                       </w:pPr>
-                      <w:proofErr w:type="gramStart"/>
                       <w:r>
                         <w:rPr>
                           <w:sz w:val="18"/>
@@ -9325,7 +8774,6 @@
                         </w:rPr>
                         <w:t>java.cs414.teamd</w:t>
                       </w:r>
-                      <w:proofErr w:type="gramEnd"/>
                     </w:p>
                   </w:txbxContent>
                 </v:textbox>
@@ -9336,6 +8784,9 @@
         </mc:AlternateContent>
       </w:r>
       <w:r>
+        <w:rPr>
+          <w:noProof/>
+        </w:rPr>
         <mc:AlternateContent>
           <mc:Choice Requires="wps">
             <w:drawing>
@@ -9430,7 +8881,7 @@
           </mc:Choice>
           <mc:Fallback>
             <w:pict>
-              <v:shape w14:anchorId="3C2F2AD0" id="_x0000_s1083" type="#_x0000_t202" style="position:absolute;margin-left:0;margin-top:0;width:350.25pt;height:34.5pt;z-index:251668532;visibility:visible;mso-wrap-style:square;mso-width-percent:0;mso-height-percent:0;mso-wrap-distance-left:9pt;mso-wrap-distance-top:3.6pt;mso-wrap-distance-right:9pt;mso-wrap-distance-bottom:3.6pt;mso-position-horizontal:left;mso-position-horizontal-relative:page;mso-position-vertical:absolute;mso-position-vertical-relative:text;mso-width-percent:0;mso-height-percent:0;mso-width-relative:margin;mso-height-relative:margin;v-text-anchor:top" o:gfxdata="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" filled="f" stroked="f">
+              <v:shape w14:anchorId="3C2F2AD0" id="_x0000_s1079" type="#_x0000_t202" style="position:absolute;margin-left:0;margin-top:0;width:350.25pt;height:34.5pt;z-index:251668532;visibility:visible;mso-wrap-style:square;mso-width-percent:0;mso-height-percent:0;mso-wrap-distance-left:9pt;mso-wrap-distance-top:3.6pt;mso-wrap-distance-right:9pt;mso-wrap-distance-bottom:3.6pt;mso-position-horizontal:left;mso-position-horizontal-relative:page;mso-position-vertical:absolute;mso-position-vertical-relative:text;mso-width-percent:0;mso-height-percent:0;mso-width-relative:margin;mso-height-relative:margin;v-text-anchor:top" o:gfxdata="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" filled="f" stroked="f">
                 <v:textbox>
                   <w:txbxContent>
                     <w:p>
@@ -9464,6 +8915,9 @@
         </mc:AlternateContent>
       </w:r>
       <w:r>
+        <w:rPr>
+          <w:noProof/>
+        </w:rPr>
         <mc:AlternateContent>
           <mc:Choice Requires="wps">
             <w:drawing>
@@ -9602,7 +9056,7 @@
           </mc:Choice>
           <mc:Fallback>
             <w:pict>
-              <v:shape w14:anchorId="6A46FE95" id="_x0000_s1084" type="#_x0000_t202" style="position:absolute;margin-left:0;margin-top:34.85pt;width:183pt;height:164.25pt;z-index:251669556;visibility:visible;mso-wrap-style:square;mso-width-percent:0;mso-height-percent:0;mso-wrap-distance-left:9pt;mso-wrap-distance-top:3.6pt;mso-wrap-distance-right:9pt;mso-wrap-distance-bottom:3.6pt;mso-position-horizontal:left;mso-position-horizontal-relative:page;mso-position-vertical:absolute;mso-position-vertical-relative:text;mso-width-percent:0;mso-height-percent:0;mso-width-relative:margin;mso-height-relative:margin;v-text-anchor:top" o:gfxdata="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">
+              <v:shape w14:anchorId="6A46FE95" id="_x0000_s1080" type="#_x0000_t202" style="position:absolute;margin-left:0;margin-top:34.85pt;width:183pt;height:164.25pt;z-index:251669556;visibility:visible;mso-wrap-style:square;mso-width-percent:0;mso-height-percent:0;mso-wrap-distance-left:9pt;mso-wrap-distance-top:3.6pt;mso-wrap-distance-right:9pt;mso-wrap-distance-bottom:3.6pt;mso-position-horizontal:left;mso-position-horizontal-relative:page;mso-position-vertical:absolute;mso-position-vertical-relative:text;mso-width-percent:0;mso-height-percent:0;mso-width-relative:margin;mso-height-relative:margin;v-text-anchor:top" o:gfxdata="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">
                 <v:textbox>
                   <w:txbxContent>
                     <w:p>
@@ -9690,6 +9144,9 @@
         <w:br w:type="page"/>
       </w:r>
       <w:r>
+        <w:rPr>
+          <w:noProof/>
+        </w:rPr>
         <mc:AlternateContent>
           <mc:Choice Requires="wps">
             <w:drawing>
@@ -9827,7 +9284,7 @@
           </mc:Choice>
           <mc:Fallback>
             <w:pict>
-              <v:shape w14:anchorId="0EF02B7E" id="Text Box 31" o:spid="_x0000_s1085" type="#_x0000_t202" style="position:absolute;margin-left:175.5pt;margin-top:34.85pt;width:183pt;height:164.25pt;z-index:251670580;visibility:visible;mso-wrap-style:square;mso-width-percent:0;mso-height-percent:0;mso-wrap-distance-left:9pt;mso-wrap-distance-top:3.6pt;mso-wrap-distance-right:9pt;mso-wrap-distance-bottom:3.6pt;mso-position-horizontal:absolute;mso-position-horizontal-relative:page;mso-position-vertical:absolute;mso-position-vertical-relative:text;mso-width-percent:0;mso-height-percent:0;mso-width-relative:margin;mso-height-relative:margin;v-text-anchor:top" o:gfxdata="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">
+              <v:shape w14:anchorId="0EF02B7E" id="Text Box 31" o:spid="_x0000_s1081" type="#_x0000_t202" style="position:absolute;margin-left:175.5pt;margin-top:34.85pt;width:183pt;height:164.25pt;z-index:251670580;visibility:visible;mso-wrap-style:square;mso-width-percent:0;mso-height-percent:0;mso-wrap-distance-left:9pt;mso-wrap-distance-top:3.6pt;mso-wrap-distance-right:9pt;mso-wrap-distance-bottom:3.6pt;mso-position-horizontal:absolute;mso-position-horizontal-relative:page;mso-position-vertical:absolute;mso-position-vertical-relative:text;mso-width-percent:0;mso-height-percent:0;mso-width-relative:margin;mso-height-relative:margin;v-text-anchor:top" o:gfxdata="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">
                 <v:textbox>
                   <w:txbxContent>
                     <w:p>
@@ -9913,6 +9370,10 @@
     </w:p>
     <w:p>
       <w:r>
+        <w:rPr>
+          <w:noProof/>
+        </w:rPr>
+        <w:lastRenderedPageBreak/>
         <mc:AlternateContent>
           <mc:Choice Requires="wps">
             <w:drawing>
@@ -10020,7 +9481,7 @@
           </mc:Choice>
           <mc:Fallback>
             <w:pict>
-              <v:shape w14:anchorId="79BC24DC" id="Text Box 59" o:spid="_x0000_s1086" type="#_x0000_t202" style="position:absolute;margin-left:124.55pt;margin-top:34.85pt;width:175.75pt;height:164.25pt;z-index:251674676;visibility:visible;mso-wrap-style:square;mso-width-percent:0;mso-height-percent:0;mso-wrap-distance-left:9pt;mso-wrap-distance-top:3.6pt;mso-wrap-distance-right:9pt;mso-wrap-distance-bottom:3.6pt;mso-position-horizontal:right;mso-position-horizontal-relative:page;mso-position-vertical:absolute;mso-position-vertical-relative:text;mso-width-percent:0;mso-height-percent:0;mso-width-relative:margin;mso-height-relative:margin;v-text-anchor:top" o:gfxdata="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">
+              <v:shape w14:anchorId="79BC24DC" id="Text Box 59" o:spid="_x0000_s1082" type="#_x0000_t202" style="position:absolute;margin-left:124.55pt;margin-top:34.85pt;width:175.75pt;height:164.25pt;z-index:251674676;visibility:visible;mso-wrap-style:square;mso-width-percent:0;mso-height-percent:0;mso-wrap-distance-left:9pt;mso-wrap-distance-top:3.6pt;mso-wrap-distance-right:9pt;mso-wrap-distance-bottom:3.6pt;mso-position-horizontal:right;mso-position-horizontal-relative:page;mso-position-vertical:absolute;mso-position-vertical-relative:text;mso-width-percent:0;mso-height-percent:0;mso-width-relative:margin;mso-height-relative:margin;v-text-anchor:top" o:gfxdata="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">
                 <v:textbox>
                   <w:txbxContent>
                     <w:p>
@@ -10133,7 +9594,6 @@
                                 <w:szCs w:val="18"/>
                               </w:rPr>
                             </w:pPr>
-                            <w:proofErr w:type="gramStart"/>
                             <w:r>
                               <w:rPr>
                                 <w:sz w:val="18"/>
@@ -10141,7 +9601,6 @@
                               </w:rPr>
                               <w:t>java.cs414.teamd</w:t>
                             </w:r>
-                            <w:proofErr w:type="gramEnd"/>
                           </w:p>
                         </w:txbxContent>
                       </wps:txbx>
@@ -10165,7 +9624,7 @@
           </mc:Choice>
           <mc:Fallback>
             <w:pict>
-              <v:shape w14:anchorId="08550A78" id="Text Box 211" o:spid="_x0000_s1087" type="#_x0000_t202" style="position:absolute;margin-left:0;margin-top:-.85pt;width:105.65pt;height:22.45pt;z-index:251704372;visibility:visible;mso-wrap-style:square;mso-width-percent:0;mso-height-percent:0;mso-wrap-distance-left:9pt;mso-wrap-distance-top:0;mso-wrap-distance-right:9pt;mso-wrap-distance-bottom:0;mso-position-horizontal:left;mso-position-horizontal-relative:page;mso-position-vertical:absolute;mso-position-vertical-relative:text;mso-width-percent:0;mso-height-percent:0;mso-width-relative:margin;mso-height-relative:margin;v-text-anchor:top" o:gfxdata="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" filled="f" stroked="f">
+              <v:shape w14:anchorId="08550A78" id="Text Box 211" o:spid="_x0000_s1083" type="#_x0000_t202" style="position:absolute;margin-left:0;margin-top:-.85pt;width:105.65pt;height:22.45pt;z-index:251704372;visibility:visible;mso-wrap-style:square;mso-width-percent:0;mso-height-percent:0;mso-wrap-distance-left:9pt;mso-wrap-distance-top:0;mso-wrap-distance-right:9pt;mso-wrap-distance-bottom:0;mso-position-horizontal:left;mso-position-horizontal-relative:page;mso-position-vertical:absolute;mso-position-vertical-relative:text;mso-width-percent:0;mso-height-percent:0;mso-width-relative:margin;mso-height-relative:margin;v-text-anchor:top" o:gfxdata="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" filled="f" stroked="f">
                 <v:textbox>
                   <w:txbxContent>
                     <w:p>
@@ -10175,7 +9634,6 @@
                           <w:szCs w:val="18"/>
                         </w:rPr>
                       </w:pPr>
-                      <w:proofErr w:type="gramStart"/>
                       <w:r>
                         <w:rPr>
                           <w:sz w:val="18"/>
@@ -10183,7 +9641,6 @@
                         </w:rPr>
                         <w:t>java.cs414.teamd</w:t>
                       </w:r>
-                      <w:proofErr w:type="gramEnd"/>
                     </w:p>
                   </w:txbxContent>
                 </v:textbox>
@@ -10194,6 +9651,9 @@
         </mc:AlternateContent>
       </w:r>
       <w:r>
+        <w:rPr>
+          <w:noProof/>
+        </w:rPr>
         <mc:AlternateContent>
           <mc:Choice Requires="wps">
             <w:drawing>
@@ -10288,7 +9748,7 @@
           </mc:Choice>
           <mc:Fallback>
             <w:pict>
-              <v:shape w14:anchorId="7C1BAFB8" id="_x0000_s1088" type="#_x0000_t202" style="position:absolute;margin-left:299.05pt;margin-top:.05pt;width:350.25pt;height:34.5pt;z-index:251672628;visibility:visible;mso-wrap-style:square;mso-width-percent:0;mso-height-percent:0;mso-wrap-distance-left:9pt;mso-wrap-distance-top:3.6pt;mso-wrap-distance-right:9pt;mso-wrap-distance-bottom:3.6pt;mso-position-horizontal:right;mso-position-horizontal-relative:page;mso-position-vertical:absolute;mso-position-vertical-relative:text;mso-width-percent:0;mso-height-percent:0;mso-width-relative:margin;mso-height-relative:margin;v-text-anchor:top" o:gfxdata="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" filled="f" stroked="f">
+              <v:shape w14:anchorId="7C1BAFB8" id="_x0000_s1084" type="#_x0000_t202" style="position:absolute;margin-left:299.05pt;margin-top:.05pt;width:350.25pt;height:34.5pt;z-index:251672628;visibility:visible;mso-wrap-style:square;mso-width-percent:0;mso-height-percent:0;mso-wrap-distance-left:9pt;mso-wrap-distance-top:3.6pt;mso-wrap-distance-right:9pt;mso-wrap-distance-bottom:3.6pt;mso-position-horizontal:right;mso-position-horizontal-relative:page;mso-position-vertical:absolute;mso-position-vertical-relative:text;mso-width-percent:0;mso-height-percent:0;mso-width-relative:margin;mso-height-relative:margin;v-text-anchor:top" o:gfxdata="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" filled="f" stroked="f">
                 <v:textbox>
                   <w:txbxContent>
                     <w:p>
@@ -10322,6 +9782,9 @@
         </mc:AlternateContent>
       </w:r>
       <w:r>
+        <w:rPr>
+          <w:noProof/>
+        </w:rPr>
         <mc:AlternateContent>
           <mc:Choice Requires="wps">
             <w:drawing>
@@ -10454,7 +9917,7 @@
           </mc:Choice>
           <mc:Fallback>
             <w:pict>
-              <v:shape w14:anchorId="71F207A7" id="_x0000_s1089" type="#_x0000_t202" style="position:absolute;margin-left:0;margin-top:34.9pt;width:183pt;height:164.25pt;z-index:251673652;visibility:visible;mso-wrap-style:square;mso-width-percent:0;mso-height-percent:0;mso-wrap-distance-left:9pt;mso-wrap-distance-top:3.6pt;mso-wrap-distance-right:9pt;mso-wrap-distance-bottom:3.6pt;mso-position-horizontal:left;mso-position-horizontal-relative:page;mso-position-vertical:absolute;mso-position-vertical-relative:text;mso-width-percent:0;mso-height-percent:0;mso-width-relative:margin;mso-height-relative:margin;v-text-anchor:top" o:gfxdata="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">
+              <v:shape w14:anchorId="71F207A7" id="_x0000_s1085" type="#_x0000_t202" style="position:absolute;margin-left:0;margin-top:34.9pt;width:183pt;height:164.25pt;z-index:251673652;visibility:visible;mso-wrap-style:square;mso-width-percent:0;mso-height-percent:0;mso-wrap-distance-left:9pt;mso-wrap-distance-top:3.6pt;mso-wrap-distance-right:9pt;mso-wrap-distance-bottom:3.6pt;mso-position-horizontal:left;mso-position-horizontal-relative:page;mso-position-vertical:absolute;mso-position-vertical-relative:text;mso-width-percent:0;mso-height-percent:0;mso-width-relative:margin;mso-height-relative:margin;v-text-anchor:top" o:gfxdata="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">
                 <v:textbox>
                   <w:txbxContent>
                     <w:p>
@@ -10538,6 +10001,10 @@
     </w:p>
     <w:p>
       <w:r>
+        <w:rPr>
+          <w:noProof/>
+        </w:rPr>
+        <w:lastRenderedPageBreak/>
         <mc:AlternateContent>
           <mc:Choice Requires="wps">
             <w:drawing>
@@ -10646,7 +10113,7 @@
           </mc:Choice>
           <mc:Fallback>
             <w:pict>
-              <v:shape w14:anchorId="07D91E4E" id="Text Box 62" o:spid="_x0000_s1090" type="#_x0000_t202" style="position:absolute;margin-left:122.45pt;margin-top:34.9pt;width:173.65pt;height:164.25pt;z-index:251678772;visibility:visible;mso-wrap-style:square;mso-width-percent:0;mso-height-percent:0;mso-wrap-distance-left:9pt;mso-wrap-distance-top:3.6pt;mso-wrap-distance-right:9pt;mso-wrap-distance-bottom:3.6pt;mso-position-horizontal:right;mso-position-horizontal-relative:page;mso-position-vertical:absolute;mso-position-vertical-relative:text;mso-width-percent:0;mso-height-percent:0;mso-width-relative:margin;mso-height-relative:margin;v-text-anchor:top" o:gfxdata="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">
+              <v:shape w14:anchorId="07D91E4E" id="Text Box 62" o:spid="_x0000_s1086" type="#_x0000_t202" style="position:absolute;margin-left:122.45pt;margin-top:34.9pt;width:173.65pt;height:164.25pt;z-index:251678772;visibility:visible;mso-wrap-style:square;mso-width-percent:0;mso-height-percent:0;mso-wrap-distance-left:9pt;mso-wrap-distance-top:3.6pt;mso-wrap-distance-right:9pt;mso-wrap-distance-bottom:3.6pt;mso-position-horizontal:right;mso-position-horizontal-relative:page;mso-position-vertical:absolute;mso-position-vertical-relative:text;mso-width-percent:0;mso-height-percent:0;mso-width-relative:margin;mso-height-relative:margin;v-text-anchor:top" o:gfxdata="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">
                 <v:textbox>
                   <w:txbxContent>
                     <w:p>
@@ -10760,7 +10227,6 @@
                                 <w:szCs w:val="18"/>
                               </w:rPr>
                             </w:pPr>
-                            <w:proofErr w:type="gramStart"/>
                             <w:r>
                               <w:rPr>
                                 <w:sz w:val="18"/>
@@ -10768,7 +10234,6 @@
                               </w:rPr>
                               <w:t>java.cs414.teamd</w:t>
                             </w:r>
-                            <w:proofErr w:type="gramEnd"/>
                           </w:p>
                         </w:txbxContent>
                       </wps:txbx>
@@ -10792,7 +10257,7 @@
           </mc:Choice>
           <mc:Fallback>
             <w:pict>
-              <v:shape w14:anchorId="1308F8E7" id="Text Box 212" o:spid="_x0000_s1091" type="#_x0000_t202" style="position:absolute;margin-left:0;margin-top:-.85pt;width:105.65pt;height:22.45pt;z-index:251706420;visibility:visible;mso-wrap-style:square;mso-width-percent:0;mso-height-percent:0;mso-wrap-distance-left:9pt;mso-wrap-distance-top:0;mso-wrap-distance-right:9pt;mso-wrap-distance-bottom:0;mso-position-horizontal:left;mso-position-horizontal-relative:page;mso-position-vertical:absolute;mso-position-vertical-relative:text;mso-width-percent:0;mso-height-percent:0;mso-width-relative:margin;mso-height-relative:margin;v-text-anchor:top" o:gfxdata="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" filled="f" stroked="f">
+              <v:shape w14:anchorId="1308F8E7" id="Text Box 212" o:spid="_x0000_s1087" type="#_x0000_t202" style="position:absolute;margin-left:0;margin-top:-.85pt;width:105.65pt;height:22.45pt;z-index:251706420;visibility:visible;mso-wrap-style:square;mso-width-percent:0;mso-height-percent:0;mso-wrap-distance-left:9pt;mso-wrap-distance-top:0;mso-wrap-distance-right:9pt;mso-wrap-distance-bottom:0;mso-position-horizontal:left;mso-position-horizontal-relative:page;mso-position-vertical:absolute;mso-position-vertical-relative:text;mso-width-percent:0;mso-height-percent:0;mso-width-relative:margin;mso-height-relative:margin;v-text-anchor:top" o:gfxdata="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" filled="f" stroked="f">
                 <v:textbox>
                   <w:txbxContent>
                     <w:p>
@@ -10802,7 +10267,6 @@
                           <w:szCs w:val="18"/>
                         </w:rPr>
                       </w:pPr>
-                      <w:proofErr w:type="gramStart"/>
                       <w:r>
                         <w:rPr>
                           <w:sz w:val="18"/>
@@ -10810,7 +10274,6 @@
                         </w:rPr>
                         <w:t>java.cs414.teamd</w:t>
                       </w:r>
-                      <w:proofErr w:type="gramEnd"/>
                     </w:p>
                   </w:txbxContent>
                 </v:textbox>
@@ -10821,6 +10284,9 @@
         </mc:AlternateContent>
       </w:r>
       <w:r>
+        <w:rPr>
+          <w:noProof/>
+        </w:rPr>
         <mc:AlternateContent>
           <mc:Choice Requires="wps">
             <w:drawing>
@@ -10915,7 +10381,7 @@
           </mc:Choice>
           <mc:Fallback>
             <w:pict>
-              <v:shape w14:anchorId="2E8551B3" id="_x0000_s1092" type="#_x0000_t202" style="position:absolute;margin-left:299.05pt;margin-top:.05pt;width:350.25pt;height:34.5pt;z-index:251676724;visibility:visible;mso-wrap-style:square;mso-width-percent:0;mso-height-percent:0;mso-wrap-distance-left:9pt;mso-wrap-distance-top:3.6pt;mso-wrap-distance-right:9pt;mso-wrap-distance-bottom:3.6pt;mso-position-horizontal:right;mso-position-horizontal-relative:page;mso-position-vertical:absolute;mso-position-vertical-relative:text;mso-width-percent:0;mso-height-percent:0;mso-width-relative:margin;mso-height-relative:margin;v-text-anchor:top" o:gfxdata="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" filled="f" stroked="f">
+              <v:shape w14:anchorId="2E8551B3" id="_x0000_s1088" type="#_x0000_t202" style="position:absolute;margin-left:299.05pt;margin-top:.05pt;width:350.25pt;height:34.5pt;z-index:251676724;visibility:visible;mso-wrap-style:square;mso-width-percent:0;mso-height-percent:0;mso-wrap-distance-left:9pt;mso-wrap-distance-top:3.6pt;mso-wrap-distance-right:9pt;mso-wrap-distance-bottom:3.6pt;mso-position-horizontal:right;mso-position-horizontal-relative:page;mso-position-vertical:absolute;mso-position-vertical-relative:text;mso-width-percent:0;mso-height-percent:0;mso-width-relative:margin;mso-height-relative:margin;v-text-anchor:top" o:gfxdata="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" filled="f" stroked="f">
                 <v:textbox>
                   <w:txbxContent>
                     <w:p>
@@ -10949,6 +10415,9 @@
         </mc:AlternateContent>
       </w:r>
       <w:r>
+        <w:rPr>
+          <w:noProof/>
+        </w:rPr>
         <mc:AlternateContent>
           <mc:Choice Requires="wps">
             <w:drawing>
@@ -11064,7 +10533,7 @@
           </mc:Choice>
           <mc:Fallback>
             <w:pict>
-              <v:shape w14:anchorId="3C040911" id="_x0000_s1093" type="#_x0000_t202" style="position:absolute;margin-left:1.25pt;margin-top:34.85pt;width:183pt;height:164.25pt;z-index:251677748;visibility:visible;mso-wrap-style:square;mso-width-percent:0;mso-height-percent:0;mso-wrap-distance-left:9pt;mso-wrap-distance-top:3.6pt;mso-wrap-distance-right:9pt;mso-wrap-distance-bottom:3.6pt;mso-position-horizontal:absolute;mso-position-horizontal-relative:page;mso-position-vertical:absolute;mso-position-vertical-relative:text;mso-width-percent:0;mso-height-percent:0;mso-width-relative:margin;mso-height-relative:margin;v-text-anchor:top" o:gfxdata="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">
+              <v:shape w14:anchorId="3C040911" id="_x0000_s1089" type="#_x0000_t202" style="position:absolute;margin-left:1.25pt;margin-top:34.85pt;width:183pt;height:164.25pt;z-index:251677748;visibility:visible;mso-wrap-style:square;mso-width-percent:0;mso-height-percent:0;mso-wrap-distance-left:9pt;mso-wrap-distance-top:3.6pt;mso-wrap-distance-right:9pt;mso-wrap-distance-bottom:3.6pt;mso-position-horizontal:absolute;mso-position-horizontal-relative:page;mso-position-vertical:absolute;mso-position-vertical-relative:text;mso-width-percent:0;mso-height-percent:0;mso-width-relative:margin;mso-height-relative:margin;v-text-anchor:top" o:gfxdata="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">
                 <v:textbox>
                   <w:txbxContent>
                     <w:p>
@@ -11131,6 +10600,7 @@
         <w:rPr>
           <w:noProof/>
         </w:rPr>
+        <w:lastRenderedPageBreak/>
         <mc:AlternateContent>
           <mc:Choice Requires="wps">
             <w:drawing>
@@ -11335,7 +10805,7 @@
           </mc:Choice>
           <mc:Fallback>
             <w:pict>
-              <v:shape w14:anchorId="46BDF35E" id="_x0000_s1094" type="#_x0000_t202" style="position:absolute;margin-left:0;margin-top:34.85pt;width:238.4pt;height:164.25pt;z-index:251658277;visibility:visible;mso-wrap-style:square;mso-width-percent:0;mso-height-percent:0;mso-wrap-distance-left:9pt;mso-wrap-distance-top:3.6pt;mso-wrap-distance-right:9pt;mso-wrap-distance-bottom:3.6pt;mso-position-horizontal:left;mso-position-horizontal-relative:page;mso-position-vertical:absolute;mso-position-vertical-relative:text;mso-width-percent:0;mso-height-percent:0;mso-width-relative:margin;mso-height-relative:margin;v-text-anchor:top" o:gfxdata="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">
+              <v:shape w14:anchorId="46BDF35E" id="_x0000_s1090" type="#_x0000_t202" style="position:absolute;margin-left:0;margin-top:34.85pt;width:238.4pt;height:164.25pt;z-index:251658277;visibility:visible;mso-wrap-style:square;mso-width-percent:0;mso-height-percent:0;mso-wrap-distance-left:9pt;mso-wrap-distance-top:3.6pt;mso-wrap-distance-right:9pt;mso-wrap-distance-bottom:3.6pt;mso-position-horizontal:left;mso-position-horizontal-relative:page;mso-position-vertical:absolute;mso-position-vertical-relative:text;mso-width-percent:0;mso-height-percent:0;mso-width-relative:margin;mso-height-relative:margin;v-text-anchor:top" o:gfxdata="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">
                 <v:textbox>
                   <w:txbxContent>
                     <w:p>
@@ -11584,7 +11054,7 @@
           </mc:Choice>
           <mc:Fallback>
             <w:pict>
-              <v:shape w14:anchorId="0AB7FA4A" id="Text Box 56" o:spid="_x0000_s1095" type="#_x0000_t202" style="position:absolute;margin-left:69.15pt;margin-top:34.85pt;width:120.35pt;height:164.25pt;z-index:251658278;visibility:visible;mso-wrap-style:square;mso-width-percent:0;mso-height-percent:0;mso-wrap-distance-left:9pt;mso-wrap-distance-top:3.6pt;mso-wrap-distance-right:9pt;mso-wrap-distance-bottom:3.6pt;mso-position-horizontal:right;mso-position-horizontal-relative:page;mso-position-vertical:absolute;mso-position-vertical-relative:text;mso-width-percent:0;mso-height-percent:0;mso-width-relative:margin;mso-height-relative:margin;v-text-anchor:top" o:gfxdata="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">
+              <v:shape w14:anchorId="0AB7FA4A" id="Text Box 56" o:spid="_x0000_s1091" type="#_x0000_t202" style="position:absolute;margin-left:69.15pt;margin-top:34.85pt;width:120.35pt;height:164.25pt;z-index:251658278;visibility:visible;mso-wrap-style:square;mso-width-percent:0;mso-height-percent:0;mso-wrap-distance-left:9pt;mso-wrap-distance-top:3.6pt;mso-wrap-distance-right:9pt;mso-wrap-distance-bottom:3.6pt;mso-position-horizontal:right;mso-position-horizontal-relative:page;mso-position-vertical:absolute;mso-position-vertical-relative:text;mso-width-percent:0;mso-height-percent:0;mso-width-relative:margin;mso-height-relative:margin;v-text-anchor:top" o:gfxdata="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">
                 <v:textbox>
                   <w:txbxContent>
                     <w:p>
@@ -11685,7 +11155,6 @@
                                 <w:szCs w:val="18"/>
                               </w:rPr>
                             </w:pPr>
-                            <w:proofErr w:type="gramStart"/>
                             <w:r>
                               <w:rPr>
                                 <w:sz w:val="18"/>
@@ -11693,7 +11162,6 @@
                               </w:rPr>
                               <w:t>java.cs414.teamd</w:t>
                             </w:r>
-                            <w:proofErr w:type="gramEnd"/>
                           </w:p>
                         </w:txbxContent>
                       </wps:txbx>
@@ -11717,7 +11185,7 @@
           </mc:Choice>
           <mc:Fallback>
             <w:pict>
-              <v:shape w14:anchorId="6799993D" id="Text Box 213" o:spid="_x0000_s1096" type="#_x0000_t202" style="position:absolute;margin-left:0;margin-top:-.85pt;width:105.65pt;height:22.45pt;z-index:251708468;visibility:visible;mso-wrap-style:square;mso-width-percent:0;mso-height-percent:0;mso-wrap-distance-left:9pt;mso-wrap-distance-top:0;mso-wrap-distance-right:9pt;mso-wrap-distance-bottom:0;mso-position-horizontal:left;mso-position-horizontal-relative:page;mso-position-vertical:absolute;mso-position-vertical-relative:text;mso-width-percent:0;mso-height-percent:0;mso-width-relative:margin;mso-height-relative:margin;v-text-anchor:top" o:gfxdata="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" filled="f" stroked="f">
+              <v:shape w14:anchorId="6799993D" id="Text Box 213" o:spid="_x0000_s1092" type="#_x0000_t202" style="position:absolute;margin-left:0;margin-top:-.85pt;width:105.65pt;height:22.45pt;z-index:251708468;visibility:visible;mso-wrap-style:square;mso-width-percent:0;mso-height-percent:0;mso-wrap-distance-left:9pt;mso-wrap-distance-top:0;mso-wrap-distance-right:9pt;mso-wrap-distance-bottom:0;mso-position-horizontal:left;mso-position-horizontal-relative:page;mso-position-vertical:absolute;mso-position-vertical-relative:text;mso-width-percent:0;mso-height-percent:0;mso-width-relative:margin;mso-height-relative:margin;v-text-anchor:top" o:gfxdata="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" filled="f" stroked="f">
                 <v:textbox>
                   <w:txbxContent>
                     <w:p>
@@ -11727,7 +11195,6 @@
                           <w:szCs w:val="18"/>
                         </w:rPr>
                       </w:pPr>
-                      <w:proofErr w:type="gramStart"/>
                       <w:r>
                         <w:rPr>
                           <w:sz w:val="18"/>
@@ -11735,7 +11202,6 @@
                         </w:rPr>
                         <w:t>java.cs414.teamd</w:t>
                       </w:r>
-                      <w:proofErr w:type="gramEnd"/>
                     </w:p>
                   </w:txbxContent>
                 </v:textbox>
@@ -11863,7 +11329,7 @@
           </mc:Choice>
           <mc:Fallback>
             <w:pict>
-              <v:shape w14:anchorId="35FBF9EA" id="_x0000_s1097" type="#_x0000_t202" style="position:absolute;margin-left:-42.3pt;margin-top:0;width:350.25pt;height:34.5pt;z-index:251658276;visibility:visible;mso-wrap-style:square;mso-width-percent:0;mso-height-percent:0;mso-wrap-distance-left:9pt;mso-wrap-distance-top:3.6pt;mso-wrap-distance-right:9pt;mso-wrap-distance-bottom:3.6pt;mso-position-horizontal:absolute;mso-position-horizontal-relative:margin;mso-position-vertical:absolute;mso-position-vertical-relative:text;mso-width-percent:0;mso-height-percent:0;mso-width-relative:margin;mso-height-relative:margin;v-text-anchor:top" o:gfxdata="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" filled="f" stroked="f">
+              <v:shape w14:anchorId="35FBF9EA" id="_x0000_s1093" type="#_x0000_t202" style="position:absolute;margin-left:-42.3pt;margin-top:0;width:350.25pt;height:34.5pt;z-index:251658276;visibility:visible;mso-wrap-style:square;mso-width-percent:0;mso-height-percent:0;mso-wrap-distance-left:9pt;mso-wrap-distance-top:3.6pt;mso-wrap-distance-right:9pt;mso-wrap-distance-bottom:3.6pt;mso-position-horizontal:absolute;mso-position-horizontal-relative:margin;mso-position-vertical:absolute;mso-position-vertical-relative:text;mso-width-percent:0;mso-height-percent:0;mso-width-relative:margin;mso-height-relative:margin;v-text-anchor:top" o:gfxdata="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" filled="f" stroked="f">
                 <v:textbox>
                   <w:txbxContent>
                     <w:p>
@@ -11925,6 +11391,7 @@
         <w:rPr>
           <w:noProof/>
         </w:rPr>
+        <w:lastRenderedPageBreak/>
         <mc:AlternateContent>
           <mc:Choice Requires="wps">
             <w:drawing>
@@ -12073,7 +11540,7 @@
           </mc:Choice>
           <mc:Fallback>
             <w:pict>
-              <v:shape w14:anchorId="185FFEDE" id="_x0000_s1098" type="#_x0000_t202" style="position:absolute;margin-left:0;margin-top:34.85pt;width:223.45pt;height:164.25pt;z-index:251658253;visibility:visible;mso-wrap-style:square;mso-width-percent:0;mso-height-percent:0;mso-wrap-distance-left:9pt;mso-wrap-distance-top:3.6pt;mso-wrap-distance-right:9pt;mso-wrap-distance-bottom:3.6pt;mso-position-horizontal:left;mso-position-horizontal-relative:page;mso-position-vertical:absolute;mso-position-vertical-relative:text;mso-width-percent:0;mso-height-percent:0;mso-width-relative:margin;mso-height-relative:margin;v-text-anchor:top" o:gfxdata="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">
+              <v:shape w14:anchorId="185FFEDE" id="_x0000_s1094" type="#_x0000_t202" style="position:absolute;margin-left:0;margin-top:34.85pt;width:223.45pt;height:164.25pt;z-index:251658253;visibility:visible;mso-wrap-style:square;mso-width-percent:0;mso-height-percent:0;mso-wrap-distance-left:9pt;mso-wrap-distance-top:3.6pt;mso-wrap-distance-right:9pt;mso-wrap-distance-bottom:3.6pt;mso-position-horizontal:left;mso-position-horizontal-relative:page;mso-position-vertical:absolute;mso-position-vertical-relative:text;mso-width-percent:0;mso-height-percent:0;mso-width-relative:margin;mso-height-relative:margin;v-text-anchor:top" o:gfxdata="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">
                 <v:textbox>
                   <w:txbxContent>
                     <w:p>
@@ -12292,7 +11759,7 @@
           </mc:Choice>
           <mc:Fallback>
             <w:pict>
-              <v:shape w14:anchorId="1F710A84" id="Text Box 26" o:spid="_x0000_s1099" type="#_x0000_t202" style="position:absolute;margin-left:83.2pt;margin-top:34.9pt;width:134.4pt;height:164.25pt;z-index:251658254;visibility:visible;mso-wrap-style:square;mso-width-percent:0;mso-height-percent:0;mso-wrap-distance-left:9pt;mso-wrap-distance-top:3.6pt;mso-wrap-distance-right:9pt;mso-wrap-distance-bottom:3.6pt;mso-position-horizontal:right;mso-position-horizontal-relative:page;mso-position-vertical:absolute;mso-position-vertical-relative:text;mso-width-percent:0;mso-height-percent:0;mso-width-relative:margin;mso-height-relative:margin;v-text-anchor:top" o:gfxdata="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">
+              <v:shape w14:anchorId="1F710A84" id="Text Box 26" o:spid="_x0000_s1095" type="#_x0000_t202" style="position:absolute;margin-left:83.2pt;margin-top:34.9pt;width:134.4pt;height:164.25pt;z-index:251658254;visibility:visible;mso-wrap-style:square;mso-width-percent:0;mso-height-percent:0;mso-wrap-distance-left:9pt;mso-wrap-distance-top:3.6pt;mso-wrap-distance-right:9pt;mso-wrap-distance-bottom:3.6pt;mso-position-horizontal:right;mso-position-horizontal-relative:page;mso-position-vertical:absolute;mso-position-vertical-relative:text;mso-width-percent:0;mso-height-percent:0;mso-width-relative:margin;mso-height-relative:margin;v-text-anchor:top" o:gfxdata="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">
                 <v:textbox>
                   <w:txbxContent>
                     <w:p>
@@ -12419,7 +11886,6 @@
                                 <w:szCs w:val="18"/>
                               </w:rPr>
                             </w:pPr>
-                            <w:proofErr w:type="gramStart"/>
                             <w:r>
                               <w:rPr>
                                 <w:sz w:val="18"/>
@@ -12427,7 +11893,6 @@
                               </w:rPr>
                               <w:t>java.cs414.teamd</w:t>
                             </w:r>
-                            <w:proofErr w:type="gramEnd"/>
                           </w:p>
                         </w:txbxContent>
                       </wps:txbx>
@@ -12451,7 +11916,7 @@
           </mc:Choice>
           <mc:Fallback>
             <w:pict>
-              <v:shape w14:anchorId="54093378" id="Text Box 214" o:spid="_x0000_s1100" type="#_x0000_t202" style="position:absolute;margin-left:0;margin-top:-.85pt;width:105.65pt;height:22.45pt;z-index:251710516;visibility:visible;mso-wrap-style:square;mso-width-percent:0;mso-height-percent:0;mso-wrap-distance-left:9pt;mso-wrap-distance-top:0;mso-wrap-distance-right:9pt;mso-wrap-distance-bottom:0;mso-position-horizontal:left;mso-position-horizontal-relative:page;mso-position-vertical:absolute;mso-position-vertical-relative:text;mso-width-percent:0;mso-height-percent:0;mso-width-relative:margin;mso-height-relative:margin;v-text-anchor:top" o:gfxdata="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" filled="f" stroked="f">
+              <v:shape w14:anchorId="54093378" id="Text Box 214" o:spid="_x0000_s1096" type="#_x0000_t202" style="position:absolute;margin-left:0;margin-top:-.85pt;width:105.65pt;height:22.45pt;z-index:251710516;visibility:visible;mso-wrap-style:square;mso-width-percent:0;mso-height-percent:0;mso-wrap-distance-left:9pt;mso-wrap-distance-top:0;mso-wrap-distance-right:9pt;mso-wrap-distance-bottom:0;mso-position-horizontal:left;mso-position-horizontal-relative:page;mso-position-vertical:absolute;mso-position-vertical-relative:text;mso-width-percent:0;mso-height-percent:0;mso-width-relative:margin;mso-height-relative:margin;v-text-anchor:top" o:gfxdata="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" filled="f" stroked="f">
                 <v:textbox>
                   <w:txbxContent>
                     <w:p>
@@ -12461,7 +11926,6 @@
                           <w:szCs w:val="18"/>
                         </w:rPr>
                       </w:pPr>
-                      <w:proofErr w:type="gramStart"/>
                       <w:r>
                         <w:rPr>
                           <w:sz w:val="18"/>
@@ -12469,7 +11933,6 @@
                         </w:rPr>
                         <w:t>java.cs414.teamd</w:t>
                       </w:r>
-                      <w:proofErr w:type="gramEnd"/>
                     </w:p>
                   </w:txbxContent>
                 </v:textbox>
@@ -12577,7 +12040,7 @@
           </mc:Choice>
           <mc:Fallback>
             <w:pict>
-              <v:shape w14:anchorId="0B790082" id="_x0000_s1101" type="#_x0000_t202" style="position:absolute;margin-left:-43.05pt;margin-top:0;width:350.25pt;height:34.5pt;z-index:251658252;visibility:visible;mso-wrap-style:square;mso-width-percent:0;mso-height-percent:0;mso-wrap-distance-left:9pt;mso-wrap-distance-top:3.6pt;mso-wrap-distance-right:9pt;mso-wrap-distance-bottom:3.6pt;mso-position-horizontal:absolute;mso-position-horizontal-relative:margin;mso-position-vertical:absolute;mso-position-vertical-relative:text;mso-width-percent:0;mso-height-percent:0;mso-width-relative:margin;mso-height-relative:margin;v-text-anchor:top" o:gfxdata="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" filled="f" stroked="f">
+              <v:shape w14:anchorId="0B790082" id="_x0000_s1097" type="#_x0000_t202" style="position:absolute;margin-left:-43.05pt;margin-top:0;width:350.25pt;height:34.5pt;z-index:251658252;visibility:visible;mso-wrap-style:square;mso-width-percent:0;mso-height-percent:0;mso-wrap-distance-left:9pt;mso-wrap-distance-top:3.6pt;mso-wrap-distance-right:9pt;mso-wrap-distance-bottom:3.6pt;mso-position-horizontal:absolute;mso-position-horizontal-relative:margin;mso-position-vertical:absolute;mso-position-vertical-relative:text;mso-width-percent:0;mso-height-percent:0;mso-width-relative:margin;mso-height-relative:margin;v-text-anchor:top" o:gfxdata="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" filled="f" stroked="f">
                 <v:textbox>
                   <w:txbxContent>
                     <w:p>
@@ -12617,6 +12080,7 @@
         <w:rPr>
           <w:noProof/>
         </w:rPr>
+        <w:lastRenderedPageBreak/>
         <mc:AlternateContent>
           <mc:Choice Requires="wps">
             <w:drawing>
@@ -12850,7 +12314,7 @@
           </mc:Choice>
           <mc:Fallback>
             <w:pict>
-              <v:shape w14:anchorId="693519B6" id="_x0000_s1102" type="#_x0000_t202" style="position:absolute;margin-left:0;margin-top:34.85pt;width:244.05pt;height:164.25pt;z-index:251658256;visibility:visible;mso-wrap-style:square;mso-width-percent:0;mso-height-percent:0;mso-wrap-distance-left:9pt;mso-wrap-distance-top:3.6pt;mso-wrap-distance-right:9pt;mso-wrap-distance-bottom:3.6pt;mso-position-horizontal:left;mso-position-horizontal-relative:page;mso-position-vertical:absolute;mso-position-vertical-relative:text;mso-width-percent:0;mso-height-percent:0;mso-width-relative:margin;mso-height-relative:margin;v-text-anchor:top" o:gfxdata="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">
+              <v:shape w14:anchorId="693519B6" id="_x0000_s1098" type="#_x0000_t202" style="position:absolute;margin-left:0;margin-top:34.85pt;width:244.05pt;height:164.25pt;z-index:251658256;visibility:visible;mso-wrap-style:square;mso-width-percent:0;mso-height-percent:0;mso-wrap-distance-left:9pt;mso-wrap-distance-top:3.6pt;mso-wrap-distance-right:9pt;mso-wrap-distance-bottom:3.6pt;mso-position-horizontal:left;mso-position-horizontal-relative:page;mso-position-vertical:absolute;mso-position-vertical-relative:text;mso-width-percent:0;mso-height-percent:0;mso-width-relative:margin;mso-height-relative:margin;v-text-anchor:top" o:gfxdata="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">
                 <v:textbox>
                   <w:txbxContent>
                     <w:p>
@@ -13142,7 +12606,7 @@
           </mc:Choice>
           <mc:Fallback>
             <w:pict>
-              <v:shape w14:anchorId="44F21F27" id="Text Box 35" o:spid="_x0000_s1103" type="#_x0000_t202" style="position:absolute;margin-left:62.6pt;margin-top:34.9pt;width:113.8pt;height:164.25pt;z-index:251658280;visibility:visible;mso-wrap-style:square;mso-width-percent:0;mso-height-percent:0;mso-wrap-distance-left:9pt;mso-wrap-distance-top:3.6pt;mso-wrap-distance-right:9pt;mso-wrap-distance-bottom:3.6pt;mso-position-horizontal:right;mso-position-horizontal-relative:page;mso-position-vertical:absolute;mso-position-vertical-relative:text;mso-width-percent:0;mso-height-percent:0;mso-width-relative:margin;mso-height-relative:margin;v-text-anchor:top" o:gfxdata="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">
+              <v:shape w14:anchorId="44F21F27" id="Text Box 35" o:spid="_x0000_s1099" type="#_x0000_t202" style="position:absolute;margin-left:62.6pt;margin-top:34.9pt;width:113.8pt;height:164.25pt;z-index:251658280;visibility:visible;mso-wrap-style:square;mso-width-percent:0;mso-height-percent:0;mso-wrap-distance-left:9pt;mso-wrap-distance-top:3.6pt;mso-wrap-distance-right:9pt;mso-wrap-distance-bottom:3.6pt;mso-position-horizontal:right;mso-position-horizontal-relative:page;mso-position-vertical:absolute;mso-position-vertical-relative:text;mso-width-percent:0;mso-height-percent:0;mso-width-relative:margin;mso-height-relative:margin;v-text-anchor:top" o:gfxdata="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">
                 <v:textbox>
                   <w:txbxContent>
                     <w:p>
@@ -13257,7 +12721,6 @@
                                 <w:szCs w:val="18"/>
                               </w:rPr>
                             </w:pPr>
-                            <w:proofErr w:type="gramStart"/>
                             <w:r>
                               <w:rPr>
                                 <w:sz w:val="18"/>
@@ -13265,7 +12728,6 @@
                               </w:rPr>
                               <w:t>java.cs414.teamd</w:t>
                             </w:r>
-                            <w:proofErr w:type="gramEnd"/>
                           </w:p>
                         </w:txbxContent>
                       </wps:txbx>
@@ -13289,7 +12751,7 @@
           </mc:Choice>
           <mc:Fallback>
             <w:pict>
-              <v:shape w14:anchorId="1177CE6D" id="Text Box 215" o:spid="_x0000_s1104" type="#_x0000_t202" style="position:absolute;margin-left:0;margin-top:-.85pt;width:105.65pt;height:22.45pt;z-index:251712564;visibility:visible;mso-wrap-style:square;mso-width-percent:0;mso-height-percent:0;mso-wrap-distance-left:9pt;mso-wrap-distance-top:0;mso-wrap-distance-right:9pt;mso-wrap-distance-bottom:0;mso-position-horizontal:left;mso-position-horizontal-relative:page;mso-position-vertical:absolute;mso-position-vertical-relative:text;mso-width-percent:0;mso-height-percent:0;mso-width-relative:margin;mso-height-relative:margin;v-text-anchor:top" o:gfxdata="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" filled="f" stroked="f">
+              <v:shape w14:anchorId="1177CE6D" id="Text Box 215" o:spid="_x0000_s1100" type="#_x0000_t202" style="position:absolute;margin-left:0;margin-top:-.85pt;width:105.65pt;height:22.45pt;z-index:251712564;visibility:visible;mso-wrap-style:square;mso-width-percent:0;mso-height-percent:0;mso-wrap-distance-left:9pt;mso-wrap-distance-top:0;mso-wrap-distance-right:9pt;mso-wrap-distance-bottom:0;mso-position-horizontal:left;mso-position-horizontal-relative:page;mso-position-vertical:absolute;mso-position-vertical-relative:text;mso-width-percent:0;mso-height-percent:0;mso-width-relative:margin;mso-height-relative:margin;v-text-anchor:top" o:gfxdata="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" filled="f" stroked="f">
                 <v:textbox>
                   <w:txbxContent>
                     <w:p>
@@ -13299,7 +12761,6 @@
                           <w:szCs w:val="18"/>
                         </w:rPr>
                       </w:pPr>
-                      <w:proofErr w:type="gramStart"/>
                       <w:r>
                         <w:rPr>
                           <w:sz w:val="18"/>
@@ -13307,7 +12768,6 @@
                         </w:rPr>
                         <w:t>java.cs414.teamd</w:t>
                       </w:r>
-                      <w:proofErr w:type="gramEnd"/>
                     </w:p>
                   </w:txbxContent>
                 </v:textbox>
@@ -13415,7 +12875,7 @@
           </mc:Choice>
           <mc:Fallback>
             <w:pict>
-              <v:shape w14:anchorId="24754C5E" id="_x0000_s1105" type="#_x0000_t202" style="position:absolute;margin-left:-42.3pt;margin-top:0;width:350.25pt;height:34.5pt;z-index:251658255;visibility:visible;mso-wrap-style:square;mso-width-percent:0;mso-height-percent:0;mso-wrap-distance-left:9pt;mso-wrap-distance-top:3.6pt;mso-wrap-distance-right:9pt;mso-wrap-distance-bottom:3.6pt;mso-position-horizontal:absolute;mso-position-horizontal-relative:margin;mso-position-vertical:absolute;mso-position-vertical-relative:text;mso-width-percent:0;mso-height-percent:0;mso-width-relative:margin;mso-height-relative:margin;v-text-anchor:top" o:gfxdata="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" filled="f" stroked="f">
+              <v:shape w14:anchorId="24754C5E" id="_x0000_s1101" type="#_x0000_t202" style="position:absolute;margin-left:-42.3pt;margin-top:0;width:350.25pt;height:34.5pt;z-index:251658255;visibility:visible;mso-wrap-style:square;mso-width-percent:0;mso-height-percent:0;mso-wrap-distance-left:9pt;mso-wrap-distance-top:3.6pt;mso-wrap-distance-right:9pt;mso-wrap-distance-bottom:3.6pt;mso-position-horizontal:absolute;mso-position-horizontal-relative:margin;mso-position-vertical:absolute;mso-position-vertical-relative:text;mso-width-percent:0;mso-height-percent:0;mso-width-relative:margin;mso-height-relative:margin;v-text-anchor:top" o:gfxdata="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" filled="f" stroked="f">
                 <v:textbox>
                   <w:txbxContent>
                     <w:p>
@@ -13457,6 +12917,7 @@
         <w:rPr>
           <w:noProof/>
         </w:rPr>
+        <w:lastRenderedPageBreak/>
         <mc:AlternateContent>
           <mc:Choice Requires="wps">
             <w:drawing>
@@ -13513,7 +12974,6 @@
                                 <w:szCs w:val="18"/>
                               </w:rPr>
                             </w:pPr>
-                            <w:proofErr w:type="gramStart"/>
                             <w:r>
                               <w:rPr>
                                 <w:sz w:val="18"/>
@@ -13521,7 +12981,6 @@
                               </w:rPr>
                               <w:t>java.cs414.teamd</w:t>
                             </w:r>
-                            <w:proofErr w:type="gramEnd"/>
                           </w:p>
                         </w:txbxContent>
                       </wps:txbx>
@@ -13545,7 +13004,7 @@
           </mc:Choice>
           <mc:Fallback>
             <w:pict>
-              <v:shape w14:anchorId="36CFDED0" id="Text Box 216" o:spid="_x0000_s1106" type="#_x0000_t202" style="position:absolute;margin-left:0;margin-top:-.85pt;width:105.65pt;height:22.45pt;z-index:251714612;visibility:visible;mso-wrap-style:square;mso-width-percent:0;mso-height-percent:0;mso-wrap-distance-left:9pt;mso-wrap-distance-top:0;mso-wrap-distance-right:9pt;mso-wrap-distance-bottom:0;mso-position-horizontal:left;mso-position-horizontal-relative:page;mso-position-vertical:absolute;mso-position-vertical-relative:text;mso-width-percent:0;mso-height-percent:0;mso-width-relative:margin;mso-height-relative:margin;v-text-anchor:top" o:gfxdata="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" filled="f" stroked="f">
+              <v:shape w14:anchorId="36CFDED0" id="Text Box 216" o:spid="_x0000_s1102" type="#_x0000_t202" style="position:absolute;margin-left:0;margin-top:-.85pt;width:105.65pt;height:22.45pt;z-index:251714612;visibility:visible;mso-wrap-style:square;mso-width-percent:0;mso-height-percent:0;mso-wrap-distance-left:9pt;mso-wrap-distance-top:0;mso-wrap-distance-right:9pt;mso-wrap-distance-bottom:0;mso-position-horizontal:left;mso-position-horizontal-relative:page;mso-position-vertical:absolute;mso-position-vertical-relative:text;mso-width-percent:0;mso-height-percent:0;mso-width-relative:margin;mso-height-relative:margin;v-text-anchor:top" o:gfxdata="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" filled="f" stroked="f">
                 <v:textbox>
                   <w:txbxContent>
                     <w:p>
@@ -13555,7 +13014,6 @@
                           <w:szCs w:val="18"/>
                         </w:rPr>
                       </w:pPr>
-                      <w:proofErr w:type="gramStart"/>
                       <w:r>
                         <w:rPr>
                           <w:sz w:val="18"/>
@@ -13563,7 +13021,6 @@
                         </w:rPr>
                         <w:t>java.cs414.teamd</w:t>
                       </w:r>
-                      <w:proofErr w:type="gramEnd"/>
                     </w:p>
                   </w:txbxContent>
                 </v:textbox>
@@ -13686,7 +13143,7 @@
           </mc:Choice>
           <mc:Fallback>
             <w:pict>
-              <v:shape w14:anchorId="7DA60CFA" id="Text Box 193" o:spid="_x0000_s1107" type="#_x0000_t202" style="position:absolute;margin-left:175.5pt;margin-top:34.85pt;width:183pt;height:164.25pt;z-index:251658281;visibility:visible;mso-wrap-style:square;mso-width-percent:0;mso-height-percent:0;mso-wrap-distance-left:9pt;mso-wrap-distance-top:3.6pt;mso-wrap-distance-right:9pt;mso-wrap-distance-bottom:3.6pt;mso-position-horizontal:absolute;mso-position-horizontal-relative:page;mso-position-vertical:absolute;mso-position-vertical-relative:text;mso-width-percent:0;mso-height-percent:0;mso-width-relative:margin;mso-height-relative:margin;v-text-anchor:top" o:gfxdata="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">
+              <v:shape w14:anchorId="7DA60CFA" id="Text Box 193" o:spid="_x0000_s1103" type="#_x0000_t202" style="position:absolute;margin-left:175.5pt;margin-top:34.85pt;width:183pt;height:164.25pt;z-index:251658281;visibility:visible;mso-wrap-style:square;mso-width-percent:0;mso-height-percent:0;mso-wrap-distance-left:9pt;mso-wrap-distance-top:3.6pt;mso-wrap-distance-right:9pt;mso-wrap-distance-bottom:3.6pt;mso-position-horizontal:absolute;mso-position-horizontal-relative:page;mso-position-vertical:absolute;mso-position-vertical-relative:text;mso-width-percent:0;mso-height-percent:0;mso-width-relative:margin;mso-height-relative:margin;v-text-anchor:top" o:gfxdata="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">
                 <v:textbox>
                   <w:txbxContent>
                     <w:p>
@@ -13907,7 +13364,7 @@
           </mc:Choice>
           <mc:Fallback>
             <w:pict>
-              <v:shape w14:anchorId="7132EC46" id="_x0000_s1108" type="#_x0000_t202" style="position:absolute;margin-left:0;margin-top:34.75pt;width:183pt;height:164.25pt;z-index:251658251;visibility:visible;mso-wrap-style:square;mso-width-percent:0;mso-height-percent:0;mso-wrap-distance-left:9pt;mso-wrap-distance-top:3.6pt;mso-wrap-distance-right:9pt;mso-wrap-distance-bottom:3.6pt;mso-position-horizontal:left;mso-position-horizontal-relative:page;mso-position-vertical:absolute;mso-position-vertical-relative:text;mso-width-percent:0;mso-height-percent:0;mso-width-relative:margin;mso-height-relative:margin;v-text-anchor:top" o:gfxdata="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">
+              <v:shape w14:anchorId="7132EC46" id="_x0000_s1104" type="#_x0000_t202" style="position:absolute;margin-left:0;margin-top:34.75pt;width:183pt;height:164.25pt;z-index:251658251;visibility:visible;mso-wrap-style:square;mso-width-percent:0;mso-height-percent:0;mso-wrap-distance-left:9pt;mso-wrap-distance-top:3.6pt;mso-wrap-distance-right:9pt;mso-wrap-distance-bottom:3.6pt;mso-position-horizontal:left;mso-position-horizontal-relative:page;mso-position-vertical:absolute;mso-position-vertical-relative:text;mso-width-percent:0;mso-height-percent:0;mso-width-relative:margin;mso-height-relative:margin;v-text-anchor:top" o:gfxdata="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">
                 <v:textbox>
                   <w:txbxContent>
                     <w:p>
@@ -14113,7 +13570,7 @@
           </mc:Choice>
           <mc:Fallback>
             <w:pict>
-              <v:shape w14:anchorId="78A7394F" id="_x0000_s1109" type="#_x0000_t202" style="position:absolute;margin-left:299.05pt;margin-top:0;width:350.25pt;height:34.5pt;z-index:251658250;visibility:visible;mso-wrap-style:square;mso-width-percent:0;mso-height-percent:0;mso-wrap-distance-left:9pt;mso-wrap-distance-top:3.6pt;mso-wrap-distance-right:9pt;mso-wrap-distance-bottom:3.6pt;mso-position-horizontal:right;mso-position-horizontal-relative:margin;mso-position-vertical:absolute;mso-position-vertical-relative:text;mso-width-percent:0;mso-height-percent:0;mso-width-relative:margin;mso-height-relative:margin;v-text-anchor:top" o:gfxdata="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" filled="f" stroked="f">
+              <v:shape w14:anchorId="78A7394F" id="_x0000_s1105" type="#_x0000_t202" style="position:absolute;margin-left:299.05pt;margin-top:0;width:350.25pt;height:34.5pt;z-index:251658250;visibility:visible;mso-wrap-style:square;mso-width-percent:0;mso-height-percent:0;mso-wrap-distance-left:9pt;mso-wrap-distance-top:3.6pt;mso-wrap-distance-right:9pt;mso-wrap-distance-bottom:3.6pt;mso-position-horizontal:right;mso-position-horizontal-relative:margin;mso-position-vertical:absolute;mso-position-vertical-relative:text;mso-width-percent:0;mso-height-percent:0;mso-width-relative:margin;mso-height-relative:margin;v-text-anchor:top" o:gfxdata="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" filled="f" stroked="f">
                 <v:textbox>
                   <w:txbxContent>
                     <w:p>
@@ -14155,6 +13612,7 @@
         <w:rPr>
           <w:noProof/>
         </w:rPr>
+        <w:lastRenderedPageBreak/>
         <mc:AlternateContent>
           <mc:Choice Requires="wps">
             <w:drawing>
@@ -14211,7 +13669,6 @@
                                 <w:szCs w:val="18"/>
                               </w:rPr>
                             </w:pPr>
-                            <w:proofErr w:type="gramStart"/>
                             <w:r>
                               <w:rPr>
                                 <w:sz w:val="18"/>
@@ -14219,7 +13676,6 @@
                               </w:rPr>
                               <w:t>java.cs414.teamd</w:t>
                             </w:r>
-                            <w:proofErr w:type="gramEnd"/>
                           </w:p>
                         </w:txbxContent>
                       </wps:txbx>
@@ -14243,7 +13699,7 @@
           </mc:Choice>
           <mc:Fallback>
             <w:pict>
-              <v:shape w14:anchorId="0AB6D334" id="Text Box 217" o:spid="_x0000_s1110" type="#_x0000_t202" style="position:absolute;margin-left:0;margin-top:-.85pt;width:105.65pt;height:22.45pt;z-index:251716660;visibility:visible;mso-wrap-style:square;mso-width-percent:0;mso-height-percent:0;mso-wrap-distance-left:9pt;mso-wrap-distance-top:0;mso-wrap-distance-right:9pt;mso-wrap-distance-bottom:0;mso-position-horizontal:left;mso-position-horizontal-relative:page;mso-position-vertical:absolute;mso-position-vertical-relative:text;mso-width-percent:0;mso-height-percent:0;mso-width-relative:margin;mso-height-relative:margin;v-text-anchor:top" o:gfxdata="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" filled="f" stroked="f">
+              <v:shape w14:anchorId="0AB6D334" id="Text Box 217" o:spid="_x0000_s1106" type="#_x0000_t202" style="position:absolute;margin-left:0;margin-top:-.85pt;width:105.65pt;height:22.45pt;z-index:251716660;visibility:visible;mso-wrap-style:square;mso-width-percent:0;mso-height-percent:0;mso-wrap-distance-left:9pt;mso-wrap-distance-top:0;mso-wrap-distance-right:9pt;mso-wrap-distance-bottom:0;mso-position-horizontal:left;mso-position-horizontal-relative:page;mso-position-vertical:absolute;mso-position-vertical-relative:text;mso-width-percent:0;mso-height-percent:0;mso-width-relative:margin;mso-height-relative:margin;v-text-anchor:top" o:gfxdata="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" filled="f" stroked="f">
                 <v:textbox>
                   <w:txbxContent>
                     <w:p>
@@ -14253,7 +13709,6 @@
                           <w:szCs w:val="18"/>
                         </w:rPr>
                       </w:pPr>
-                      <w:proofErr w:type="gramStart"/>
                       <w:r>
                         <w:rPr>
                           <w:sz w:val="18"/>
@@ -14261,7 +13716,6 @@
                         </w:rPr>
                         <w:t>java.cs414.teamd</w:t>
                       </w:r>
-                      <w:proofErr w:type="gramEnd"/>
                     </w:p>
                   </w:txbxContent>
                 </v:textbox>
@@ -14384,7 +13838,7 @@
           </mc:Choice>
           <mc:Fallback>
             <w:pict>
-              <v:shape w14:anchorId="1558D615" id="Text Box 194" o:spid="_x0000_s1111" type="#_x0000_t202" style="position:absolute;margin-left:175.5pt;margin-top:34.85pt;width:183pt;height:164.25pt;z-index:251658282;visibility:visible;mso-wrap-style:square;mso-width-percent:0;mso-height-percent:0;mso-wrap-distance-left:9pt;mso-wrap-distance-top:3.6pt;mso-wrap-distance-right:9pt;mso-wrap-distance-bottom:3.6pt;mso-position-horizontal:absolute;mso-position-horizontal-relative:page;mso-position-vertical:absolute;mso-position-vertical-relative:text;mso-width-percent:0;mso-height-percent:0;mso-width-relative:margin;mso-height-relative:margin;v-text-anchor:top" o:gfxdata="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">
+              <v:shape w14:anchorId="1558D615" id="Text Box 194" o:spid="_x0000_s1107" type="#_x0000_t202" style="position:absolute;margin-left:175.5pt;margin-top:34.85pt;width:183pt;height:164.25pt;z-index:251658282;visibility:visible;mso-wrap-style:square;mso-width-percent:0;mso-height-percent:0;mso-wrap-distance-left:9pt;mso-wrap-distance-top:3.6pt;mso-wrap-distance-right:9pt;mso-wrap-distance-bottom:3.6pt;mso-position-horizontal:absolute;mso-position-horizontal-relative:page;mso-position-vertical:absolute;mso-position-vertical-relative:text;mso-width-percent:0;mso-height-percent:0;mso-width-relative:margin;mso-height-relative:margin;v-text-anchor:top" o:gfxdata="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">
                 <v:textbox>
                   <w:txbxContent>
                     <w:p>
@@ -14587,7 +14041,7 @@
           </mc:Choice>
           <mc:Fallback>
             <w:pict>
-              <v:shape w14:anchorId="31CFC8F9" id="_x0000_s1112" type="#_x0000_t202" style="position:absolute;margin-left:0;margin-top:34.75pt;width:183pt;height:164.25pt;z-index:251658249;visibility:visible;mso-wrap-style:square;mso-width-percent:0;mso-height-percent:0;mso-wrap-distance-left:9pt;mso-wrap-distance-top:3.6pt;mso-wrap-distance-right:9pt;mso-wrap-distance-bottom:3.6pt;mso-position-horizontal:left;mso-position-horizontal-relative:page;mso-position-vertical:absolute;mso-position-vertical-relative:text;mso-width-percent:0;mso-height-percent:0;mso-width-relative:margin;mso-height-relative:margin;v-text-anchor:top" o:gfxdata="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">
+              <v:shape w14:anchorId="31CFC8F9" id="_x0000_s1108" type="#_x0000_t202" style="position:absolute;margin-left:0;margin-top:34.75pt;width:183pt;height:164.25pt;z-index:251658249;visibility:visible;mso-wrap-style:square;mso-width-percent:0;mso-height-percent:0;mso-wrap-distance-left:9pt;mso-wrap-distance-top:3.6pt;mso-wrap-distance-right:9pt;mso-wrap-distance-bottom:3.6pt;mso-position-horizontal:left;mso-position-horizontal-relative:page;mso-position-vertical:absolute;mso-position-vertical-relative:text;mso-width-percent:0;mso-height-percent:0;mso-width-relative:margin;mso-height-relative:margin;v-text-anchor:top" o:gfxdata="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">
                 <v:textbox>
                   <w:txbxContent>
                     <w:p>
@@ -14775,7 +14229,7 @@
           </mc:Choice>
           <mc:Fallback>
             <w:pict>
-              <v:shape w14:anchorId="2A2B55D8" id="_x0000_s1113" type="#_x0000_t202" style="position:absolute;margin-left:299.05pt;margin-top:0;width:350.25pt;height:34.5pt;z-index:251658248;visibility:visible;mso-wrap-style:square;mso-width-percent:0;mso-height-percent:0;mso-wrap-distance-left:9pt;mso-wrap-distance-top:3.6pt;mso-wrap-distance-right:9pt;mso-wrap-distance-bottom:3.6pt;mso-position-horizontal:right;mso-position-horizontal-relative:margin;mso-position-vertical:absolute;mso-position-vertical-relative:text;mso-width-percent:0;mso-height-percent:0;mso-width-relative:margin;mso-height-relative:margin;v-text-anchor:top" o:gfxdata="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" filled="f" stroked="f">
+              <v:shape w14:anchorId="2A2B55D8" id="_x0000_s1109" type="#_x0000_t202" style="position:absolute;margin-left:299.05pt;margin-top:0;width:350.25pt;height:34.5pt;z-index:251658248;visibility:visible;mso-wrap-style:square;mso-width-percent:0;mso-height-percent:0;mso-wrap-distance-left:9pt;mso-wrap-distance-top:3.6pt;mso-wrap-distance-right:9pt;mso-wrap-distance-bottom:3.6pt;mso-position-horizontal:right;mso-position-horizontal-relative:margin;mso-position-vertical:absolute;mso-position-vertical-relative:text;mso-width-percent:0;mso-height-percent:0;mso-width-relative:margin;mso-height-relative:margin;v-text-anchor:top" o:gfxdata="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" filled="f" stroked="f">
                 <v:textbox>
                   <w:txbxContent>
                     <w:p>
@@ -14814,6 +14268,7 @@
         <w:rPr>
           <w:noProof/>
         </w:rPr>
+        <w:lastRenderedPageBreak/>
         <mc:AlternateContent>
           <mc:Choice Requires="wps">
             <w:drawing>
@@ -14962,7 +14417,7 @@
           </mc:Choice>
           <mc:Fallback>
             <w:pict>
-              <v:shape w14:anchorId="52253289" id="_x0000_s1114" type="#_x0000_t202" style="position:absolute;margin-left:0;margin-top:34.75pt;width:229.05pt;height:164.25pt;z-index:251658247;visibility:visible;mso-wrap-style:square;mso-width-percent:0;mso-height-percent:0;mso-wrap-distance-left:9pt;mso-wrap-distance-top:3.6pt;mso-wrap-distance-right:9pt;mso-wrap-distance-bottom:3.6pt;mso-position-horizontal:left;mso-position-horizontal-relative:page;mso-position-vertical:absolute;mso-position-vertical-relative:text;mso-width-percent:0;mso-height-percent:0;mso-width-relative:margin;mso-height-relative:margin;v-text-anchor:top" o:gfxdata="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">
+              <v:shape w14:anchorId="52253289" id="_x0000_s1110" type="#_x0000_t202" style="position:absolute;margin-left:0;margin-top:34.75pt;width:229.05pt;height:164.25pt;z-index:251658247;visibility:visible;mso-wrap-style:square;mso-width-percent:0;mso-height-percent:0;mso-wrap-distance-left:9pt;mso-wrap-distance-top:3.6pt;mso-wrap-distance-right:9pt;mso-wrap-distance-bottom:3.6pt;mso-position-horizontal:left;mso-position-horizontal-relative:page;mso-position-vertical:absolute;mso-position-vertical-relative:text;mso-width-percent:0;mso-height-percent:0;mso-width-relative:margin;mso-height-relative:margin;v-text-anchor:top" o:gfxdata="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">
                 <v:textbox>
                   <w:txbxContent>
                     <w:p>
@@ -15169,7 +14624,7 @@
           </mc:Choice>
           <mc:Fallback>
             <w:pict>
-              <v:shape w14:anchorId="4652D41A" id="Text Box 196" o:spid="_x0000_s1115" type="#_x0000_t202" style="position:absolute;margin-left:78.45pt;margin-top:34.85pt;width:129.65pt;height:164.25pt;z-index:251658284;visibility:visible;mso-wrap-style:square;mso-width-percent:0;mso-height-percent:0;mso-wrap-distance-left:9pt;mso-wrap-distance-top:3.6pt;mso-wrap-distance-right:9pt;mso-wrap-distance-bottom:3.6pt;mso-position-horizontal:right;mso-position-horizontal-relative:page;mso-position-vertical:absolute;mso-position-vertical-relative:text;mso-width-percent:0;mso-height-percent:0;mso-width-relative:margin;mso-height-relative:margin;v-text-anchor:top" o:gfxdata="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">
+              <v:shape w14:anchorId="4652D41A" id="Text Box 196" o:spid="_x0000_s1111" type="#_x0000_t202" style="position:absolute;margin-left:78.45pt;margin-top:34.85pt;width:129.65pt;height:164.25pt;z-index:251658284;visibility:visible;mso-wrap-style:square;mso-width-percent:0;mso-height-percent:0;mso-wrap-distance-left:9pt;mso-wrap-distance-top:3.6pt;mso-wrap-distance-right:9pt;mso-wrap-distance-bottom:3.6pt;mso-position-horizontal:right;mso-position-horizontal-relative:page;mso-position-vertical:absolute;mso-position-vertical-relative:text;mso-width-percent:0;mso-height-percent:0;mso-width-relative:margin;mso-height-relative:margin;v-text-anchor:top" o:gfxdata="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">
                 <v:textbox>
                   <w:txbxContent>
                     <w:p>
@@ -15284,7 +14739,6 @@
                                 <w:szCs w:val="18"/>
                               </w:rPr>
                             </w:pPr>
-                            <w:proofErr w:type="gramStart"/>
                             <w:r>
                               <w:rPr>
                                 <w:sz w:val="18"/>
@@ -15292,7 +14746,6 @@
                               </w:rPr>
                               <w:t>java.cs414.teamd</w:t>
                             </w:r>
-                            <w:proofErr w:type="gramEnd"/>
                           </w:p>
                         </w:txbxContent>
                       </wps:txbx>
@@ -15316,7 +14769,7 @@
           </mc:Choice>
           <mc:Fallback>
             <w:pict>
-              <v:shape w14:anchorId="06AB490F" id="Text Box 218" o:spid="_x0000_s1116" type="#_x0000_t202" style="position:absolute;margin-left:0;margin-top:-.85pt;width:105.65pt;height:22.45pt;z-index:251718708;visibility:visible;mso-wrap-style:square;mso-width-percent:0;mso-height-percent:0;mso-wrap-distance-left:9pt;mso-wrap-distance-top:0;mso-wrap-distance-right:9pt;mso-wrap-distance-bottom:0;mso-position-horizontal:left;mso-position-horizontal-relative:page;mso-position-vertical:absolute;mso-position-vertical-relative:text;mso-width-percent:0;mso-height-percent:0;mso-width-relative:margin;mso-height-relative:margin;v-text-anchor:top" o:gfxdata="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" filled="f" stroked="f">
+              <v:shape w14:anchorId="06AB490F" id="Text Box 218" o:spid="_x0000_s1112" type="#_x0000_t202" style="position:absolute;margin-left:0;margin-top:-.85pt;width:105.65pt;height:22.45pt;z-index:251718708;visibility:visible;mso-wrap-style:square;mso-width-percent:0;mso-height-percent:0;mso-wrap-distance-left:9pt;mso-wrap-distance-top:0;mso-wrap-distance-right:9pt;mso-wrap-distance-bottom:0;mso-position-horizontal:left;mso-position-horizontal-relative:page;mso-position-vertical:absolute;mso-position-vertical-relative:text;mso-width-percent:0;mso-height-percent:0;mso-width-relative:margin;mso-height-relative:margin;v-text-anchor:top" o:gfxdata="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" filled="f" stroked="f">
                 <v:textbox>
                   <w:txbxContent>
                     <w:p>
@@ -15326,7 +14779,6 @@
                           <w:szCs w:val="18"/>
                         </w:rPr>
                       </w:pPr>
-                      <w:proofErr w:type="gramStart"/>
                       <w:r>
                         <w:rPr>
                           <w:sz w:val="18"/>
@@ -15334,7 +14786,6 @@
                         </w:rPr>
                         <w:t>java.cs414.teamd</w:t>
                       </w:r>
-                      <w:proofErr w:type="gramEnd"/>
                     </w:p>
                   </w:txbxContent>
                 </v:textbox>
@@ -15442,7 +14893,7 @@
           </mc:Choice>
           <mc:Fallback>
             <w:pict>
-              <v:shape w14:anchorId="2FE7F8E7" id="_x0000_s1117" type="#_x0000_t202" style="position:absolute;margin-left:299.05pt;margin-top:0;width:350.25pt;height:34.5pt;z-index:251658246;visibility:visible;mso-wrap-style:square;mso-width-percent:0;mso-height-percent:0;mso-wrap-distance-left:9pt;mso-wrap-distance-top:3.6pt;mso-wrap-distance-right:9pt;mso-wrap-distance-bottom:3.6pt;mso-position-horizontal:right;mso-position-horizontal-relative:margin;mso-position-vertical:absolute;mso-position-vertical-relative:text;mso-width-percent:0;mso-height-percent:0;mso-width-relative:margin;mso-height-relative:margin;v-text-anchor:top" o:gfxdata="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" filled="f" stroked="f">
+              <v:shape w14:anchorId="2FE7F8E7" id="_x0000_s1113" type="#_x0000_t202" style="position:absolute;margin-left:299.05pt;margin-top:0;width:350.25pt;height:34.5pt;z-index:251658246;visibility:visible;mso-wrap-style:square;mso-width-percent:0;mso-height-percent:0;mso-wrap-distance-left:9pt;mso-wrap-distance-top:3.6pt;mso-wrap-distance-right:9pt;mso-wrap-distance-bottom:3.6pt;mso-position-horizontal:right;mso-position-horizontal-relative:margin;mso-position-vertical:absolute;mso-position-vertical-relative:text;mso-width-percent:0;mso-height-percent:0;mso-width-relative:margin;mso-height-relative:margin;v-text-anchor:top" o:gfxdata="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" filled="f" stroked="f">
                 <v:textbox>
                   <w:txbxContent>
                     <w:p>
@@ -15484,6 +14935,7 @@
         <w:rPr>
           <w:noProof/>
         </w:rPr>
+        <w:lastRenderedPageBreak/>
         <mc:AlternateContent>
           <mc:Choice Requires="wps">
             <w:drawing>
@@ -15863,7 +15315,7 @@
           </mc:Choice>
           <mc:Fallback>
             <w:pict>
-              <v:shape w14:anchorId="220D39C4" id="_x0000_s1118" type="#_x0000_t202" style="position:absolute;margin-left:0;margin-top:34.75pt;width:276.75pt;height:164.25pt;z-index:251658245;visibility:visible;mso-wrap-style:square;mso-width-percent:0;mso-height-percent:0;mso-wrap-distance-left:9pt;mso-wrap-distance-top:3.6pt;mso-wrap-distance-right:9pt;mso-wrap-distance-bottom:3.6pt;mso-position-horizontal:left;mso-position-horizontal-relative:page;mso-position-vertical:absolute;mso-position-vertical-relative:text;mso-width-percent:0;mso-height-percent:0;mso-width-relative:margin;mso-height-relative:margin;v-text-anchor:top" o:gfxdata="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">
+              <v:shape w14:anchorId="220D39C4" id="_x0000_s1114" type="#_x0000_t202" style="position:absolute;margin-left:0;margin-top:34.75pt;width:276.75pt;height:164.25pt;z-index:251658245;visibility:visible;mso-wrap-style:square;mso-width-percent:0;mso-height-percent:0;mso-wrap-distance-left:9pt;mso-wrap-distance-top:3.6pt;mso-wrap-distance-right:9pt;mso-wrap-distance-bottom:3.6pt;mso-position-horizontal:left;mso-position-horizontal-relative:page;mso-position-vertical:absolute;mso-position-vertical-relative:text;mso-width-percent:0;mso-height-percent:0;mso-width-relative:margin;mso-height-relative:margin;v-text-anchor:top" o:gfxdata="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">
                 <v:textbox>
                   <w:txbxContent>
                     <w:p>
@@ -16301,7 +15753,7 @@
           </mc:Choice>
           <mc:Fallback>
             <w:pict>
-              <v:shape w14:anchorId="249286D7" id="Text Box 195" o:spid="_x0000_s1119" type="#_x0000_t202" style="position:absolute;margin-left:30.8pt;margin-top:34.9pt;width:82pt;height:164.25pt;z-index:251658283;visibility:visible;mso-wrap-style:square;mso-width-percent:0;mso-height-percent:0;mso-wrap-distance-left:9pt;mso-wrap-distance-top:3.6pt;mso-wrap-distance-right:9pt;mso-wrap-distance-bottom:3.6pt;mso-position-horizontal:right;mso-position-horizontal-relative:page;mso-position-vertical:absolute;mso-position-vertical-relative:text;mso-width-percent:0;mso-height-percent:0;mso-width-relative:margin;mso-height-relative:margin;v-text-anchor:top" o:gfxdata="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">
+              <v:shape w14:anchorId="249286D7" id="Text Box 195" o:spid="_x0000_s1115" type="#_x0000_t202" style="position:absolute;margin-left:30.8pt;margin-top:34.9pt;width:82pt;height:164.25pt;z-index:251658283;visibility:visible;mso-wrap-style:square;mso-width-percent:0;mso-height-percent:0;mso-wrap-distance-left:9pt;mso-wrap-distance-top:3.6pt;mso-wrap-distance-right:9pt;mso-wrap-distance-bottom:3.6pt;mso-position-horizontal:right;mso-position-horizontal-relative:page;mso-position-vertical:absolute;mso-position-vertical-relative:text;mso-width-percent:0;mso-height-percent:0;mso-width-relative:margin;mso-height-relative:margin;v-text-anchor:top" o:gfxdata="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">
                 <v:textbox>
                   <w:txbxContent>
                     <w:p>
@@ -16416,7 +15868,6 @@
                                 <w:szCs w:val="18"/>
                               </w:rPr>
                             </w:pPr>
-                            <w:proofErr w:type="gramStart"/>
                             <w:r>
                               <w:rPr>
                                 <w:sz w:val="18"/>
@@ -16424,7 +15875,6 @@
                               </w:rPr>
                               <w:t>java.cs414.teamd</w:t>
                             </w:r>
-                            <w:proofErr w:type="gramEnd"/>
                           </w:p>
                         </w:txbxContent>
                       </wps:txbx>
@@ -16448,7 +15898,7 @@
           </mc:Choice>
           <mc:Fallback>
             <w:pict>
-              <v:shape w14:anchorId="1870032E" id="Text Box 219" o:spid="_x0000_s1120" type="#_x0000_t202" style="position:absolute;margin-left:0;margin-top:-.85pt;width:105.65pt;height:22.45pt;z-index:251720756;visibility:visible;mso-wrap-style:square;mso-width-percent:0;mso-height-percent:0;mso-wrap-distance-left:9pt;mso-wrap-distance-top:0;mso-wrap-distance-right:9pt;mso-wrap-distance-bottom:0;mso-position-horizontal:left;mso-position-horizontal-relative:page;mso-position-vertical:absolute;mso-position-vertical-relative:text;mso-width-percent:0;mso-height-percent:0;mso-width-relative:margin;mso-height-relative:margin;v-text-anchor:top" o:gfxdata="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" filled="f" stroked="f">
+              <v:shape w14:anchorId="1870032E" id="Text Box 219" o:spid="_x0000_s1116" type="#_x0000_t202" style="position:absolute;margin-left:0;margin-top:-.85pt;width:105.65pt;height:22.45pt;z-index:251720756;visibility:visible;mso-wrap-style:square;mso-width-percent:0;mso-height-percent:0;mso-wrap-distance-left:9pt;mso-wrap-distance-top:0;mso-wrap-distance-right:9pt;mso-wrap-distance-bottom:0;mso-position-horizontal:left;mso-position-horizontal-relative:page;mso-position-vertical:absolute;mso-position-vertical-relative:text;mso-width-percent:0;mso-height-percent:0;mso-width-relative:margin;mso-height-relative:margin;v-text-anchor:top" o:gfxdata="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" filled="f" stroked="f">
                 <v:textbox>
                   <w:txbxContent>
                     <w:p>
@@ -16458,7 +15908,6 @@
                           <w:szCs w:val="18"/>
                         </w:rPr>
                       </w:pPr>
-                      <w:proofErr w:type="gramStart"/>
                       <w:r>
                         <w:rPr>
                           <w:sz w:val="18"/>
@@ -16466,7 +15915,6 @@
                         </w:rPr>
                         <w:t>java.cs414.teamd</w:t>
                       </w:r>
-                      <w:proofErr w:type="gramEnd"/>
                     </w:p>
                   </w:txbxContent>
                 </v:textbox>
@@ -16574,7 +16022,7 @@
           </mc:Choice>
           <mc:Fallback>
             <w:pict>
-              <v:shape w14:anchorId="4038D3E0" id="_x0000_s1121" type="#_x0000_t202" style="position:absolute;margin-left:299.05pt;margin-top:0;width:350.25pt;height:34.5pt;z-index:251658244;visibility:visible;mso-wrap-style:square;mso-width-percent:0;mso-height-percent:0;mso-wrap-distance-left:9pt;mso-wrap-distance-top:3.6pt;mso-wrap-distance-right:9pt;mso-wrap-distance-bottom:3.6pt;mso-position-horizontal:right;mso-position-horizontal-relative:margin;mso-position-vertical:absolute;mso-position-vertical-relative:text;mso-width-percent:0;mso-height-percent:0;mso-width-relative:margin;mso-height-relative:margin;v-text-anchor:top" o:gfxdata="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" filled="f" stroked="f">
+              <v:shape w14:anchorId="4038D3E0" id="_x0000_s1117" type="#_x0000_t202" style="position:absolute;margin-left:299.05pt;margin-top:0;width:350.25pt;height:34.5pt;z-index:251658244;visibility:visible;mso-wrap-style:square;mso-width-percent:0;mso-height-percent:0;mso-wrap-distance-left:9pt;mso-wrap-distance-top:3.6pt;mso-wrap-distance-right:9pt;mso-wrap-distance-bottom:3.6pt;mso-position-horizontal:right;mso-position-horizontal-relative:margin;mso-position-vertical:absolute;mso-position-vertical-relative:text;mso-width-percent:0;mso-height-percent:0;mso-width-relative:margin;mso-height-relative:margin;v-text-anchor:top" o:gfxdata="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" filled="f" stroked="f">
                 <v:textbox>
                   <w:txbxContent>
                     <w:p>
@@ -16613,6 +16061,7 @@
         <w:rPr>
           <w:noProof/>
         </w:rPr>
+        <w:lastRenderedPageBreak/>
         <mc:AlternateContent>
           <mc:Choice Requires="wps">
             <w:drawing>
@@ -16669,7 +16118,6 @@
                                 <w:szCs w:val="18"/>
                               </w:rPr>
                             </w:pPr>
-                            <w:proofErr w:type="gramStart"/>
                             <w:r>
                               <w:rPr>
                                 <w:sz w:val="18"/>
@@ -16677,7 +16125,6 @@
                               </w:rPr>
                               <w:t>java.cs414.teamd</w:t>
                             </w:r>
-                            <w:proofErr w:type="gramEnd"/>
                           </w:p>
                         </w:txbxContent>
                       </wps:txbx>
@@ -16701,7 +16148,7 @@
           </mc:Choice>
           <mc:Fallback>
             <w:pict>
-              <v:shape w14:anchorId="244F1F53" id="Text Box 220" o:spid="_x0000_s1122" type="#_x0000_t202" style="position:absolute;margin-left:0;margin-top:-.85pt;width:105.65pt;height:22.45pt;z-index:251722804;visibility:visible;mso-wrap-style:square;mso-width-percent:0;mso-height-percent:0;mso-wrap-distance-left:9pt;mso-wrap-distance-top:0;mso-wrap-distance-right:9pt;mso-wrap-distance-bottom:0;mso-position-horizontal:left;mso-position-horizontal-relative:page;mso-position-vertical:absolute;mso-position-vertical-relative:text;mso-width-percent:0;mso-height-percent:0;mso-width-relative:margin;mso-height-relative:margin;v-text-anchor:top" o:gfxdata="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" filled="f" stroked="f">
+              <v:shape w14:anchorId="244F1F53" id="Text Box 220" o:spid="_x0000_s1118" type="#_x0000_t202" style="position:absolute;margin-left:0;margin-top:-.85pt;width:105.65pt;height:22.45pt;z-index:251722804;visibility:visible;mso-wrap-style:square;mso-width-percent:0;mso-height-percent:0;mso-wrap-distance-left:9pt;mso-wrap-distance-top:0;mso-wrap-distance-right:9pt;mso-wrap-distance-bottom:0;mso-position-horizontal:left;mso-position-horizontal-relative:page;mso-position-vertical:absolute;mso-position-vertical-relative:text;mso-width-percent:0;mso-height-percent:0;mso-width-relative:margin;mso-height-relative:margin;v-text-anchor:top" o:gfxdata="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" filled="f" stroked="f">
                 <v:textbox>
                   <w:txbxContent>
                     <w:p>
@@ -16711,7 +16158,6 @@
                           <w:szCs w:val="18"/>
                         </w:rPr>
                       </w:pPr>
-                      <w:proofErr w:type="gramStart"/>
                       <w:r>
                         <w:rPr>
                           <w:sz w:val="18"/>
@@ -16719,7 +16165,6 @@
                         </w:rPr>
                         <w:t>java.cs414.teamd</w:t>
                       </w:r>
-                      <w:proofErr w:type="gramEnd"/>
                     </w:p>
                   </w:txbxContent>
                 </v:textbox>
@@ -16842,7 +16287,7 @@
           </mc:Choice>
           <mc:Fallback>
             <w:pict>
-              <v:shape w14:anchorId="24FFF85B" id="Text Box 197" o:spid="_x0000_s1123" type="#_x0000_t202" style="position:absolute;margin-left:175.5pt;margin-top:34.85pt;width:183pt;height:164.25pt;z-index:251658285;visibility:visible;mso-wrap-style:square;mso-width-percent:0;mso-height-percent:0;mso-wrap-distance-left:9pt;mso-wrap-distance-top:3.6pt;mso-wrap-distance-right:9pt;mso-wrap-distance-bottom:3.6pt;mso-position-horizontal:absolute;mso-position-horizontal-relative:page;mso-position-vertical:absolute;mso-position-vertical-relative:text;mso-width-percent:0;mso-height-percent:0;mso-width-relative:margin;mso-height-relative:margin;v-text-anchor:top" o:gfxdata="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">
+              <v:shape w14:anchorId="24FFF85B" id="Text Box 197" o:spid="_x0000_s1119" type="#_x0000_t202" style="position:absolute;margin-left:175.5pt;margin-top:34.85pt;width:183pt;height:164.25pt;z-index:251658285;visibility:visible;mso-wrap-style:square;mso-width-percent:0;mso-height-percent:0;mso-wrap-distance-left:9pt;mso-wrap-distance-top:3.6pt;mso-wrap-distance-right:9pt;mso-wrap-distance-bottom:3.6pt;mso-position-horizontal:absolute;mso-position-horizontal-relative:page;mso-position-vertical:absolute;mso-position-vertical-relative:text;mso-width-percent:0;mso-height-percent:0;mso-width-relative:margin;mso-height-relative:margin;v-text-anchor:top" o:gfxdata="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">
                 <v:textbox>
                   <w:txbxContent>
                     <w:p>
@@ -17037,7 +16482,7 @@
           </mc:Choice>
           <mc:Fallback>
             <w:pict>
-              <v:shape w14:anchorId="0CD248AF" id="_x0000_s1124" type="#_x0000_t202" style="position:absolute;margin-left:0;margin-top:34.75pt;width:183pt;height:164.25pt;z-index:251658243;visibility:visible;mso-wrap-style:square;mso-width-percent:0;mso-height-percent:0;mso-wrap-distance-left:9pt;mso-wrap-distance-top:3.6pt;mso-wrap-distance-right:9pt;mso-wrap-distance-bottom:3.6pt;mso-position-horizontal:left;mso-position-horizontal-relative:page;mso-position-vertical:absolute;mso-position-vertical-relative:text;mso-width-percent:0;mso-height-percent:0;mso-width-relative:margin;mso-height-relative:margin;v-text-anchor:top" o:gfxdata="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">
+              <v:shape w14:anchorId="0CD248AF" id="_x0000_s1120" type="#_x0000_t202" style="position:absolute;margin-left:0;margin-top:34.75pt;width:183pt;height:164.25pt;z-index:251658243;visibility:visible;mso-wrap-style:square;mso-width-percent:0;mso-height-percent:0;mso-wrap-distance-left:9pt;mso-wrap-distance-top:3.6pt;mso-wrap-distance-right:9pt;mso-wrap-distance-bottom:3.6pt;mso-position-horizontal:left;mso-position-horizontal-relative:page;mso-position-vertical:absolute;mso-position-vertical-relative:text;mso-width-percent:0;mso-height-percent:0;mso-width-relative:margin;mso-height-relative:margin;v-text-anchor:top" o:gfxdata="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">
                 <v:textbox>
                   <w:txbxContent>
                     <w:p>
@@ -17217,7 +16662,7 @@
           </mc:Choice>
           <mc:Fallback>
             <w:pict>
-              <v:shape w14:anchorId="4824BF93" id="_x0000_s1125" type="#_x0000_t202" style="position:absolute;margin-left:299.05pt;margin-top:0;width:350.25pt;height:34.5pt;z-index:251658242;visibility:visible;mso-wrap-style:square;mso-width-percent:0;mso-height-percent:0;mso-wrap-distance-left:9pt;mso-wrap-distance-top:3.6pt;mso-wrap-distance-right:9pt;mso-wrap-distance-bottom:3.6pt;mso-position-horizontal:right;mso-position-horizontal-relative:margin;mso-position-vertical:absolute;mso-position-vertical-relative:text;mso-width-percent:0;mso-height-percent:0;mso-width-relative:margin;mso-height-relative:margin;v-text-anchor:top" o:gfxdata="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" filled="f" stroked="f">
+              <v:shape w14:anchorId="4824BF93" id="_x0000_s1121" type="#_x0000_t202" style="position:absolute;margin-left:299.05pt;margin-top:0;width:350.25pt;height:34.5pt;z-index:251658242;visibility:visible;mso-wrap-style:square;mso-width-percent:0;mso-height-percent:0;mso-wrap-distance-left:9pt;mso-wrap-distance-top:3.6pt;mso-wrap-distance-right:9pt;mso-wrap-distance-bottom:3.6pt;mso-position-horizontal:right;mso-position-horizontal-relative:margin;mso-position-vertical:absolute;mso-position-vertical-relative:text;mso-width-percent:0;mso-height-percent:0;mso-width-relative:margin;mso-height-relative:margin;v-text-anchor:top" o:gfxdata="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" filled="f" stroked="f">
                 <v:textbox>
                   <w:txbxContent>
                     <w:p>
@@ -17259,6 +16704,7 @@
         <w:rPr>
           <w:noProof/>
         </w:rPr>
+        <w:lastRenderedPageBreak/>
         <mc:AlternateContent>
           <mc:Choice Requires="wps">
             <w:drawing>
@@ -17315,7 +16761,6 @@
                                 <w:szCs w:val="18"/>
                               </w:rPr>
                             </w:pPr>
-                            <w:proofErr w:type="gramStart"/>
                             <w:r>
                               <w:rPr>
                                 <w:sz w:val="18"/>
@@ -17323,7 +16768,6 @@
                               </w:rPr>
                               <w:t>java.cs414.teamd</w:t>
                             </w:r>
-                            <w:proofErr w:type="gramEnd"/>
                           </w:p>
                         </w:txbxContent>
                       </wps:txbx>
@@ -17347,7 +16791,7 @@
           </mc:Choice>
           <mc:Fallback>
             <w:pict>
-              <v:shape w14:anchorId="04E9BF42" id="Text Box 221" o:spid="_x0000_s1126" type="#_x0000_t202" style="position:absolute;margin-left:0;margin-top:-.85pt;width:105.65pt;height:22.45pt;z-index:251724852;visibility:visible;mso-wrap-style:square;mso-width-percent:0;mso-height-percent:0;mso-wrap-distance-left:9pt;mso-wrap-distance-top:0;mso-wrap-distance-right:9pt;mso-wrap-distance-bottom:0;mso-position-horizontal:left;mso-position-horizontal-relative:page;mso-position-vertical:absolute;mso-position-vertical-relative:text;mso-width-percent:0;mso-height-percent:0;mso-width-relative:margin;mso-height-relative:margin;v-text-anchor:top" o:gfxdata="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" filled="f" stroked="f">
+              <v:shape w14:anchorId="04E9BF42" id="Text Box 221" o:spid="_x0000_s1122" type="#_x0000_t202" style="position:absolute;margin-left:0;margin-top:-.85pt;width:105.65pt;height:22.45pt;z-index:251724852;visibility:visible;mso-wrap-style:square;mso-width-percent:0;mso-height-percent:0;mso-wrap-distance-left:9pt;mso-wrap-distance-top:0;mso-wrap-distance-right:9pt;mso-wrap-distance-bottom:0;mso-position-horizontal:left;mso-position-horizontal-relative:page;mso-position-vertical:absolute;mso-position-vertical-relative:text;mso-width-percent:0;mso-height-percent:0;mso-width-relative:margin;mso-height-relative:margin;v-text-anchor:top" o:gfxdata="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" filled="f" stroked="f">
                 <v:textbox>
                   <w:txbxContent>
                     <w:p>
@@ -17357,7 +16801,6 @@
                           <w:szCs w:val="18"/>
                         </w:rPr>
                       </w:pPr>
-                      <w:proofErr w:type="gramStart"/>
                       <w:r>
                         <w:rPr>
                           <w:sz w:val="18"/>
@@ -17365,7 +16808,6 @@
                         </w:rPr>
                         <w:t>java.cs414.teamd</w:t>
                       </w:r>
-                      <w:proofErr w:type="gramEnd"/>
                     </w:p>
                   </w:txbxContent>
                 </v:textbox>
@@ -17488,7 +16930,7 @@
           </mc:Choice>
           <mc:Fallback>
             <w:pict>
-              <v:shape w14:anchorId="26C35CA3" id="Text Box 198" o:spid="_x0000_s1127" type="#_x0000_t202" style="position:absolute;margin-left:175.5pt;margin-top:34.85pt;width:183pt;height:164.25pt;z-index:251658286;visibility:visible;mso-wrap-style:square;mso-width-percent:0;mso-height-percent:0;mso-wrap-distance-left:9pt;mso-wrap-distance-top:3.6pt;mso-wrap-distance-right:9pt;mso-wrap-distance-bottom:3.6pt;mso-position-horizontal:absolute;mso-position-horizontal-relative:page;mso-position-vertical:absolute;mso-position-vertical-relative:text;mso-width-percent:0;mso-height-percent:0;mso-width-relative:margin;mso-height-relative:margin;v-text-anchor:top" o:gfxdata="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">
+              <v:shape w14:anchorId="26C35CA3" id="Text Box 198" o:spid="_x0000_s1123" type="#_x0000_t202" style="position:absolute;margin-left:175.5pt;margin-top:34.85pt;width:183pt;height:164.25pt;z-index:251658286;visibility:visible;mso-wrap-style:square;mso-width-percent:0;mso-height-percent:0;mso-wrap-distance-left:9pt;mso-wrap-distance-top:3.6pt;mso-wrap-distance-right:9pt;mso-wrap-distance-bottom:3.6pt;mso-position-horizontal:absolute;mso-position-horizontal-relative:page;mso-position-vertical:absolute;mso-position-vertical-relative:text;mso-width-percent:0;mso-height-percent:0;mso-width-relative:margin;mso-height-relative:margin;v-text-anchor:top" o:gfxdata="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">
                 <v:textbox>
                   <w:txbxContent>
                     <w:p>
@@ -17710,7 +17152,7 @@
           </mc:Choice>
           <mc:Fallback>
             <w:pict>
-              <v:shape w14:anchorId="42A0111C" id="_x0000_s1128" type="#_x0000_t202" style="position:absolute;margin-left:0;margin-top:34.75pt;width:183pt;height:164.25pt;z-index:251658241;visibility:visible;mso-wrap-style:square;mso-width-percent:0;mso-height-percent:0;mso-wrap-distance-left:9pt;mso-wrap-distance-top:3.6pt;mso-wrap-distance-right:9pt;mso-wrap-distance-bottom:3.6pt;mso-position-horizontal:left;mso-position-horizontal-relative:page;mso-position-vertical:absolute;mso-position-vertical-relative:text;mso-width-percent:0;mso-height-percent:0;mso-width-relative:margin;mso-height-relative:margin;v-text-anchor:top" o:gfxdata="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">
+              <v:shape w14:anchorId="42A0111C" id="_x0000_s1124" type="#_x0000_t202" style="position:absolute;margin-left:0;margin-top:34.75pt;width:183pt;height:164.25pt;z-index:251658241;visibility:visible;mso-wrap-style:square;mso-width-percent:0;mso-height-percent:0;mso-wrap-distance-left:9pt;mso-wrap-distance-top:3.6pt;mso-wrap-distance-right:9pt;mso-wrap-distance-bottom:3.6pt;mso-position-horizontal:left;mso-position-horizontal-relative:page;mso-position-vertical:absolute;mso-position-vertical-relative:text;mso-width-percent:0;mso-height-percent:0;mso-width-relative:margin;mso-height-relative:margin;v-text-anchor:top" o:gfxdata="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">
                 <v:textbox>
                   <w:txbxContent>
                     <w:p>
@@ -17917,7 +17359,7 @@
           </mc:Choice>
           <mc:Fallback>
             <w:pict>
-              <v:shape w14:anchorId="2035FCD0" id="_x0000_s1129" type="#_x0000_t202" style="position:absolute;margin-left:299.05pt;margin-top:0;width:350.25pt;height:34.5pt;z-index:251658240;visibility:visible;mso-wrap-style:square;mso-width-percent:0;mso-height-percent:0;mso-wrap-distance-left:9pt;mso-wrap-distance-top:3.6pt;mso-wrap-distance-right:9pt;mso-wrap-distance-bottom:3.6pt;mso-position-horizontal:right;mso-position-horizontal-relative:margin;mso-position-vertical:absolute;mso-position-vertical-relative:text;mso-width-percent:0;mso-height-percent:0;mso-width-relative:margin;mso-height-relative:margin;v-text-anchor:top" o:gfxdata="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" filled="f" stroked="f">
+              <v:shape w14:anchorId="2035FCD0" id="_x0000_s1125" type="#_x0000_t202" style="position:absolute;margin-left:299.05pt;margin-top:0;width:350.25pt;height:34.5pt;z-index:251658240;visibility:visible;mso-wrap-style:square;mso-width-percent:0;mso-height-percent:0;mso-wrap-distance-left:9pt;mso-wrap-distance-top:3.6pt;mso-wrap-distance-right:9pt;mso-wrap-distance-bottom:3.6pt;mso-position-horizontal:right;mso-position-horizontal-relative:margin;mso-position-vertical:absolute;mso-position-vertical-relative:text;mso-width-percent:0;mso-height-percent:0;mso-width-relative:margin;mso-height-relative:margin;v-text-anchor:top" o:gfxdata="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" filled="f" stroked="f">
                 <v:textbox>
                   <w:txbxContent>
                     <w:p>
@@ -17962,7 +17404,7 @@
 </file>
 
 <file path=word/endnotes.xml><?xml version="1.0" encoding="utf-8"?>
-<w:endnotes xmlns:wpc="http://schemas.microsoft.com/office/word/2010/wordprocessingCanvas" xmlns:cx="http://schemas.microsoft.com/office/drawing/2014/chartex" xmlns:cx1="http://schemas.microsoft.com/office/drawing/2015/9/8/chartex" xmlns:cx2="http://schemas.microsoft.com/office/drawing/2015/10/21/chartex" xmlns:cx3="http://schemas.microsoft.com/office/drawing/2016/5/9/chartex" xmlns:cx4="http://schemas.microsoft.com/office/drawing/2016/5/10/chartex" xmlns:cx5="http://schemas.microsoft.com/office/drawing/2016/5/11/chartex" xmlns:cx6="http://schemas.microsoft.com/office/drawing/2016/5/12/chartex" xmlns:cx7="http://schemas.microsoft.com/office/drawing/2016/5/13/chartex" xmlns:cx8="http://schemas.microsoft.com/office/drawing/2016/5/14/chartex" xmlns:mc="http://schemas.openxmlformats.org/markup-compatibility/2006" xmlns:aink="http://schemas.microsoft.com/office/drawing/2016/ink" xmlns:am3d="http://schemas.microsoft.com/office/drawing/2017/model3d" xmlns:o="urn:schemas-microsoft-com:office:office" xmlns:r="http://schemas.openxmlformats.org/officeDocument/2006/relationships" xmlns:m="http://schemas.openxmlformats.org/officeDocument/2006/math" xmlns:v="urn:schemas-microsoft-com:vml" xmlns:wp14="http://schemas.microsoft.com/office/word/2010/wordprocessingDrawing" xmlns:wp="http://schemas.openxmlformats.org/drawingml/2006/wordprocessingDrawing" xmlns:w10="urn:schemas-microsoft-com:office:word" xmlns:w="http://schemas.openxmlformats.org/wordprocessingml/2006/main" xmlns:w14="http://schemas.microsoft.com/office/word/2010/wordml" xmlns:w15="http://schemas.microsoft.com/office/word/2012/wordml" xmlns:w16cex="http://schemas.microsoft.com/office/word/2018/wordml/cex" xmlns:w16cid="http://schemas.microsoft.com/office/word/2016/wordml/cid" xmlns:w16="http://schemas.microsoft.com/office/word/2018/wordml" xmlns:w16se="http://schemas.microsoft.com/office/word/2015/wordml/symex" xmlns:wpg="http://schemas.microsoft.com/office/word/2010/wordprocessingGroup" xmlns:wpi="http://schemas.microsoft.com/office/word/2010/wordprocessingInk" xmlns:wne="http://schemas.microsoft.com/office/word/2006/wordml" xmlns:wps="http://schemas.microsoft.com/office/word/2010/wordprocessingShape" mc:Ignorable="w14 w15 w16se w16cid w16 w16cex wp14">
+<w:endnotes xmlns:wpc="http://schemas.microsoft.com/office/word/2010/wordprocessingCanvas" xmlns:cx="http://schemas.microsoft.com/office/drawing/2014/chartex" xmlns:cx1="http://schemas.microsoft.com/office/drawing/2015/9/8/chartex" xmlns:cx2="http://schemas.microsoft.com/office/drawing/2015/10/21/chartex" xmlns:cx3="http://schemas.microsoft.com/office/drawing/2016/5/9/chartex" xmlns:cx4="http://schemas.microsoft.com/office/drawing/2016/5/10/chartex" xmlns:cx5="http://schemas.microsoft.com/office/drawing/2016/5/11/chartex" xmlns:cx6="http://schemas.microsoft.com/office/drawing/2016/5/12/chartex" xmlns:cx7="http://schemas.microsoft.com/office/drawing/2016/5/13/chartex" xmlns:cx8="http://schemas.microsoft.com/office/drawing/2016/5/14/chartex" xmlns:mc="http://schemas.openxmlformats.org/markup-compatibility/2006" xmlns:aink="http://schemas.microsoft.com/office/drawing/2016/ink" xmlns:am3d="http://schemas.microsoft.com/office/drawing/2017/model3d" xmlns:o="urn:schemas-microsoft-com:office:office" xmlns:r="http://schemas.openxmlformats.org/officeDocument/2006/relationships" xmlns:m="http://schemas.openxmlformats.org/officeDocument/2006/math" xmlns:v="urn:schemas-microsoft-com:vml" xmlns:wp14="http://schemas.microsoft.com/office/word/2010/wordprocessingDrawing" xmlns:wp="http://schemas.openxmlformats.org/drawingml/2006/wordprocessingDrawing" xmlns:w10="urn:schemas-microsoft-com:office:word" xmlns:w="http://schemas.openxmlformats.org/wordprocessingml/2006/main" xmlns:w14="http://schemas.microsoft.com/office/word/2010/wordml" xmlns:w15="http://schemas.microsoft.com/office/word/2012/wordml" xmlns:w16cid="http://schemas.microsoft.com/office/word/2016/wordml/cid" xmlns:w16se="http://schemas.microsoft.com/office/word/2015/wordml/symex" xmlns:wpg="http://schemas.microsoft.com/office/word/2010/wordprocessingGroup" xmlns:wpi="http://schemas.microsoft.com/office/word/2010/wordprocessingInk" xmlns:wne="http://schemas.microsoft.com/office/word/2006/wordml" xmlns:wps="http://schemas.microsoft.com/office/word/2010/wordprocessingShape" mc:Ignorable="w14 w15 w16se w16cid wp14">
   <w:endnote w:type="separator" w:id="-1">
     <w:p>
       <w:pPr>
@@ -17994,7 +17436,7 @@
 </file>
 
 <file path=word/footnotes.xml><?xml version="1.0" encoding="utf-8"?>
-<w:footnotes xmlns:wpc="http://schemas.microsoft.com/office/word/2010/wordprocessingCanvas" xmlns:cx="http://schemas.microsoft.com/office/drawing/2014/chartex" xmlns:cx1="http://schemas.microsoft.com/office/drawing/2015/9/8/chartex" xmlns:cx2="http://schemas.microsoft.com/office/drawing/2015/10/21/chartex" xmlns:cx3="http://schemas.microsoft.com/office/drawing/2016/5/9/chartex" xmlns:cx4="http://schemas.microsoft.com/office/drawing/2016/5/10/chartex" xmlns:cx5="http://schemas.microsoft.com/office/drawing/2016/5/11/chartex" xmlns:cx6="http://schemas.microsoft.com/office/drawing/2016/5/12/chartex" xmlns:cx7="http://schemas.microsoft.com/office/drawing/2016/5/13/chartex" xmlns:cx8="http://schemas.microsoft.com/office/drawing/2016/5/14/chartex" xmlns:mc="http://schemas.openxmlformats.org/markup-compatibility/2006" xmlns:aink="http://schemas.microsoft.com/office/drawing/2016/ink" xmlns:am3d="http://schemas.microsoft.com/office/drawing/2017/model3d" xmlns:o="urn:schemas-microsoft-com:office:office" xmlns:r="http://schemas.openxmlformats.org/officeDocument/2006/relationships" xmlns:m="http://schemas.openxmlformats.org/officeDocument/2006/math" xmlns:v="urn:schemas-microsoft-com:vml" xmlns:wp14="http://schemas.microsoft.com/office/word/2010/wordprocessingDrawing" xmlns:wp="http://schemas.openxmlformats.org/drawingml/2006/wordprocessingDrawing" xmlns:w10="urn:schemas-microsoft-com:office:word" xmlns:w="http://schemas.openxmlformats.org/wordprocessingml/2006/main" xmlns:w14="http://schemas.microsoft.com/office/word/2010/wordml" xmlns:w15="http://schemas.microsoft.com/office/word/2012/wordml" xmlns:w16cex="http://schemas.microsoft.com/office/word/2018/wordml/cex" xmlns:w16cid="http://schemas.microsoft.com/office/word/2016/wordml/cid" xmlns:w16="http://schemas.microsoft.com/office/word/2018/wordml" xmlns:w16se="http://schemas.microsoft.com/office/word/2015/wordml/symex" xmlns:wpg="http://schemas.microsoft.com/office/word/2010/wordprocessingGroup" xmlns:wpi="http://schemas.microsoft.com/office/word/2010/wordprocessingInk" xmlns:wne="http://schemas.microsoft.com/office/word/2006/wordml" xmlns:wps="http://schemas.microsoft.com/office/word/2010/wordprocessingShape" mc:Ignorable="w14 w15 w16se w16cid w16 w16cex wp14">
+<w:footnotes xmlns:wpc="http://schemas.microsoft.com/office/word/2010/wordprocessingCanvas" xmlns:cx="http://schemas.microsoft.com/office/drawing/2014/chartex" xmlns:cx1="http://schemas.microsoft.com/office/drawing/2015/9/8/chartex" xmlns:cx2="http://schemas.microsoft.com/office/drawing/2015/10/21/chartex" xmlns:cx3="http://schemas.microsoft.com/office/drawing/2016/5/9/chartex" xmlns:cx4="http://schemas.microsoft.com/office/drawing/2016/5/10/chartex" xmlns:cx5="http://schemas.microsoft.com/office/drawing/2016/5/11/chartex" xmlns:cx6="http://schemas.microsoft.com/office/drawing/2016/5/12/chartex" xmlns:cx7="http://schemas.microsoft.com/office/drawing/2016/5/13/chartex" xmlns:cx8="http://schemas.microsoft.com/office/drawing/2016/5/14/chartex" xmlns:mc="http://schemas.openxmlformats.org/markup-compatibility/2006" xmlns:aink="http://schemas.microsoft.com/office/drawing/2016/ink" xmlns:am3d="http://schemas.microsoft.com/office/drawing/2017/model3d" xmlns:o="urn:schemas-microsoft-com:office:office" xmlns:r="http://schemas.openxmlformats.org/officeDocument/2006/relationships" xmlns:m="http://schemas.openxmlformats.org/officeDocument/2006/math" xmlns:v="urn:schemas-microsoft-com:vml" xmlns:wp14="http://schemas.microsoft.com/office/word/2010/wordprocessingDrawing" xmlns:wp="http://schemas.openxmlformats.org/drawingml/2006/wordprocessingDrawing" xmlns:w10="urn:schemas-microsoft-com:office:word" xmlns:w="http://schemas.openxmlformats.org/wordprocessingml/2006/main" xmlns:w14="http://schemas.microsoft.com/office/word/2010/wordml" xmlns:w15="http://schemas.microsoft.com/office/word/2012/wordml" xmlns:w16cid="http://schemas.microsoft.com/office/word/2016/wordml/cid" xmlns:w16se="http://schemas.microsoft.com/office/word/2015/wordml/symex" xmlns:wpg="http://schemas.microsoft.com/office/word/2010/wordprocessingGroup" xmlns:wpi="http://schemas.microsoft.com/office/word/2010/wordprocessingInk" xmlns:wne="http://schemas.microsoft.com/office/word/2006/wordml" xmlns:wps="http://schemas.microsoft.com/office/word/2010/wordprocessingShape" mc:Ignorable="w14 w15 w16se w16cid wp14">
   <w:footnote w:type="separator" w:id="-1">
     <w:p>
       <w:pPr>
@@ -18026,7 +17468,7 @@
 </file>
 
 <file path=word/numbering.xml><?xml version="1.0" encoding="utf-8"?>
-<w:numbering xmlns:wpc="http://schemas.microsoft.com/office/word/2010/wordprocessingCanvas" xmlns:cx="http://schemas.microsoft.com/office/drawing/2014/chartex" xmlns:cx1="http://schemas.microsoft.com/office/drawing/2015/9/8/chartex" xmlns:cx2="http://schemas.microsoft.com/office/drawing/2015/10/21/chartex" xmlns:cx3="http://schemas.microsoft.com/office/drawing/2016/5/9/chartex" xmlns:cx4="http://schemas.microsoft.com/office/drawing/2016/5/10/chartex" xmlns:cx5="http://schemas.microsoft.com/office/drawing/2016/5/11/chartex" xmlns:cx6="http://schemas.microsoft.com/office/drawing/2016/5/12/chartex" xmlns:cx7="http://schemas.microsoft.com/office/drawing/2016/5/13/chartex" xmlns:cx8="http://schemas.microsoft.com/office/drawing/2016/5/14/chartex" xmlns:mc="http://schemas.openxmlformats.org/markup-compatibility/2006" xmlns:aink="http://schemas.microsoft.com/office/drawing/2016/ink" xmlns:am3d="http://schemas.microsoft.com/office/drawing/2017/model3d" xmlns:o="urn:schemas-microsoft-com:office:office" xmlns:r="http://schemas.openxmlformats.org/officeDocument/2006/relationships" xmlns:m="http://schemas.openxmlformats.org/officeDocument/2006/math" xmlns:v="urn:schemas-microsoft-com:vml" xmlns:wp14="http://schemas.microsoft.com/office/word/2010/wordprocessingDrawing" xmlns:wp="http://schemas.openxmlformats.org/drawingml/2006/wordprocessingDrawing" xmlns:w10="urn:schemas-microsoft-com:office:word" xmlns:w="http://schemas.openxmlformats.org/wordprocessingml/2006/main" xmlns:w14="http://schemas.microsoft.com/office/word/2010/wordml" xmlns:w15="http://schemas.microsoft.com/office/word/2012/wordml" xmlns:w16cex="http://schemas.microsoft.com/office/word/2018/wordml/cex" xmlns:w16cid="http://schemas.microsoft.com/office/word/2016/wordml/cid" xmlns:w16="http://schemas.microsoft.com/office/word/2018/wordml" xmlns:w16se="http://schemas.microsoft.com/office/word/2015/wordml/symex" xmlns:wpg="http://schemas.microsoft.com/office/word/2010/wordprocessingGroup" xmlns:wpi="http://schemas.microsoft.com/office/word/2010/wordprocessingInk" xmlns:wne="http://schemas.microsoft.com/office/word/2006/wordml" xmlns:wps="http://schemas.microsoft.com/office/word/2010/wordprocessingShape" mc:Ignorable="w14 w15 w16se w16cid w16 w16cex wp14">
+<w:numbering xmlns:wpc="http://schemas.microsoft.com/office/word/2010/wordprocessingCanvas" xmlns:cx="http://schemas.microsoft.com/office/drawing/2014/chartex" xmlns:cx1="http://schemas.microsoft.com/office/drawing/2015/9/8/chartex" xmlns:cx2="http://schemas.microsoft.com/office/drawing/2015/10/21/chartex" xmlns:cx3="http://schemas.microsoft.com/office/drawing/2016/5/9/chartex" xmlns:cx4="http://schemas.microsoft.com/office/drawing/2016/5/10/chartex" xmlns:cx5="http://schemas.microsoft.com/office/drawing/2016/5/11/chartex" xmlns:cx6="http://schemas.microsoft.com/office/drawing/2016/5/12/chartex" xmlns:cx7="http://schemas.microsoft.com/office/drawing/2016/5/13/chartex" xmlns:cx8="http://schemas.microsoft.com/office/drawing/2016/5/14/chartex" xmlns:mc="http://schemas.openxmlformats.org/markup-compatibility/2006" xmlns:aink="http://schemas.microsoft.com/office/drawing/2016/ink" xmlns:am3d="http://schemas.microsoft.com/office/drawing/2017/model3d" xmlns:o="urn:schemas-microsoft-com:office:office" xmlns:r="http://schemas.openxmlformats.org/officeDocument/2006/relationships" xmlns:m="http://schemas.openxmlformats.org/officeDocument/2006/math" xmlns:v="urn:schemas-microsoft-com:vml" xmlns:wp14="http://schemas.microsoft.com/office/word/2010/wordprocessingDrawing" xmlns:wp="http://schemas.openxmlformats.org/drawingml/2006/wordprocessingDrawing" xmlns:w10="urn:schemas-microsoft-com:office:word" xmlns:w="http://schemas.openxmlformats.org/wordprocessingml/2006/main" xmlns:w14="http://schemas.microsoft.com/office/word/2010/wordml" xmlns:w15="http://schemas.microsoft.com/office/word/2012/wordml" xmlns:w16cid="http://schemas.microsoft.com/office/word/2016/wordml/cid" xmlns:w16se="http://schemas.microsoft.com/office/word/2015/wordml/symex" xmlns:wpg="http://schemas.microsoft.com/office/word/2010/wordprocessingGroup" xmlns:wpi="http://schemas.microsoft.com/office/word/2010/wordprocessingInk" xmlns:wne="http://schemas.microsoft.com/office/word/2006/wordml" xmlns:wps="http://schemas.microsoft.com/office/word/2010/wordprocessingShape" mc:Ignorable="w14 w15 w16se w16cid wp14">
   <w:abstractNum w:abstractNumId="0" w15:restartNumberingAfterBreak="0">
     <w:nsid w:val="005740AE"/>
     <w:multiLevelType w:val="hybridMultilevel"/>
@@ -19423,7 +18865,7 @@
 </file>
 
 <file path=word/styles.xml><?xml version="1.0" encoding="utf-8"?>
-<w:styles xmlns:mc="http://schemas.openxmlformats.org/markup-compatibility/2006" xmlns:r="http://schemas.openxmlformats.org/officeDocument/2006/relationships" xmlns:w="http://schemas.openxmlformats.org/wordprocessingml/2006/main" xmlns:w14="http://schemas.microsoft.com/office/word/2010/wordml" xmlns:w15="http://schemas.microsoft.com/office/word/2012/wordml" xmlns:w16cex="http://schemas.microsoft.com/office/word/2018/wordml/cex" xmlns:w16cid="http://schemas.microsoft.com/office/word/2016/wordml/cid" xmlns:w16="http://schemas.microsoft.com/office/word/2018/wordml" xmlns:w16se="http://schemas.microsoft.com/office/word/2015/wordml/symex" mc:Ignorable="w14 w15 w16se w16cid w16 w16cex">
+<w:styles xmlns:mc="http://schemas.openxmlformats.org/markup-compatibility/2006" xmlns:r="http://schemas.openxmlformats.org/officeDocument/2006/relationships" xmlns:w="http://schemas.openxmlformats.org/wordprocessingml/2006/main" xmlns:w14="http://schemas.microsoft.com/office/word/2010/wordml" xmlns:w15="http://schemas.microsoft.com/office/word/2012/wordml" xmlns:w16cid="http://schemas.microsoft.com/office/word/2016/wordml/cid" xmlns:w16se="http://schemas.microsoft.com/office/word/2015/wordml/symex" mc:Ignorable="w14 w15 w16se w16cid">
   <w:docDefaults>
     <w:rPrDefault>
       <w:rPr>
@@ -20188,6 +19630,21 @@
 </file>
 
 <file path=customXml/item1.xml><?xml version="1.0" encoding="utf-8"?>
+<p:properties xmlns:p="http://schemas.microsoft.com/office/2006/metadata/properties" xmlns:xsi="http://www.w3.org/2001/XMLSchema-instance" xmlns:pc="http://schemas.microsoft.com/office/infopath/2007/PartnerControls">
+  <documentManagement/>
+</p:properties>
+</file>
+
+<file path=customXml/item2.xml><?xml version="1.0" encoding="utf-8"?>
+<?mso-contentType ?>
+<FormTemplates xmlns="http://schemas.microsoft.com/sharepoint/v3/contenttype/forms">
+  <Display>DocumentLibraryForm</Display>
+  <Edit>DocumentLibraryForm</Edit>
+  <New>DocumentLibraryForm</New>
+</FormTemplates>
+</file>
+
+<file path=customXml/item3.xml><?xml version="1.0" encoding="utf-8"?>
 <ct:contentTypeSchema xmlns:ct="http://schemas.microsoft.com/office/2006/metadata/contentType" xmlns:ma="http://schemas.microsoft.com/office/2006/metadata/properties/metaAttributes" ct:_="" ma:_="" ma:contentTypeName="Document" ma:contentTypeID="0x01010006C9BF366C24BD43A2E53C4E4C4D3DED" ma:contentTypeVersion="8" ma:contentTypeDescription="Create a new document." ma:contentTypeScope="" ma:versionID="b3aaed1441fa9ec8868dd3669ee933cd">
   <xsd:schema xmlns:xsd="http://www.w3.org/2001/XMLSchema" xmlns:xs="http://www.w3.org/2001/XMLSchema" xmlns:p="http://schemas.microsoft.com/office/2006/metadata/properties" xmlns:ns2="268d9291-229d-48ff-988a-ac4e6f5458d2" targetNamespace="http://schemas.microsoft.com/office/2006/metadata/properties" ma:root="true" ma:fieldsID="7821ed01cc0f4070f78c3bf7396316ff" ns2:_="">
     <xsd:import namespace="268d9291-229d-48ff-988a-ac4e6f5458d2"/>
@@ -20359,22 +19816,24 @@
 </ct:contentTypeSchema>
 </file>
 
-<file path=customXml/item2.xml><?xml version="1.0" encoding="utf-8"?>
-<?mso-contentType ?>
-<FormTemplates xmlns="http://schemas.microsoft.com/sharepoint/v3/contenttype/forms">
-  <Display>DocumentLibraryForm</Display>
-  <Edit>DocumentLibraryForm</Edit>
-  <New>DocumentLibraryForm</New>
-</FormTemplates>
+<file path=customXml/itemProps1.xml><?xml version="1.0" encoding="utf-8"?>
+<ds:datastoreItem xmlns:ds="http://schemas.openxmlformats.org/officeDocument/2006/customXml" ds:itemID="{91EA5820-82C8-4FB3-ADE1-AD136BCC6700}">
+  <ds:schemaRefs>
+    <ds:schemaRef ds:uri="http://schemas.microsoft.com/office/2006/metadata/properties"/>
+    <ds:schemaRef ds:uri="http://schemas.microsoft.com/office/infopath/2007/PartnerControls"/>
+  </ds:schemaRefs>
+</ds:datastoreItem>
 </file>
 
-<file path=customXml/item3.xml><?xml version="1.0" encoding="utf-8"?>
-<p:properties xmlns:p="http://schemas.microsoft.com/office/2006/metadata/properties" xmlns:xsi="http://www.w3.org/2001/XMLSchema-instance" xmlns:pc="http://schemas.microsoft.com/office/infopath/2007/PartnerControls">
-  <documentManagement/>
-</p:properties>
+<file path=customXml/itemProps2.xml><?xml version="1.0" encoding="utf-8"?>
+<ds:datastoreItem xmlns:ds="http://schemas.openxmlformats.org/officeDocument/2006/customXml" ds:itemID="{9548EB02-B773-4DE7-9F3E-D4692747EB9A}">
+  <ds:schemaRefs>
+    <ds:schemaRef ds:uri="http://schemas.microsoft.com/sharepoint/v3/contenttype/forms"/>
+  </ds:schemaRefs>
+</ds:datastoreItem>
 </file>
 
-<file path=customXml/itemProps1.xml><?xml version="1.0" encoding="utf-8"?>
+<file path=customXml/itemProps3.xml><?xml version="1.0" encoding="utf-8"?>
 <ds:datastoreItem xmlns:ds="http://schemas.openxmlformats.org/officeDocument/2006/customXml" ds:itemID="{0C689F75-F8C1-45CF-9D7D-7D635D754D95}">
   <ds:schemaRefs>
     <ds:schemaRef ds:uri="http://schemas.microsoft.com/office/2006/metadata/contentType"/>
@@ -20390,21 +19849,4 @@
     <ds:schemaRef ds:uri="http://schemas.microsoft.com/internal/obd"/>
   </ds:schemaRefs>
 </ds:datastoreItem>
-</file>
-
-<file path=customXml/itemProps2.xml><?xml version="1.0" encoding="utf-8"?>
-<ds:datastoreItem xmlns:ds="http://schemas.openxmlformats.org/officeDocument/2006/customXml" ds:itemID="{9548EB02-B773-4DE7-9F3E-D4692747EB9A}">
-  <ds:schemaRefs>
-    <ds:schemaRef ds:uri="http://schemas.microsoft.com/sharepoint/v3/contenttype/forms"/>
-  </ds:schemaRefs>
-</ds:datastoreItem>
-</file>
-
-<file path=customXml/itemProps3.xml><?xml version="1.0" encoding="utf-8"?>
-<ds:datastoreItem xmlns:ds="http://schemas.openxmlformats.org/officeDocument/2006/customXml" ds:itemID="{91EA5820-82C8-4FB3-ADE1-AD136BCC6700}">
-  <ds:schemaRefs>
-    <ds:schemaRef ds:uri="http://schemas.microsoft.com/office/2006/metadata/properties"/>
-    <ds:schemaRef ds:uri="http://schemas.microsoft.com/office/infopath/2007/PartnerControls"/>
-  </ds:schemaRefs>
-</ds:datastoreItem>
 </file>
</xml_diff>